<commit_message>
rewrote the lessons learnt
</commit_message>
<xml_diff>
--- a/Hospital Management System/SCSK-grp5.docx
+++ b/Hospital Management System/SCSK-grp5.docx
@@ -3975,7 +3975,39 @@
           <w:sz w:val="24"/>
           <w:szCs w:val="24"/>
         </w:rPr>
-        <w:t>let us use any database application so we were restricted in how we</w:t>
+        <w:t xml:space="preserve">let us use any database application </w:t>
+      </w:r>
+      <w:r>
+        <w:rPr>
+          <w:rFonts w:ascii="Times New Roman" w:hAnsi="Times New Roman" w:cs="Times New Roman"/>
+          <w:sz w:val="24"/>
+          <w:szCs w:val="24"/>
+        </w:rPr>
+        <w:t>which</w:t>
+      </w:r>
+      <w:r>
+        <w:rPr>
+          <w:rFonts w:ascii="Times New Roman" w:hAnsi="Times New Roman" w:cs="Times New Roman"/>
+          <w:sz w:val="24"/>
+          <w:szCs w:val="24"/>
+        </w:rPr>
+        <w:t xml:space="preserve"> restrict</w:t>
+      </w:r>
+      <w:r>
+        <w:rPr>
+          <w:rFonts w:ascii="Times New Roman" w:hAnsi="Times New Roman" w:cs="Times New Roman"/>
+          <w:sz w:val="24"/>
+          <w:szCs w:val="24"/>
+        </w:rPr>
+        <w:t>s us</w:t>
+      </w:r>
+      <w:r>
+        <w:rPr>
+          <w:rFonts w:ascii="Times New Roman" w:hAnsi="Times New Roman" w:cs="Times New Roman"/>
+          <w:sz w:val="24"/>
+          <w:szCs w:val="24"/>
+        </w:rPr>
+        <w:t xml:space="preserve"> in how we</w:t>
       </w:r>
       <w:r>
         <w:rPr>
@@ -4007,135 +4039,219 @@
           <w:sz w:val="24"/>
           <w:szCs w:val="24"/>
         </w:rPr>
-        <w:t>We looked through the given files and saw that we had to use the excel/CSV files</w:t>
-      </w:r>
-      <w:r>
-        <w:rPr>
-          <w:rFonts w:ascii="Times New Roman" w:hAnsi="Times New Roman" w:cs="Times New Roman"/>
-          <w:sz w:val="24"/>
-          <w:szCs w:val="24"/>
-        </w:rPr>
-        <w:t xml:space="preserve"> as an input</w:t>
-      </w:r>
-      <w:r>
-        <w:rPr>
-          <w:rFonts w:ascii="Times New Roman" w:hAnsi="Times New Roman" w:cs="Times New Roman"/>
-          <w:sz w:val="24"/>
-          <w:szCs w:val="24"/>
-        </w:rPr>
-        <w:t>. T</w:t>
-      </w:r>
-      <w:r>
-        <w:rPr>
-          <w:rFonts w:ascii="Times New Roman" w:hAnsi="Times New Roman" w:cs="Times New Roman"/>
-          <w:sz w:val="24"/>
-          <w:szCs w:val="24"/>
-        </w:rPr>
-        <w:t>his made us realise that we could</w:t>
-      </w:r>
-      <w:r>
-        <w:rPr>
-          <w:rFonts w:ascii="Times New Roman" w:hAnsi="Times New Roman" w:cs="Times New Roman"/>
-          <w:sz w:val="24"/>
-          <w:szCs w:val="24"/>
-        </w:rPr>
-        <w:t xml:space="preserve"> use excel/CSV as </w:t>
-      </w:r>
-      <w:r>
-        <w:rPr>
-          <w:rFonts w:ascii="Times New Roman" w:hAnsi="Times New Roman" w:cs="Times New Roman"/>
-          <w:sz w:val="24"/>
-          <w:szCs w:val="24"/>
-        </w:rPr>
-        <w:t xml:space="preserve">our database to store our information. We also had problems with trying to implement and optimise the code as well as the UML diagram </w:t>
-      </w:r>
-      <w:r>
-        <w:rPr>
-          <w:rFonts w:ascii="Times New Roman" w:hAnsi="Times New Roman" w:cs="Times New Roman"/>
-          <w:sz w:val="24"/>
-          <w:szCs w:val="24"/>
-        </w:rPr>
-        <w:t>according to</w:t>
-      </w:r>
-      <w:r>
-        <w:rPr>
-          <w:rFonts w:ascii="Times New Roman" w:hAnsi="Times New Roman" w:cs="Times New Roman"/>
-          <w:sz w:val="24"/>
-          <w:szCs w:val="24"/>
-        </w:rPr>
-        <w:t xml:space="preserve"> the SOLID design principles. We had to go through many revisions of the code to try to accommodate to it. We realised how our code was hard to read and fragile.</w:t>
-      </w:r>
-      <w:r>
-        <w:rPr>
-          <w:rFonts w:ascii="Times New Roman" w:hAnsi="Times New Roman" w:cs="Times New Roman"/>
-          <w:sz w:val="24"/>
-          <w:szCs w:val="24"/>
-        </w:rPr>
-        <w:t xml:space="preserve"> </w:t>
-      </w:r>
-      <w:r>
-        <w:rPr>
-          <w:rFonts w:ascii="Times New Roman" w:hAnsi="Times New Roman" w:cs="Times New Roman"/>
-          <w:sz w:val="24"/>
-          <w:szCs w:val="24"/>
-        </w:rPr>
-        <w:t>W</w:t>
-      </w:r>
-      <w:r>
-        <w:rPr>
-          <w:rFonts w:ascii="Times New Roman" w:hAnsi="Times New Roman" w:cs="Times New Roman"/>
-          <w:sz w:val="24"/>
-          <w:szCs w:val="24"/>
-        </w:rPr>
-        <w:t xml:space="preserve">e had to go through many </w:t>
-      </w:r>
-      <w:r>
-        <w:rPr>
-          <w:rFonts w:ascii="Times New Roman" w:hAnsi="Times New Roman" w:cs="Times New Roman"/>
-          <w:sz w:val="24"/>
-          <w:szCs w:val="24"/>
-        </w:rPr>
-        <w:t>re</w:t>
-      </w:r>
-      <w:r>
-        <w:rPr>
-          <w:rFonts w:ascii="Times New Roman" w:hAnsi="Times New Roman" w:cs="Times New Roman"/>
-          <w:sz w:val="24"/>
-          <w:szCs w:val="24"/>
-        </w:rPr>
-        <w:t xml:space="preserve">iterations of </w:t>
-      </w:r>
-      <w:r>
-        <w:rPr>
-          <w:rFonts w:ascii="Times New Roman" w:hAnsi="Times New Roman" w:cs="Times New Roman"/>
-          <w:sz w:val="24"/>
-          <w:szCs w:val="24"/>
-        </w:rPr>
-        <w:t xml:space="preserve">the </w:t>
-      </w:r>
-      <w:r>
-        <w:rPr>
-          <w:rFonts w:ascii="Times New Roman" w:hAnsi="Times New Roman" w:cs="Times New Roman"/>
-          <w:sz w:val="24"/>
-          <w:szCs w:val="24"/>
-        </w:rPr>
-        <w:t>code</w:t>
-      </w:r>
-      <w:r>
-        <w:rPr>
-          <w:rFonts w:ascii="Times New Roman" w:hAnsi="Times New Roman" w:cs="Times New Roman"/>
-          <w:sz w:val="24"/>
-          <w:szCs w:val="24"/>
-        </w:rPr>
-        <w:t xml:space="preserve"> so that we do not violate </w:t>
-      </w:r>
-      <w:r>
-        <w:rPr>
-          <w:rFonts w:ascii="Times New Roman" w:hAnsi="Times New Roman" w:cs="Times New Roman"/>
-          <w:sz w:val="24"/>
-          <w:szCs w:val="24"/>
-        </w:rPr>
-        <w:t>any principles in the structure of the UML.</w:t>
+        <w:t>A</w:t>
+      </w:r>
+      <w:r>
+        <w:rPr>
+          <w:rFonts w:ascii="Times New Roman" w:hAnsi="Times New Roman" w:cs="Times New Roman"/>
+          <w:sz w:val="24"/>
+          <w:szCs w:val="24"/>
+        </w:rPr>
+        <w:t xml:space="preserve">fter reviewing the provided files, we realized we could leverage Excel/CSV files as a makeshift database </w:t>
+      </w:r>
+      <w:r>
+        <w:rPr>
+          <w:rFonts w:ascii="Times New Roman" w:hAnsi="Times New Roman" w:cs="Times New Roman"/>
+          <w:sz w:val="24"/>
+          <w:szCs w:val="24"/>
+        </w:rPr>
+        <w:t>to store our</w:t>
+      </w:r>
+      <w:r>
+        <w:rPr>
+          <w:rFonts w:ascii="Times New Roman" w:hAnsi="Times New Roman" w:cs="Times New Roman"/>
+          <w:sz w:val="24"/>
+          <w:szCs w:val="24"/>
+        </w:rPr>
+        <w:t xml:space="preserve"> information</w:t>
+      </w:r>
+      <w:r>
+        <w:rPr>
+          <w:rFonts w:ascii="Times New Roman" w:hAnsi="Times New Roman" w:cs="Times New Roman"/>
+          <w:sz w:val="24"/>
+          <w:szCs w:val="24"/>
+        </w:rPr>
+        <w:t xml:space="preserve">. </w:t>
+      </w:r>
+    </w:p>
+    <w:p>
+      <w:pPr>
+        <w:spacing w:line="360" w:lineRule="auto"/>
+        <w:rPr>
+          <w:rFonts w:ascii="Times New Roman" w:hAnsi="Times New Roman" w:cs="Times New Roman"/>
+          <w:sz w:val="24"/>
+          <w:szCs w:val="24"/>
+        </w:rPr>
+      </w:pPr>
+      <w:r>
+        <w:rPr>
+          <w:rFonts w:ascii="Times New Roman" w:hAnsi="Times New Roman" w:cs="Times New Roman"/>
+          <w:sz w:val="24"/>
+          <w:szCs w:val="24"/>
+        </w:rPr>
+        <w:t>As we worked to implement and optimize our code, we struggled to apply the concepts we learned in lectures, particularly around object-oriented design and the SOLID principles. The UML diagram, which was derived from our code, required multiple iterations as we sought to align our implementation with these principles.</w:t>
+      </w:r>
+    </w:p>
+    <w:p>
+      <w:pPr>
+        <w:spacing w:line="360" w:lineRule="auto"/>
+        <w:rPr>
+          <w:rFonts w:ascii="Times New Roman" w:hAnsi="Times New Roman" w:cs="Times New Roman"/>
+          <w:sz w:val="24"/>
+          <w:szCs w:val="24"/>
+        </w:rPr>
+      </w:pPr>
+      <w:r>
+        <w:rPr>
+          <w:rFonts w:ascii="Times New Roman" w:hAnsi="Times New Roman" w:cs="Times New Roman"/>
+          <w:sz w:val="24"/>
+          <w:szCs w:val="24"/>
+        </w:rPr>
+        <w:t xml:space="preserve">Through this </w:t>
+      </w:r>
+      <w:r>
+        <w:rPr>
+          <w:rFonts w:ascii="Times New Roman" w:hAnsi="Times New Roman" w:cs="Times New Roman"/>
+          <w:sz w:val="24"/>
+          <w:szCs w:val="24"/>
+        </w:rPr>
+        <w:t>learning process</w:t>
+      </w:r>
+      <w:r>
+        <w:rPr>
+          <w:rFonts w:ascii="Times New Roman" w:hAnsi="Times New Roman" w:cs="Times New Roman"/>
+          <w:sz w:val="24"/>
+          <w:szCs w:val="24"/>
+        </w:rPr>
+        <w:t>, we recogni</w:t>
+      </w:r>
+      <w:r>
+        <w:rPr>
+          <w:rFonts w:ascii="Times New Roman" w:hAnsi="Times New Roman" w:cs="Times New Roman"/>
+          <w:sz w:val="24"/>
+          <w:szCs w:val="24"/>
+        </w:rPr>
+        <w:t>s</w:t>
+      </w:r>
+      <w:r>
+        <w:rPr>
+          <w:rFonts w:ascii="Times New Roman" w:hAnsi="Times New Roman" w:cs="Times New Roman"/>
+          <w:sz w:val="24"/>
+          <w:szCs w:val="24"/>
+        </w:rPr>
+        <w:t>ed that our initial code structure was difficult to read and prone to breaking whenever we attempted to add</w:t>
+      </w:r>
+      <w:r>
+        <w:rPr>
+          <w:rFonts w:ascii="Times New Roman" w:hAnsi="Times New Roman" w:cs="Times New Roman"/>
+          <w:sz w:val="24"/>
+          <w:szCs w:val="24"/>
+        </w:rPr>
+        <w:t xml:space="preserve"> or implement</w:t>
+      </w:r>
+      <w:r>
+        <w:rPr>
+          <w:rFonts w:ascii="Times New Roman" w:hAnsi="Times New Roman" w:cs="Times New Roman"/>
+          <w:sz w:val="24"/>
+          <w:szCs w:val="24"/>
+        </w:rPr>
+        <w:t xml:space="preserve"> new features. This experience </w:t>
+      </w:r>
+      <w:r>
+        <w:rPr>
+          <w:rFonts w:ascii="Times New Roman" w:hAnsi="Times New Roman" w:cs="Times New Roman"/>
+          <w:sz w:val="24"/>
+          <w:szCs w:val="24"/>
+        </w:rPr>
+        <w:t xml:space="preserve">has </w:t>
+      </w:r>
+      <w:r>
+        <w:rPr>
+          <w:rFonts w:ascii="Times New Roman" w:hAnsi="Times New Roman" w:cs="Times New Roman"/>
+          <w:sz w:val="24"/>
+          <w:szCs w:val="24"/>
+        </w:rPr>
+        <w:t>highlight</w:t>
+      </w:r>
+      <w:r>
+        <w:rPr>
+          <w:rFonts w:ascii="Times New Roman" w:hAnsi="Times New Roman" w:cs="Times New Roman"/>
+          <w:sz w:val="24"/>
+          <w:szCs w:val="24"/>
+        </w:rPr>
+        <w:t>ed</w:t>
+      </w:r>
+      <w:r>
+        <w:rPr>
+          <w:rFonts w:ascii="Times New Roman" w:hAnsi="Times New Roman" w:cs="Times New Roman"/>
+          <w:sz w:val="24"/>
+          <w:szCs w:val="24"/>
+        </w:rPr>
+        <w:t xml:space="preserve"> the importance of the concepts </w:t>
+      </w:r>
+      <w:r>
+        <w:rPr>
+          <w:rFonts w:ascii="Times New Roman" w:hAnsi="Times New Roman" w:cs="Times New Roman"/>
+          <w:sz w:val="24"/>
+          <w:szCs w:val="24"/>
+        </w:rPr>
+        <w:t xml:space="preserve">that </w:t>
+      </w:r>
+      <w:r>
+        <w:rPr>
+          <w:rFonts w:ascii="Times New Roman" w:hAnsi="Times New Roman" w:cs="Times New Roman"/>
+          <w:sz w:val="24"/>
+          <w:szCs w:val="24"/>
+        </w:rPr>
+        <w:t>were taught</w:t>
+      </w:r>
+      <w:r>
+        <w:rPr>
+          <w:rFonts w:ascii="Times New Roman" w:hAnsi="Times New Roman" w:cs="Times New Roman"/>
+          <w:sz w:val="24"/>
+          <w:szCs w:val="24"/>
+        </w:rPr>
+        <w:t xml:space="preserve"> to us in the lectures which </w:t>
+      </w:r>
+      <w:r>
+        <w:rPr>
+          <w:rFonts w:ascii="Times New Roman" w:hAnsi="Times New Roman" w:cs="Times New Roman"/>
+          <w:sz w:val="24"/>
+          <w:szCs w:val="24"/>
+        </w:rPr>
+        <w:t xml:space="preserve">ultimately </w:t>
+      </w:r>
+      <w:r>
+        <w:rPr>
+          <w:rFonts w:ascii="Times New Roman" w:hAnsi="Times New Roman" w:cs="Times New Roman"/>
+          <w:sz w:val="24"/>
+          <w:szCs w:val="24"/>
+        </w:rPr>
+        <w:t>helps us</w:t>
+      </w:r>
+      <w:r>
+        <w:rPr>
+          <w:rFonts w:ascii="Times New Roman" w:hAnsi="Times New Roman" w:cs="Times New Roman"/>
+          <w:sz w:val="24"/>
+          <w:szCs w:val="24"/>
+        </w:rPr>
+        <w:t xml:space="preserve"> to become better programmers. We learned to appreciate the value of clean, </w:t>
+      </w:r>
+      <w:r>
+        <w:rPr>
+          <w:rFonts w:ascii="Times New Roman" w:hAnsi="Times New Roman" w:cs="Times New Roman"/>
+          <w:sz w:val="24"/>
+          <w:szCs w:val="24"/>
+        </w:rPr>
+        <w:t>scalable</w:t>
+      </w:r>
+      <w:r>
+        <w:rPr>
+          <w:rFonts w:ascii="Times New Roman" w:hAnsi="Times New Roman" w:cs="Times New Roman"/>
+          <w:sz w:val="24"/>
+          <w:szCs w:val="24"/>
+        </w:rPr>
+        <w:t xml:space="preserve"> code and the need to adhere to design principles to create robust software.</w:t>
       </w:r>
     </w:p>
     <w:p>
@@ -4533,7 +4649,16 @@
           <w:sz w:val="24"/>
           <w:szCs w:val="24"/>
         </w:rPr>
-        <w:t xml:space="preserve"> techniques so that we are able to do the </w:t>
+        <w:t xml:space="preserve"> </w:t>
+      </w:r>
+      <w:r>
+        <w:rPr>
+          <w:rFonts w:ascii="Times New Roman" w:hAnsi="Times New Roman" w:cs="Times New Roman"/>
+          <w:sz w:val="24"/>
+          <w:szCs w:val="24"/>
+        </w:rPr>
+        <w:lastRenderedPageBreak/>
+        <w:t xml:space="preserve">techniques so that we are able to do the </w:t>
       </w:r>
       <w:r>
         <w:rPr>
@@ -4688,7 +4813,6 @@
           <w:sz w:val="24"/>
           <w:szCs w:val="24"/>
         </w:rPr>
-        <w:lastRenderedPageBreak/>
         <w:t>They were</w:t>
       </w:r>
       <w:r>

</xml_diff>

<commit_message>
wrote the design considerations and implementations
it is still not finish
</commit_message>
<xml_diff>
--- a/Hospital Management System/SCSK-grp5.docx
+++ b/Hospital Management System/SCSK-grp5.docx
@@ -2,100 +2,6 @@
 <file path=word/document.xml><?xml version="1.0" encoding="utf-8"?>
 <w:document xmlns:wpc="http://schemas.microsoft.com/office/word/2010/wordprocessingCanvas" xmlns:cx="http://schemas.microsoft.com/office/drawing/2014/chartex" xmlns:cx1="http://schemas.microsoft.com/office/drawing/2015/9/8/chartex" xmlns:cx2="http://schemas.microsoft.com/office/drawing/2015/10/21/chartex" xmlns:cx3="http://schemas.microsoft.com/office/drawing/2016/5/9/chartex" xmlns:cx4="http://schemas.microsoft.com/office/drawing/2016/5/10/chartex" xmlns:cx5="http://schemas.microsoft.com/office/drawing/2016/5/11/chartex" xmlns:cx6="http://schemas.microsoft.com/office/drawing/2016/5/12/chartex" xmlns:cx7="http://schemas.microsoft.com/office/drawing/2016/5/13/chartex" xmlns:cx8="http://schemas.microsoft.com/office/drawing/2016/5/14/chartex" xmlns:mc="http://schemas.openxmlformats.org/markup-compatibility/2006" xmlns:aink="http://schemas.microsoft.com/office/drawing/2016/ink" xmlns:am3d="http://schemas.microsoft.com/office/drawing/2017/model3d" xmlns:o="urn:schemas-microsoft-com:office:office" xmlns:oel="http://schemas.microsoft.com/office/2019/extlst" xmlns:r="http://schemas.openxmlformats.org/officeDocument/2006/relationships" xmlns:m="http://schemas.openxmlformats.org/officeDocument/2006/math" xmlns:v="urn:schemas-microsoft-com:vml" xmlns:wp14="http://schemas.microsoft.com/office/word/2010/wordprocessingDrawing" xmlns:wp="http://schemas.openxmlformats.org/drawingml/2006/wordprocessingDrawing" xmlns:w10="urn:schemas-microsoft-com:office:word" xmlns:w="http://schemas.openxmlformats.org/wordprocessingml/2006/main" xmlns:w14="http://schemas.microsoft.com/office/word/2010/wordml" xmlns:w15="http://schemas.microsoft.com/office/word/2012/wordml" xmlns:w16cex="http://schemas.microsoft.com/office/word/2018/wordml/cex" xmlns:w16cid="http://schemas.microsoft.com/office/word/2016/wordml/cid" xmlns:w16="http://schemas.microsoft.com/office/word/2018/wordml" xmlns:w16du="http://schemas.microsoft.com/office/word/2023/wordml/word16du" xmlns:w16sdtdh="http://schemas.microsoft.com/office/word/2020/wordml/sdtdatahash" xmlns:w16se="http://schemas.microsoft.com/office/word/2015/wordml/symex" xmlns:wpg="http://schemas.microsoft.com/office/word/2010/wordprocessingGroup" xmlns:wpi="http://schemas.microsoft.com/office/word/2010/wordprocessingInk" xmlns:wne="http://schemas.microsoft.com/office/word/2006/wordml" xmlns:wps="http://schemas.microsoft.com/office/word/2010/wordprocessingShape" mc:Ignorable="w14 w15 w16se w16cid w16 w16cex w16sdtdh w16du wp14">
   <w:body>
-    <w:p>
-      <w:pPr>
-        <w:spacing w:after="0" w:line="360" w:lineRule="auto"/>
-        <w:rPr>
-          <w:rFonts w:ascii="Times New Roman" w:hAnsi="Times New Roman" w:cs="Times New Roman"/>
-          <w:sz w:val="24"/>
-          <w:szCs w:val="24"/>
-        </w:rPr>
-      </w:pPr>
-      <w:r>
-        <w:rPr>
-          <w:rFonts w:ascii="Times New Roman" w:hAnsi="Times New Roman" w:cs="Times New Roman"/>
-          <w:sz w:val="24"/>
-          <w:szCs w:val="24"/>
-        </w:rPr>
-        <w:t>SC2002 Object Oriented Design &amp; Programming</w:t>
-      </w:r>
-    </w:p>
-    <w:p>
-      <w:pPr>
-        <w:spacing w:after="0" w:line="360" w:lineRule="auto"/>
-        <w:rPr>
-          <w:rFonts w:ascii="Times New Roman" w:hAnsi="Times New Roman" w:cs="Times New Roman"/>
-          <w:sz w:val="24"/>
-          <w:szCs w:val="24"/>
-        </w:rPr>
-      </w:pPr>
-      <w:r>
-        <w:rPr>
-          <w:rFonts w:ascii="Times New Roman" w:hAnsi="Times New Roman" w:cs="Times New Roman"/>
-          <w:sz w:val="24"/>
-          <w:szCs w:val="24"/>
-        </w:rPr>
-        <w:t>SCS</w:t>
-      </w:r>
-      <w:r>
-        <w:rPr>
-          <w:rFonts w:ascii="Times New Roman" w:hAnsi="Times New Roman" w:cs="Times New Roman"/>
-          <w:sz w:val="24"/>
-          <w:szCs w:val="24"/>
-        </w:rPr>
-        <w:t>K</w:t>
-      </w:r>
-      <w:r>
-        <w:rPr>
-          <w:rFonts w:ascii="Times New Roman" w:hAnsi="Times New Roman" w:cs="Times New Roman"/>
-          <w:sz w:val="24"/>
-          <w:szCs w:val="24"/>
-        </w:rPr>
-        <w:t xml:space="preserve"> Group </w:t>
-      </w:r>
-      <w:r>
-        <w:rPr>
-          <w:rFonts w:ascii="Times New Roman" w:hAnsi="Times New Roman" w:cs="Times New Roman"/>
-          <w:sz w:val="24"/>
-          <w:szCs w:val="24"/>
-        </w:rPr>
-        <w:t>5</w:t>
-      </w:r>
-      <w:r>
-        <w:rPr>
-          <w:rFonts w:ascii="Times New Roman" w:hAnsi="Times New Roman" w:cs="Times New Roman"/>
-          <w:sz w:val="24"/>
-          <w:szCs w:val="24"/>
-        </w:rPr>
-        <w:t xml:space="preserve"> </w:t>
-      </w:r>
-    </w:p>
-    <w:p>
-      <w:pPr>
-        <w:spacing w:after="0" w:line="360" w:lineRule="auto"/>
-        <w:rPr>
-          <w:rFonts w:ascii="Times New Roman" w:hAnsi="Times New Roman" w:cs="Times New Roman"/>
-          <w:sz w:val="24"/>
-          <w:szCs w:val="24"/>
-        </w:rPr>
-      </w:pPr>
-      <w:r>
-        <w:rPr>
-          <w:rFonts w:ascii="Times New Roman" w:hAnsi="Times New Roman" w:cs="Times New Roman"/>
-          <w:sz w:val="24"/>
-          <w:szCs w:val="24"/>
-        </w:rPr>
-        <w:t>HMS</w:t>
-      </w:r>
-      <w:r>
-        <w:rPr>
-          <w:rFonts w:ascii="Times New Roman" w:hAnsi="Times New Roman" w:cs="Times New Roman"/>
-          <w:sz w:val="24"/>
-          <w:szCs w:val="24"/>
-        </w:rPr>
-        <w:t xml:space="preserve"> Assignment Report</w:t>
-      </w:r>
-    </w:p>
     <w:p>
       <w:pPr>
         <w:spacing w:after="0" w:line="360" w:lineRule="auto"/>
@@ -163,10 +69,117 @@
       <w:r>
         <w:rPr>
           <w:rFonts w:ascii="Times New Roman" w:hAnsi="Times New Roman" w:cs="Times New Roman"/>
-          <w:sz w:val="24"/>
-          <w:szCs w:val="24"/>
-        </w:rPr>
-        <w:t>1.</w:t>
+          <w:b/>
+          <w:bCs/>
+          <w:sz w:val="24"/>
+          <w:szCs w:val="24"/>
+        </w:rPr>
+        <w:t xml:space="preserve">1. </w:t>
+      </w:r>
+      <w:r>
+        <w:rPr>
+          <w:rFonts w:ascii="Times New Roman" w:hAnsi="Times New Roman" w:cs="Times New Roman"/>
+          <w:b/>
+          <w:bCs/>
+          <w:sz w:val="24"/>
+          <w:szCs w:val="24"/>
+        </w:rPr>
+        <w:tab/>
+      </w:r>
+      <w:r>
+        <w:rPr>
+          <w:rFonts w:ascii="Times New Roman" w:hAnsi="Times New Roman" w:cs="Times New Roman"/>
+          <w:b/>
+          <w:bCs/>
+          <w:sz w:val="24"/>
+          <w:szCs w:val="24"/>
+        </w:rPr>
+        <w:t>Design Considerations and Design Approach Taken</w:t>
+      </w:r>
+    </w:p>
+    <w:p>
+      <w:pPr>
+        <w:pStyle w:val="ListParagraph"/>
+        <w:numPr>
+          <w:ilvl w:val="0"/>
+          <w:numId w:val="22"/>
+        </w:numPr>
+        <w:spacing w:after="0" w:line="360" w:lineRule="auto"/>
+        <w:rPr>
+          <w:rFonts w:ascii="Times New Roman" w:hAnsi="Times New Roman" w:cs="Times New Roman"/>
+          <w:sz w:val="24"/>
+          <w:szCs w:val="24"/>
+          <w:u w:val="single"/>
+        </w:rPr>
+      </w:pPr>
+      <w:r>
+        <w:rPr>
+          <w:rFonts w:ascii="Times New Roman" w:hAnsi="Times New Roman" w:cs="Times New Roman"/>
+          <w:sz w:val="24"/>
+          <w:szCs w:val="24"/>
+          <w:u w:val="single"/>
+        </w:rPr>
+        <w:t>Design Consideration</w:t>
+      </w:r>
+      <w:r>
+        <w:rPr>
+          <w:rFonts w:ascii="Times New Roman" w:hAnsi="Times New Roman" w:cs="Times New Roman"/>
+          <w:sz w:val="24"/>
+          <w:szCs w:val="24"/>
+          <w:u w:val="single"/>
+        </w:rPr>
+        <w:t>s</w:t>
+      </w:r>
+    </w:p>
+    <w:p>
+      <w:pPr>
+        <w:spacing w:after="0" w:line="360" w:lineRule="auto"/>
+        <w:ind w:left="360"/>
+        <w:rPr>
+          <w:rFonts w:ascii="Times New Roman" w:hAnsi="Times New Roman" w:cs="Times New Roman"/>
+          <w:sz w:val="24"/>
+          <w:szCs w:val="24"/>
+        </w:rPr>
+      </w:pPr>
+      <w:r>
+        <w:rPr>
+          <w:rFonts w:ascii="Times New Roman" w:hAnsi="Times New Roman" w:cs="Times New Roman"/>
+          <w:sz w:val="24"/>
+          <w:szCs w:val="24"/>
+        </w:rPr>
+        <w:t xml:space="preserve">We will be designing this application by </w:t>
+      </w:r>
+      <w:r>
+        <w:rPr>
+          <w:rFonts w:ascii="Times New Roman" w:hAnsi="Times New Roman" w:cs="Times New Roman"/>
+          <w:sz w:val="24"/>
+          <w:szCs w:val="24"/>
+        </w:rPr>
+        <w:t xml:space="preserve">using "Handler" classes as a “Controller” to separate method definitions from entity classes, which contains the data information attributes. The entity classes rely on these Handler classes to manipulate the data effectively. Additionally, we use Interface classes to manage the output terminal, ensuring that the application’s output is displayed clearly to the user. </w:t>
+      </w:r>
+      <w:r>
+        <w:rPr>
+          <w:rFonts w:ascii="Times New Roman" w:hAnsi="Times New Roman" w:cs="Times New Roman"/>
+          <w:sz w:val="24"/>
+          <w:szCs w:val="24"/>
+        </w:rPr>
+        <w:t>As we</w:t>
+      </w:r>
+      <w:r>
+        <w:rPr>
+          <w:rFonts w:ascii="Times New Roman" w:hAnsi="Times New Roman" w:cs="Times New Roman"/>
+          <w:sz w:val="24"/>
+          <w:szCs w:val="24"/>
+        </w:rPr>
+        <w:t xml:space="preserve"> are</w:t>
+      </w:r>
+      <w:r>
+        <w:rPr>
+          <w:rFonts w:ascii="Times New Roman" w:hAnsi="Times New Roman" w:cs="Times New Roman"/>
+          <w:sz w:val="24"/>
+          <w:szCs w:val="24"/>
+        </w:rPr>
+        <w:t xml:space="preserve"> not allowed to display on a graphical user interface (GUI), we will implement a</w:t>
       </w:r>
       <w:r>
         <w:rPr>
@@ -176,86 +189,1257 @@
         </w:rPr>
         <w:t xml:space="preserve"> </w:t>
       </w:r>
-      <w:r>
-        <w:rPr>
-          <w:rFonts w:ascii="Times New Roman" w:hAnsi="Times New Roman" w:cs="Times New Roman"/>
-          <w:sz w:val="24"/>
-          <w:szCs w:val="24"/>
-        </w:rPr>
-        <w:tab/>
-      </w:r>
-      <w:r>
-        <w:rPr>
-          <w:rFonts w:ascii="Times New Roman" w:hAnsi="Times New Roman" w:cs="Times New Roman"/>
-          <w:sz w:val="24"/>
-          <w:szCs w:val="24"/>
-        </w:rPr>
-        <w:t>Design Considerations and Design Approach Taken</w:t>
-      </w:r>
-    </w:p>
-    <w:p>
-      <w:pPr>
-        <w:spacing w:after="0" w:line="360" w:lineRule="auto"/>
-        <w:rPr>
-          <w:rFonts w:ascii="Times New Roman" w:hAnsi="Times New Roman" w:cs="Times New Roman"/>
-          <w:sz w:val="24"/>
-          <w:szCs w:val="24"/>
-        </w:rPr>
-      </w:pPr>
-      <w:r>
-        <w:rPr>
-          <w:rFonts w:ascii="Times New Roman" w:hAnsi="Times New Roman" w:cs="Times New Roman"/>
-          <w:sz w:val="24"/>
-          <w:szCs w:val="24"/>
-        </w:rPr>
-        <w:t>S</w:t>
-      </w:r>
-    </w:p>
-    <w:p>
-      <w:pPr>
-        <w:spacing w:after="0" w:line="360" w:lineRule="auto"/>
-        <w:rPr>
-          <w:rFonts w:ascii="Times New Roman" w:hAnsi="Times New Roman" w:cs="Times New Roman"/>
-          <w:sz w:val="24"/>
-          <w:szCs w:val="24"/>
-        </w:rPr>
-      </w:pPr>
-      <w:r>
-        <w:rPr>
-          <w:rFonts w:ascii="Times New Roman" w:hAnsi="Times New Roman" w:cs="Times New Roman"/>
-          <w:sz w:val="24"/>
-          <w:szCs w:val="24"/>
-        </w:rPr>
-        <w:t>O</w:t>
-      </w:r>
-    </w:p>
-    <w:p>
-      <w:pPr>
-        <w:spacing w:after="0" w:line="360" w:lineRule="auto"/>
-        <w:rPr>
-          <w:rFonts w:ascii="Times New Roman" w:hAnsi="Times New Roman" w:cs="Times New Roman"/>
-          <w:sz w:val="24"/>
-          <w:szCs w:val="24"/>
-        </w:rPr>
-      </w:pPr>
-      <w:r>
-        <w:rPr>
-          <w:rFonts w:ascii="Times New Roman" w:hAnsi="Times New Roman" w:cs="Times New Roman"/>
-          <w:sz w:val="24"/>
-          <w:szCs w:val="24"/>
-        </w:rPr>
-        <w:t>L</w:t>
-      </w:r>
-    </w:p>
-    <w:p>
-      <w:pPr>
-        <w:spacing w:after="0" w:line="360" w:lineRule="auto"/>
-        <w:rPr>
-          <w:rFonts w:ascii="Times New Roman" w:hAnsi="Times New Roman" w:cs="Times New Roman"/>
-          <w:sz w:val="24"/>
-          <w:szCs w:val="24"/>
-        </w:rPr>
-      </w:pPr>
+      <w:proofErr w:type="gramStart"/>
+      <w:r>
+        <w:rPr>
+          <w:rFonts w:ascii="Times New Roman" w:hAnsi="Times New Roman" w:cs="Times New Roman"/>
+          <w:sz w:val="24"/>
+          <w:szCs w:val="24"/>
+        </w:rPr>
+        <w:t>pseudo Model</w:t>
+      </w:r>
+      <w:proofErr w:type="gramEnd"/>
+      <w:r>
+        <w:rPr>
+          <w:rFonts w:ascii="Times New Roman" w:hAnsi="Times New Roman" w:cs="Times New Roman"/>
+          <w:sz w:val="24"/>
+          <w:szCs w:val="24"/>
+        </w:rPr>
+        <w:t>-View-</w:t>
+      </w:r>
+      <w:proofErr w:type="spellStart"/>
+      <w:r>
+        <w:rPr>
+          <w:rFonts w:ascii="Times New Roman" w:hAnsi="Times New Roman" w:cs="Times New Roman"/>
+          <w:sz w:val="24"/>
+          <w:szCs w:val="24"/>
+        </w:rPr>
+        <w:t>ViewModel</w:t>
+      </w:r>
+      <w:proofErr w:type="spellEnd"/>
+      <w:r>
+        <w:rPr>
+          <w:rFonts w:ascii="Times New Roman" w:hAnsi="Times New Roman" w:cs="Times New Roman"/>
+          <w:sz w:val="24"/>
+          <w:szCs w:val="24"/>
+        </w:rPr>
+        <w:t xml:space="preserve"> (MVVM) architecture, where the program's output is presented in the terminal rather than through a </w:t>
+      </w:r>
+      <w:r>
+        <w:rPr>
+          <w:rFonts w:ascii="Times New Roman" w:hAnsi="Times New Roman" w:cs="Times New Roman"/>
+          <w:sz w:val="24"/>
+          <w:szCs w:val="24"/>
+        </w:rPr>
+        <w:t>GUI.</w:t>
+      </w:r>
+    </w:p>
+    <w:p>
+      <w:pPr>
+        <w:spacing w:after="0" w:line="360" w:lineRule="auto"/>
+        <w:ind w:left="360"/>
+        <w:rPr>
+          <w:rFonts w:ascii="Times New Roman" w:hAnsi="Times New Roman" w:cs="Times New Roman"/>
+          <w:sz w:val="24"/>
+          <w:szCs w:val="24"/>
+        </w:rPr>
+      </w:pPr>
+    </w:p>
+    <w:p>
+      <w:pPr>
+        <w:spacing w:after="0" w:line="360" w:lineRule="auto"/>
+        <w:ind w:left="360"/>
+        <w:rPr>
+          <w:rFonts w:ascii="Times New Roman" w:hAnsi="Times New Roman" w:cs="Times New Roman"/>
+          <w:sz w:val="24"/>
+          <w:szCs w:val="24"/>
+        </w:rPr>
+      </w:pPr>
+      <w:r>
+        <w:rPr>
+          <w:rFonts w:ascii="Times New Roman" w:hAnsi="Times New Roman" w:cs="Times New Roman"/>
+          <w:sz w:val="24"/>
+          <w:szCs w:val="24"/>
+        </w:rPr>
+        <w:t>We</w:t>
+      </w:r>
+      <w:r>
+        <w:rPr>
+          <w:rFonts w:ascii="Times New Roman" w:hAnsi="Times New Roman" w:cs="Times New Roman"/>
+          <w:sz w:val="24"/>
+          <w:szCs w:val="24"/>
+        </w:rPr>
+        <w:t xml:space="preserve"> also</w:t>
+      </w:r>
+      <w:r>
+        <w:rPr>
+          <w:rFonts w:ascii="Times New Roman" w:hAnsi="Times New Roman" w:cs="Times New Roman"/>
+          <w:sz w:val="24"/>
+          <w:szCs w:val="24"/>
+        </w:rPr>
+        <w:t xml:space="preserve"> chose to use csv files </w:t>
+      </w:r>
+      <w:r>
+        <w:rPr>
+          <w:rFonts w:ascii="Times New Roman" w:hAnsi="Times New Roman" w:cs="Times New Roman"/>
+          <w:sz w:val="24"/>
+          <w:szCs w:val="24"/>
+        </w:rPr>
+        <w:t xml:space="preserve">as a database </w:t>
+      </w:r>
+      <w:r>
+        <w:rPr>
+          <w:rFonts w:ascii="Times New Roman" w:hAnsi="Times New Roman" w:cs="Times New Roman"/>
+          <w:sz w:val="24"/>
+          <w:szCs w:val="24"/>
+        </w:rPr>
+        <w:t xml:space="preserve">as </w:t>
+      </w:r>
+      <w:r>
+        <w:rPr>
+          <w:rFonts w:ascii="Times New Roman" w:hAnsi="Times New Roman" w:cs="Times New Roman"/>
+          <w:sz w:val="24"/>
+          <w:szCs w:val="24"/>
+        </w:rPr>
+        <w:t xml:space="preserve">it </w:t>
+      </w:r>
+      <w:r>
+        <w:rPr>
+          <w:rFonts w:ascii="Times New Roman" w:hAnsi="Times New Roman" w:cs="Times New Roman"/>
+          <w:sz w:val="24"/>
+          <w:szCs w:val="24"/>
+        </w:rPr>
+        <w:t xml:space="preserve">is the only way </w:t>
+      </w:r>
+      <w:r>
+        <w:rPr>
+          <w:rFonts w:ascii="Times New Roman" w:hAnsi="Times New Roman" w:cs="Times New Roman"/>
+          <w:sz w:val="24"/>
+          <w:szCs w:val="24"/>
+        </w:rPr>
+        <w:t xml:space="preserve">we know </w:t>
+      </w:r>
+      <w:r>
+        <w:rPr>
+          <w:rFonts w:ascii="Times New Roman" w:hAnsi="Times New Roman" w:cs="Times New Roman"/>
+          <w:sz w:val="24"/>
+          <w:szCs w:val="24"/>
+        </w:rPr>
+        <w:t xml:space="preserve">to store and extract the data </w:t>
+      </w:r>
+      <w:r>
+        <w:rPr>
+          <w:rFonts w:ascii="Times New Roman" w:hAnsi="Times New Roman" w:cs="Times New Roman"/>
+          <w:sz w:val="24"/>
+          <w:szCs w:val="24"/>
+        </w:rPr>
+        <w:t>that is given</w:t>
+      </w:r>
+      <w:r>
+        <w:rPr>
+          <w:rFonts w:ascii="Times New Roman" w:hAnsi="Times New Roman" w:cs="Times New Roman"/>
+          <w:sz w:val="24"/>
+          <w:szCs w:val="24"/>
+        </w:rPr>
+        <w:t xml:space="preserve">. Our program reads the data from the </w:t>
+      </w:r>
+      <w:r>
+        <w:rPr>
+          <w:rFonts w:ascii="Times New Roman" w:hAnsi="Times New Roman" w:cs="Times New Roman"/>
+          <w:sz w:val="24"/>
+          <w:szCs w:val="24"/>
+        </w:rPr>
+        <w:t xml:space="preserve">user information from the </w:t>
+      </w:r>
+      <w:r>
+        <w:rPr>
+          <w:rFonts w:ascii="Times New Roman" w:hAnsi="Times New Roman" w:cs="Times New Roman"/>
+          <w:sz w:val="24"/>
+          <w:szCs w:val="24"/>
+        </w:rPr>
+        <w:t xml:space="preserve">csv files to create the necessary objects needed for the program and </w:t>
+      </w:r>
+      <w:r>
+        <w:rPr>
+          <w:rFonts w:ascii="Times New Roman" w:hAnsi="Times New Roman" w:cs="Times New Roman"/>
+          <w:sz w:val="24"/>
+          <w:szCs w:val="24"/>
+        </w:rPr>
+        <w:t>updates the</w:t>
+      </w:r>
+      <w:r>
+        <w:rPr>
+          <w:rFonts w:ascii="Times New Roman" w:hAnsi="Times New Roman" w:cs="Times New Roman"/>
+          <w:sz w:val="24"/>
+          <w:szCs w:val="24"/>
+        </w:rPr>
+        <w:t xml:space="preserve"> csv files to store user </w:t>
+      </w:r>
+      <w:r>
+        <w:rPr>
+          <w:rFonts w:ascii="Times New Roman" w:hAnsi="Times New Roman" w:cs="Times New Roman"/>
+          <w:sz w:val="24"/>
+          <w:szCs w:val="24"/>
+        </w:rPr>
+        <w:t>created</w:t>
+      </w:r>
+      <w:r>
+        <w:rPr>
+          <w:rFonts w:ascii="Times New Roman" w:hAnsi="Times New Roman" w:cs="Times New Roman"/>
+          <w:sz w:val="24"/>
+          <w:szCs w:val="24"/>
+        </w:rPr>
+        <w:t xml:space="preserve"> data</w:t>
+      </w:r>
+      <w:r>
+        <w:rPr>
+          <w:rFonts w:ascii="Times New Roman" w:hAnsi="Times New Roman" w:cs="Times New Roman"/>
+          <w:sz w:val="24"/>
+          <w:szCs w:val="24"/>
+        </w:rPr>
+        <w:t xml:space="preserve"> in </w:t>
+      </w:r>
+      <w:r>
+        <w:rPr>
+          <w:rFonts w:ascii="Times New Roman" w:hAnsi="Times New Roman" w:cs="Times New Roman"/>
+          <w:sz w:val="24"/>
+          <w:szCs w:val="24"/>
+        </w:rPr>
+        <w:t>real-time</w:t>
+      </w:r>
+      <w:r>
+        <w:rPr>
+          <w:rFonts w:ascii="Times New Roman" w:hAnsi="Times New Roman" w:cs="Times New Roman"/>
+          <w:sz w:val="24"/>
+          <w:szCs w:val="24"/>
+        </w:rPr>
+        <w:t xml:space="preserve">. </w:t>
+      </w:r>
+    </w:p>
+    <w:p>
+      <w:pPr>
+        <w:spacing w:after="0" w:line="360" w:lineRule="auto"/>
+        <w:ind w:left="360"/>
+        <w:rPr>
+          <w:rFonts w:ascii="Times New Roman" w:hAnsi="Times New Roman" w:cs="Times New Roman"/>
+          <w:sz w:val="24"/>
+          <w:szCs w:val="24"/>
+        </w:rPr>
+      </w:pPr>
+    </w:p>
+    <w:p>
+      <w:pPr>
+        <w:spacing w:after="0" w:line="360" w:lineRule="auto"/>
+        <w:ind w:left="360"/>
+        <w:rPr>
+          <w:rFonts w:ascii="Times New Roman" w:hAnsi="Times New Roman" w:cs="Times New Roman"/>
+          <w:sz w:val="24"/>
+          <w:szCs w:val="24"/>
+        </w:rPr>
+      </w:pPr>
+      <w:r>
+        <w:rPr>
+          <w:rFonts w:ascii="Times New Roman" w:hAnsi="Times New Roman" w:cs="Times New Roman"/>
+          <w:sz w:val="24"/>
+          <w:szCs w:val="24"/>
+        </w:rPr>
+        <w:t>We also attempted to</w:t>
+      </w:r>
+      <w:r>
+        <w:rPr>
+          <w:rFonts w:ascii="Times New Roman" w:hAnsi="Times New Roman" w:cs="Times New Roman"/>
+          <w:sz w:val="24"/>
+          <w:szCs w:val="24"/>
+        </w:rPr>
+        <w:t xml:space="preserve"> make our code robust by</w:t>
+      </w:r>
+      <w:r>
+        <w:rPr>
+          <w:rFonts w:ascii="Times New Roman" w:hAnsi="Times New Roman" w:cs="Times New Roman"/>
+          <w:sz w:val="24"/>
+          <w:szCs w:val="24"/>
+        </w:rPr>
+        <w:t xml:space="preserve"> implement</w:t>
+      </w:r>
+      <w:r>
+        <w:rPr>
+          <w:rFonts w:ascii="Times New Roman" w:hAnsi="Times New Roman" w:cs="Times New Roman"/>
+          <w:sz w:val="24"/>
+          <w:szCs w:val="24"/>
+        </w:rPr>
+        <w:t>ing the SOLID design principles</w:t>
+      </w:r>
+      <w:r>
+        <w:rPr>
+          <w:rFonts w:ascii="Times New Roman" w:hAnsi="Times New Roman" w:cs="Times New Roman"/>
+          <w:sz w:val="24"/>
+          <w:szCs w:val="24"/>
+        </w:rPr>
+        <w:t>.</w:t>
+      </w:r>
+      <w:r>
+        <w:rPr>
+          <w:rFonts w:ascii="Times New Roman" w:hAnsi="Times New Roman" w:cs="Times New Roman"/>
+          <w:sz w:val="24"/>
+          <w:szCs w:val="24"/>
+        </w:rPr>
+        <w:t xml:space="preserve"> </w:t>
+      </w:r>
+      <w:r>
+        <w:rPr>
+          <w:rFonts w:ascii="Times New Roman" w:hAnsi="Times New Roman" w:cs="Times New Roman"/>
+          <w:sz w:val="24"/>
+          <w:szCs w:val="24"/>
+        </w:rPr>
+        <w:t xml:space="preserve">This ensures that our code has </w:t>
+      </w:r>
+      <w:r>
+        <w:rPr>
+          <w:rFonts w:ascii="Times New Roman" w:hAnsi="Times New Roman" w:cs="Times New Roman"/>
+          <w:sz w:val="24"/>
+          <w:szCs w:val="24"/>
+        </w:rPr>
+        <w:t xml:space="preserve">full error checking and </w:t>
+      </w:r>
+      <w:r>
+        <w:rPr>
+          <w:rFonts w:ascii="Times New Roman" w:hAnsi="Times New Roman" w:cs="Times New Roman"/>
+          <w:sz w:val="24"/>
+          <w:szCs w:val="24"/>
+        </w:rPr>
+        <w:t>is able to</w:t>
+      </w:r>
+      <w:r>
+        <w:rPr>
+          <w:rFonts w:ascii="Times New Roman" w:hAnsi="Times New Roman" w:cs="Times New Roman"/>
+          <w:sz w:val="24"/>
+          <w:szCs w:val="24"/>
+        </w:rPr>
+        <w:t xml:space="preserve"> adopt a user-friendly approach</w:t>
+      </w:r>
+      <w:r>
+        <w:rPr>
+          <w:rFonts w:ascii="Times New Roman" w:hAnsi="Times New Roman" w:cs="Times New Roman"/>
+          <w:sz w:val="24"/>
+          <w:szCs w:val="24"/>
+        </w:rPr>
+        <w:t xml:space="preserve"> </w:t>
+      </w:r>
+      <w:r>
+        <w:rPr>
+          <w:rFonts w:ascii="Times New Roman" w:hAnsi="Times New Roman" w:cs="Times New Roman"/>
+          <w:sz w:val="24"/>
+          <w:szCs w:val="24"/>
+        </w:rPr>
+        <w:t xml:space="preserve">by having a simple and easy-to-read user interface flow and </w:t>
+      </w:r>
+      <w:r>
+        <w:rPr>
+          <w:rFonts w:ascii="Times New Roman" w:hAnsi="Times New Roman" w:cs="Times New Roman"/>
+          <w:sz w:val="24"/>
+          <w:szCs w:val="24"/>
+        </w:rPr>
+        <w:t xml:space="preserve">immediate </w:t>
+      </w:r>
+      <w:r>
+        <w:rPr>
+          <w:rFonts w:ascii="Times New Roman" w:hAnsi="Times New Roman" w:cs="Times New Roman"/>
+          <w:sz w:val="24"/>
+          <w:szCs w:val="24"/>
+        </w:rPr>
+        <w:t>prompt</w:t>
+      </w:r>
+      <w:r>
+        <w:rPr>
+          <w:rFonts w:ascii="Times New Roman" w:hAnsi="Times New Roman" w:cs="Times New Roman"/>
+          <w:sz w:val="24"/>
+          <w:szCs w:val="24"/>
+        </w:rPr>
+        <w:t>s</w:t>
+      </w:r>
+      <w:r>
+        <w:rPr>
+          <w:rFonts w:ascii="Times New Roman" w:hAnsi="Times New Roman" w:cs="Times New Roman"/>
+          <w:sz w:val="24"/>
+          <w:szCs w:val="24"/>
+        </w:rPr>
+        <w:t xml:space="preserve"> for user input</w:t>
+      </w:r>
+      <w:r>
+        <w:rPr>
+          <w:rFonts w:ascii="Times New Roman" w:hAnsi="Times New Roman" w:cs="Times New Roman"/>
+          <w:sz w:val="24"/>
+          <w:szCs w:val="24"/>
+        </w:rPr>
+        <w:t>s</w:t>
+      </w:r>
+      <w:r>
+        <w:rPr>
+          <w:rFonts w:ascii="Times New Roman" w:hAnsi="Times New Roman" w:cs="Times New Roman"/>
+          <w:sz w:val="24"/>
+          <w:szCs w:val="24"/>
+        </w:rPr>
+        <w:t xml:space="preserve"> whenever erroneous input is received.</w:t>
+      </w:r>
+    </w:p>
+    <w:p>
+      <w:pPr>
+        <w:spacing w:after="0" w:line="360" w:lineRule="auto"/>
+        <w:ind w:left="360"/>
+        <w:rPr>
+          <w:rFonts w:ascii="Times New Roman" w:hAnsi="Times New Roman" w:cs="Times New Roman"/>
+          <w:sz w:val="24"/>
+          <w:szCs w:val="24"/>
+        </w:rPr>
+      </w:pPr>
+    </w:p>
+    <w:p>
+      <w:pPr>
+        <w:pStyle w:val="ListParagraph"/>
+        <w:numPr>
+          <w:ilvl w:val="0"/>
+          <w:numId w:val="22"/>
+        </w:numPr>
+        <w:spacing w:after="0" w:line="360" w:lineRule="auto"/>
+        <w:rPr>
+          <w:rFonts w:ascii="Times New Roman" w:hAnsi="Times New Roman" w:cs="Times New Roman"/>
+          <w:sz w:val="24"/>
+          <w:szCs w:val="24"/>
+          <w:u w:val="single"/>
+        </w:rPr>
+      </w:pPr>
+      <w:r>
+        <w:rPr>
+          <w:rFonts w:ascii="Times New Roman" w:hAnsi="Times New Roman" w:cs="Times New Roman"/>
+          <w:sz w:val="24"/>
+          <w:szCs w:val="24"/>
+          <w:u w:val="single"/>
+        </w:rPr>
+        <w:t>Design Approach Taken</w:t>
+      </w:r>
+    </w:p>
+    <w:p>
+      <w:pPr>
+        <w:pStyle w:val="ListParagraph"/>
+        <w:spacing w:after="0" w:line="360" w:lineRule="auto"/>
+        <w:rPr>
+          <w:rFonts w:ascii="Times New Roman" w:hAnsi="Times New Roman" w:cs="Times New Roman"/>
+          <w:i/>
+          <w:iCs/>
+          <w:sz w:val="24"/>
+          <w:szCs w:val="24"/>
+        </w:rPr>
+      </w:pPr>
+      <w:r>
+        <w:rPr>
+          <w:rFonts w:ascii="Times New Roman" w:hAnsi="Times New Roman" w:cs="Times New Roman"/>
+          <w:i/>
+          <w:iCs/>
+          <w:sz w:val="24"/>
+          <w:szCs w:val="24"/>
+        </w:rPr>
+        <w:t>Login Process</w:t>
+      </w:r>
+    </w:p>
+    <w:p>
+      <w:pPr>
+        <w:pStyle w:val="ListParagraph"/>
+        <w:spacing w:after="0" w:line="360" w:lineRule="auto"/>
+        <w:rPr>
+          <w:rFonts w:ascii="Times New Roman" w:hAnsi="Times New Roman" w:cs="Times New Roman"/>
+          <w:sz w:val="24"/>
+          <w:szCs w:val="24"/>
+        </w:rPr>
+      </w:pPr>
+      <w:r>
+        <w:rPr>
+          <w:rFonts w:ascii="Times New Roman" w:hAnsi="Times New Roman" w:cs="Times New Roman"/>
+          <w:sz w:val="24"/>
+          <w:szCs w:val="24"/>
+        </w:rPr>
+        <w:t xml:space="preserve">Upon starting the HMS application, you will be greeted with the </w:t>
+      </w:r>
+      <w:r>
+        <w:rPr>
+          <w:rFonts w:ascii="Times New Roman" w:hAnsi="Times New Roman" w:cs="Times New Roman"/>
+          <w:sz w:val="24"/>
+          <w:szCs w:val="24"/>
+        </w:rPr>
+        <w:t xml:space="preserve">ASCII code of the word “HMS”. You will be prompted to enter a </w:t>
+      </w:r>
+      <w:proofErr w:type="spellStart"/>
+      <w:r>
+        <w:rPr>
+          <w:rFonts w:ascii="Times New Roman" w:hAnsi="Times New Roman" w:cs="Times New Roman"/>
+          <w:sz w:val="24"/>
+          <w:szCs w:val="24"/>
+        </w:rPr>
+        <w:t>UserID</w:t>
+      </w:r>
+      <w:proofErr w:type="spellEnd"/>
+      <w:r>
+        <w:rPr>
+          <w:rFonts w:ascii="Times New Roman" w:hAnsi="Times New Roman" w:cs="Times New Roman"/>
+          <w:sz w:val="24"/>
+          <w:szCs w:val="24"/>
+        </w:rPr>
+        <w:t xml:space="preserve"> and </w:t>
+      </w:r>
+      <w:r>
+        <w:rPr>
+          <w:rFonts w:ascii="Times New Roman" w:hAnsi="Times New Roman" w:cs="Times New Roman"/>
+          <w:sz w:val="24"/>
+          <w:szCs w:val="24"/>
+        </w:rPr>
+        <w:t xml:space="preserve">the plain text </w:t>
+      </w:r>
+      <w:r>
+        <w:rPr>
+          <w:rFonts w:ascii="Times New Roman" w:hAnsi="Times New Roman" w:cs="Times New Roman"/>
+          <w:sz w:val="24"/>
+          <w:szCs w:val="24"/>
+        </w:rPr>
+        <w:t xml:space="preserve">password. The </w:t>
+      </w:r>
+      <w:proofErr w:type="spellStart"/>
+      <w:r>
+        <w:rPr>
+          <w:rFonts w:ascii="Times New Roman" w:hAnsi="Times New Roman" w:cs="Times New Roman"/>
+          <w:sz w:val="24"/>
+          <w:szCs w:val="24"/>
+        </w:rPr>
+        <w:t>UserID</w:t>
+      </w:r>
+      <w:proofErr w:type="spellEnd"/>
+      <w:r>
+        <w:rPr>
+          <w:rFonts w:ascii="Times New Roman" w:hAnsi="Times New Roman" w:cs="Times New Roman"/>
+          <w:sz w:val="24"/>
+          <w:szCs w:val="24"/>
+        </w:rPr>
+        <w:t xml:space="preserve"> is first checked</w:t>
+      </w:r>
+      <w:r>
+        <w:rPr>
+          <w:rFonts w:ascii="Times New Roman" w:hAnsi="Times New Roman" w:cs="Times New Roman"/>
+          <w:sz w:val="24"/>
+          <w:szCs w:val="24"/>
+        </w:rPr>
+        <w:t xml:space="preserve"> against all the existing </w:t>
+      </w:r>
+      <w:proofErr w:type="spellStart"/>
+      <w:r>
+        <w:rPr>
+          <w:rFonts w:ascii="Times New Roman" w:hAnsi="Times New Roman" w:cs="Times New Roman"/>
+          <w:sz w:val="24"/>
+          <w:szCs w:val="24"/>
+        </w:rPr>
+        <w:t>UserIDs</w:t>
+      </w:r>
+      <w:proofErr w:type="spellEnd"/>
+      <w:r>
+        <w:rPr>
+          <w:rFonts w:ascii="Times New Roman" w:hAnsi="Times New Roman" w:cs="Times New Roman"/>
+          <w:sz w:val="24"/>
+          <w:szCs w:val="24"/>
+        </w:rPr>
+        <w:t xml:space="preserve"> in the </w:t>
+      </w:r>
+      <w:proofErr w:type="spellStart"/>
+      <w:r>
+        <w:rPr>
+          <w:rFonts w:ascii="Times New Roman" w:hAnsi="Times New Roman" w:cs="Times New Roman"/>
+          <w:sz w:val="24"/>
+          <w:szCs w:val="24"/>
+        </w:rPr>
+        <w:t>Patient_List</w:t>
+      </w:r>
+      <w:proofErr w:type="spellEnd"/>
+      <w:r>
+        <w:rPr>
+          <w:rFonts w:ascii="Times New Roman" w:hAnsi="Times New Roman" w:cs="Times New Roman"/>
+          <w:sz w:val="24"/>
+          <w:szCs w:val="24"/>
+        </w:rPr>
+        <w:t xml:space="preserve"> and </w:t>
+      </w:r>
+      <w:proofErr w:type="spellStart"/>
+      <w:r>
+        <w:rPr>
+          <w:rFonts w:ascii="Times New Roman" w:hAnsi="Times New Roman" w:cs="Times New Roman"/>
+          <w:sz w:val="24"/>
+          <w:szCs w:val="24"/>
+        </w:rPr>
+        <w:t>Staff_List</w:t>
+      </w:r>
+      <w:proofErr w:type="spellEnd"/>
+      <w:r>
+        <w:rPr>
+          <w:rFonts w:ascii="Times New Roman" w:hAnsi="Times New Roman" w:cs="Times New Roman"/>
+          <w:sz w:val="24"/>
+          <w:szCs w:val="24"/>
+        </w:rPr>
+        <w:t xml:space="preserve"> </w:t>
+      </w:r>
+      <w:r>
+        <w:rPr>
+          <w:rFonts w:ascii="Times New Roman" w:hAnsi="Times New Roman" w:cs="Times New Roman"/>
+          <w:sz w:val="24"/>
+          <w:szCs w:val="24"/>
+        </w:rPr>
+        <w:t>txt</w:t>
+      </w:r>
+      <w:r>
+        <w:rPr>
+          <w:rFonts w:ascii="Times New Roman" w:hAnsi="Times New Roman" w:cs="Times New Roman"/>
+          <w:sz w:val="24"/>
+          <w:szCs w:val="24"/>
+        </w:rPr>
+        <w:t xml:space="preserve"> files.</w:t>
+      </w:r>
+    </w:p>
+    <w:p>
+      <w:pPr>
+        <w:pStyle w:val="ListParagraph"/>
+        <w:spacing w:after="0" w:line="360" w:lineRule="auto"/>
+        <w:rPr>
+          <w:rFonts w:ascii="Times New Roman" w:hAnsi="Times New Roman" w:cs="Times New Roman"/>
+          <w:sz w:val="24"/>
+          <w:szCs w:val="24"/>
+        </w:rPr>
+      </w:pPr>
+      <w:r>
+        <w:rPr>
+          <w:rFonts w:ascii="Times New Roman" w:hAnsi="Times New Roman" w:cs="Times New Roman"/>
+          <w:sz w:val="24"/>
+          <w:szCs w:val="24"/>
+          <w:highlight w:val="yellow"/>
+        </w:rPr>
+        <w:t xml:space="preserve">The </w:t>
+      </w:r>
+      <w:r>
+        <w:rPr>
+          <w:rFonts w:ascii="Times New Roman" w:hAnsi="Times New Roman" w:cs="Times New Roman"/>
+          <w:sz w:val="24"/>
+          <w:szCs w:val="24"/>
+          <w:highlight w:val="yellow"/>
+        </w:rPr>
+        <w:t xml:space="preserve">password for the </w:t>
+      </w:r>
+      <w:r>
+        <w:rPr>
+          <w:rFonts w:ascii="Times New Roman" w:hAnsi="Times New Roman" w:cs="Times New Roman"/>
+          <w:sz w:val="24"/>
+          <w:szCs w:val="24"/>
+          <w:highlight w:val="yellow"/>
+        </w:rPr>
+        <w:t>txt file is encrypted</w:t>
+      </w:r>
+      <w:r>
+        <w:rPr>
+          <w:rFonts w:ascii="Times New Roman" w:hAnsi="Times New Roman" w:cs="Times New Roman"/>
+          <w:sz w:val="24"/>
+          <w:szCs w:val="24"/>
+          <w:highlight w:val="yellow"/>
+        </w:rPr>
+        <w:t xml:space="preserve"> using</w:t>
+      </w:r>
+      <w:r>
+        <w:rPr>
+          <w:rFonts w:ascii="Times New Roman" w:hAnsi="Times New Roman" w:cs="Times New Roman"/>
+          <w:sz w:val="24"/>
+          <w:szCs w:val="24"/>
+          <w:highlight w:val="yellow"/>
+        </w:rPr>
+        <w:t xml:space="preserve"> </w:t>
+      </w:r>
+      <w:r>
+        <w:rPr>
+          <w:rFonts w:ascii="Times New Roman" w:hAnsi="Times New Roman" w:cs="Times New Roman"/>
+          <w:sz w:val="24"/>
+          <w:szCs w:val="24"/>
+          <w:highlight w:val="yellow"/>
+        </w:rPr>
+        <w:t>AES-256 encryption</w:t>
+      </w:r>
+      <w:r>
+        <w:rPr>
+          <w:rFonts w:ascii="Times New Roman" w:hAnsi="Times New Roman" w:cs="Times New Roman"/>
+          <w:sz w:val="24"/>
+          <w:szCs w:val="24"/>
+          <w:highlight w:val="yellow"/>
+        </w:rPr>
+        <w:t xml:space="preserve"> and is checked with the encrypted password on the text file</w:t>
+      </w:r>
+      <w:r>
+        <w:rPr>
+          <w:rFonts w:ascii="Times New Roman" w:hAnsi="Times New Roman" w:cs="Times New Roman"/>
+          <w:sz w:val="24"/>
+          <w:szCs w:val="24"/>
+        </w:rPr>
+        <w:t>.</w:t>
+      </w:r>
+      <w:r>
+        <w:rPr>
+          <w:rFonts w:ascii="Times New Roman" w:hAnsi="Times New Roman" w:cs="Times New Roman"/>
+          <w:sz w:val="24"/>
+          <w:szCs w:val="24"/>
+        </w:rPr>
+        <w:t xml:space="preserve"> The txt file is only used for storing the account information of the users.</w:t>
+      </w:r>
+    </w:p>
+    <w:p>
+      <w:pPr>
+        <w:pStyle w:val="ListParagraph"/>
+        <w:spacing w:after="0" w:line="360" w:lineRule="auto"/>
+        <w:rPr>
+          <w:rFonts w:ascii="Times New Roman" w:hAnsi="Times New Roman" w:cs="Times New Roman"/>
+          <w:i/>
+          <w:iCs/>
+          <w:sz w:val="24"/>
+          <w:szCs w:val="24"/>
+        </w:rPr>
+      </w:pPr>
+      <w:r>
+        <w:rPr>
+          <w:rFonts w:ascii="Times New Roman" w:hAnsi="Times New Roman" w:cs="Times New Roman"/>
+          <w:i/>
+          <w:iCs/>
+          <w:sz w:val="24"/>
+          <w:szCs w:val="24"/>
+        </w:rPr>
+        <w:t>Data Storage via CSV</w:t>
+      </w:r>
+    </w:p>
+    <w:p>
+      <w:pPr>
+        <w:pStyle w:val="ListParagraph"/>
+        <w:spacing w:after="0" w:line="360" w:lineRule="auto"/>
+        <w:rPr>
+          <w:rFonts w:ascii="Times New Roman" w:hAnsi="Times New Roman" w:cs="Times New Roman"/>
+          <w:sz w:val="24"/>
+          <w:szCs w:val="24"/>
+        </w:rPr>
+      </w:pPr>
+      <w:r>
+        <w:rPr>
+          <w:rFonts w:ascii="Times New Roman" w:hAnsi="Times New Roman" w:cs="Times New Roman"/>
+          <w:sz w:val="24"/>
+          <w:szCs w:val="24"/>
+        </w:rPr>
+        <w:lastRenderedPageBreak/>
+        <w:t xml:space="preserve">To load </w:t>
+      </w:r>
+      <w:r>
+        <w:rPr>
+          <w:rFonts w:ascii="Times New Roman" w:hAnsi="Times New Roman" w:cs="Times New Roman"/>
+          <w:sz w:val="24"/>
+          <w:szCs w:val="24"/>
+        </w:rPr>
+        <w:t xml:space="preserve">and store data for the </w:t>
+      </w:r>
+      <w:r>
+        <w:rPr>
+          <w:rFonts w:ascii="Times New Roman" w:hAnsi="Times New Roman" w:cs="Times New Roman"/>
+          <w:sz w:val="24"/>
+          <w:szCs w:val="24"/>
+        </w:rPr>
+        <w:t>various</w:t>
+      </w:r>
+      <w:r>
+        <w:rPr>
+          <w:rFonts w:ascii="Times New Roman" w:hAnsi="Times New Roman" w:cs="Times New Roman"/>
+          <w:sz w:val="24"/>
+          <w:szCs w:val="24"/>
+        </w:rPr>
+        <w:t xml:space="preserve"> roles, we will be </w:t>
+      </w:r>
+      <w:r>
+        <w:rPr>
+          <w:rFonts w:ascii="Times New Roman" w:hAnsi="Times New Roman" w:cs="Times New Roman"/>
+          <w:sz w:val="24"/>
+          <w:szCs w:val="24"/>
+        </w:rPr>
+        <w:t xml:space="preserve">utilising </w:t>
+      </w:r>
+      <w:r>
+        <w:rPr>
+          <w:rFonts w:ascii="Times New Roman" w:hAnsi="Times New Roman" w:cs="Times New Roman"/>
+          <w:sz w:val="24"/>
+          <w:szCs w:val="24"/>
+        </w:rPr>
+        <w:t>the “data”</w:t>
+      </w:r>
+      <w:r>
+        <w:rPr>
+          <w:rFonts w:ascii="Times New Roman" w:hAnsi="Times New Roman" w:cs="Times New Roman"/>
+          <w:sz w:val="24"/>
+          <w:szCs w:val="24"/>
+        </w:rPr>
+        <w:t xml:space="preserve"> folder</w:t>
+      </w:r>
+      <w:r>
+        <w:rPr>
+          <w:rFonts w:ascii="Times New Roman" w:hAnsi="Times New Roman" w:cs="Times New Roman"/>
+          <w:sz w:val="24"/>
+          <w:szCs w:val="24"/>
+        </w:rPr>
+        <w:t xml:space="preserve"> which contains all the csv files for the application.</w:t>
+      </w:r>
+      <w:r>
+        <w:rPr>
+          <w:rFonts w:ascii="Times New Roman" w:hAnsi="Times New Roman" w:cs="Times New Roman"/>
+          <w:sz w:val="24"/>
+          <w:szCs w:val="24"/>
+        </w:rPr>
+        <w:t xml:space="preserve"> It </w:t>
+      </w:r>
+      <w:r>
+        <w:rPr>
+          <w:rFonts w:ascii="Times New Roman" w:hAnsi="Times New Roman" w:cs="Times New Roman"/>
+          <w:sz w:val="24"/>
+          <w:szCs w:val="24"/>
+        </w:rPr>
+        <w:t>includes</w:t>
+      </w:r>
+      <w:r>
+        <w:rPr>
+          <w:rFonts w:ascii="Times New Roman" w:hAnsi="Times New Roman" w:cs="Times New Roman"/>
+          <w:sz w:val="24"/>
+          <w:szCs w:val="24"/>
+        </w:rPr>
+        <w:t xml:space="preserve"> multiple csv files which contains information for users, appointments details </w:t>
+      </w:r>
+      <w:r>
+        <w:rPr>
+          <w:rFonts w:ascii="Times New Roman" w:hAnsi="Times New Roman" w:cs="Times New Roman"/>
+          <w:sz w:val="24"/>
+          <w:szCs w:val="24"/>
+        </w:rPr>
+        <w:t>and more</w:t>
+      </w:r>
+      <w:r>
+        <w:rPr>
+          <w:rFonts w:ascii="Times New Roman" w:hAnsi="Times New Roman" w:cs="Times New Roman"/>
+          <w:sz w:val="24"/>
+          <w:szCs w:val="24"/>
+        </w:rPr>
+        <w:t>.</w:t>
+      </w:r>
+    </w:p>
+    <w:p>
+      <w:pPr>
+        <w:pStyle w:val="ListParagraph"/>
+        <w:spacing w:after="0" w:line="360" w:lineRule="auto"/>
+        <w:rPr>
+          <w:rFonts w:ascii="Times New Roman" w:hAnsi="Times New Roman" w:cs="Times New Roman"/>
+          <w:sz w:val="24"/>
+          <w:szCs w:val="24"/>
+        </w:rPr>
+      </w:pPr>
+    </w:p>
+    <w:p>
+      <w:pPr>
+        <w:pStyle w:val="ListParagraph"/>
+        <w:spacing w:after="0" w:line="360" w:lineRule="auto"/>
+        <w:rPr>
+          <w:rFonts w:ascii="Times New Roman" w:hAnsi="Times New Roman" w:cs="Times New Roman"/>
+          <w:sz w:val="24"/>
+          <w:szCs w:val="24"/>
+        </w:rPr>
+      </w:pPr>
+      <w:r>
+        <w:rPr>
+          <w:rFonts w:ascii="Times New Roman" w:hAnsi="Times New Roman" w:cs="Times New Roman"/>
+          <w:sz w:val="24"/>
+          <w:szCs w:val="24"/>
+        </w:rPr>
+        <w:t xml:space="preserve">The </w:t>
+      </w:r>
+      <w:proofErr w:type="spellStart"/>
+      <w:r>
+        <w:rPr>
+          <w:rFonts w:ascii="Times New Roman" w:hAnsi="Times New Roman" w:cs="Times New Roman"/>
+          <w:sz w:val="24"/>
+          <w:szCs w:val="24"/>
+        </w:rPr>
+        <w:t>CS</w:t>
+      </w:r>
+      <w:r>
+        <w:rPr>
+          <w:rFonts w:ascii="Times New Roman" w:hAnsi="Times New Roman" w:cs="Times New Roman"/>
+          <w:sz w:val="24"/>
+          <w:szCs w:val="24"/>
+        </w:rPr>
+        <w:t>VHandler</w:t>
+      </w:r>
+      <w:proofErr w:type="spellEnd"/>
+      <w:r>
+        <w:rPr>
+          <w:rFonts w:ascii="Times New Roman" w:hAnsi="Times New Roman" w:cs="Times New Roman"/>
+          <w:sz w:val="24"/>
+          <w:szCs w:val="24"/>
+        </w:rPr>
+        <w:t xml:space="preserve"> class </w:t>
+      </w:r>
+      <w:r>
+        <w:rPr>
+          <w:rFonts w:ascii="Times New Roman" w:hAnsi="Times New Roman" w:cs="Times New Roman"/>
+          <w:sz w:val="24"/>
+          <w:szCs w:val="24"/>
+        </w:rPr>
+        <w:t xml:space="preserve">acts </w:t>
+      </w:r>
+      <w:r>
+        <w:rPr>
+          <w:rFonts w:ascii="Times New Roman" w:hAnsi="Times New Roman" w:cs="Times New Roman"/>
+          <w:sz w:val="24"/>
+          <w:szCs w:val="24"/>
+        </w:rPr>
+        <w:t xml:space="preserve">as a boundary class </w:t>
+      </w:r>
+      <w:r>
+        <w:rPr>
+          <w:rFonts w:ascii="Times New Roman" w:hAnsi="Times New Roman" w:cs="Times New Roman"/>
+          <w:sz w:val="24"/>
+          <w:szCs w:val="24"/>
+        </w:rPr>
+        <w:t>as</w:t>
+      </w:r>
+      <w:r>
+        <w:rPr>
+          <w:rFonts w:ascii="Times New Roman" w:hAnsi="Times New Roman" w:cs="Times New Roman"/>
+          <w:sz w:val="24"/>
+          <w:szCs w:val="24"/>
+        </w:rPr>
+        <w:t xml:space="preserve"> it can provide connections to external sources by reading and modifying CSV files from the data folder. When reading, it returns string values that correspond to the lines of the CSV file. It also </w:t>
+      </w:r>
+      <w:r>
+        <w:rPr>
+          <w:rFonts w:ascii="Times New Roman" w:hAnsi="Times New Roman" w:cs="Times New Roman"/>
+          <w:sz w:val="24"/>
+          <w:szCs w:val="24"/>
+        </w:rPr>
+        <w:t>allows</w:t>
+      </w:r>
+      <w:r>
+        <w:rPr>
+          <w:rFonts w:ascii="Times New Roman" w:hAnsi="Times New Roman" w:cs="Times New Roman"/>
+          <w:sz w:val="24"/>
+          <w:szCs w:val="24"/>
+        </w:rPr>
+        <w:t xml:space="preserve"> to add, remove or modify individual lines in a selected CSV file.</w:t>
+      </w:r>
+      <w:r>
+        <w:rPr>
+          <w:rFonts w:ascii="Times New Roman" w:hAnsi="Times New Roman" w:cs="Times New Roman"/>
+          <w:sz w:val="24"/>
+          <w:szCs w:val="24"/>
+        </w:rPr>
+        <w:t xml:space="preserve"> Once modified, th</w:t>
+      </w:r>
+      <w:r>
+        <w:rPr>
+          <w:rFonts w:ascii="Times New Roman" w:hAnsi="Times New Roman" w:cs="Times New Roman"/>
+          <w:sz w:val="24"/>
+          <w:szCs w:val="24"/>
+        </w:rPr>
+        <w:t>e CSV</w:t>
+      </w:r>
+      <w:r>
+        <w:rPr>
+          <w:rFonts w:ascii="Times New Roman" w:hAnsi="Times New Roman" w:cs="Times New Roman"/>
+          <w:sz w:val="24"/>
+          <w:szCs w:val="24"/>
+        </w:rPr>
+        <w:t xml:space="preserve"> file</w:t>
+      </w:r>
+      <w:r>
+        <w:rPr>
+          <w:rFonts w:ascii="Times New Roman" w:hAnsi="Times New Roman" w:cs="Times New Roman"/>
+          <w:sz w:val="24"/>
+          <w:szCs w:val="24"/>
+        </w:rPr>
+        <w:t xml:space="preserve"> is updated in real-time</w:t>
+      </w:r>
+      <w:r>
+        <w:rPr>
+          <w:rFonts w:ascii="Times New Roman" w:hAnsi="Times New Roman" w:cs="Times New Roman"/>
+          <w:sz w:val="24"/>
+          <w:szCs w:val="24"/>
+        </w:rPr>
+        <w:t xml:space="preserve"> to the existing CSV file.</w:t>
+      </w:r>
+    </w:p>
+    <w:p>
+      <w:pPr>
+        <w:pStyle w:val="ListParagraph"/>
+        <w:spacing w:after="0" w:line="360" w:lineRule="auto"/>
+        <w:rPr>
+          <w:rFonts w:ascii="Times New Roman" w:hAnsi="Times New Roman" w:cs="Times New Roman"/>
+          <w:sz w:val="24"/>
+          <w:szCs w:val="24"/>
+        </w:rPr>
+      </w:pPr>
+    </w:p>
+    <w:p>
+      <w:pPr>
+        <w:pStyle w:val="ListParagraph"/>
+        <w:spacing w:after="0" w:line="360" w:lineRule="auto"/>
+        <w:rPr>
+          <w:rFonts w:ascii="Times New Roman" w:hAnsi="Times New Roman" w:cs="Times New Roman"/>
+          <w:sz w:val="24"/>
+          <w:szCs w:val="24"/>
+        </w:rPr>
+      </w:pPr>
+      <w:r>
+        <w:rPr>
+          <w:rFonts w:ascii="Times New Roman" w:hAnsi="Times New Roman" w:cs="Times New Roman"/>
+          <w:sz w:val="24"/>
+          <w:szCs w:val="24"/>
+        </w:rPr>
+        <w:t xml:space="preserve">In each CSV file, each line corresponds to the data of an individual entity, such as user or </w:t>
+      </w:r>
+      <w:r>
+        <w:rPr>
+          <w:rFonts w:ascii="Times New Roman" w:hAnsi="Times New Roman" w:cs="Times New Roman"/>
+          <w:sz w:val="24"/>
+          <w:szCs w:val="24"/>
+        </w:rPr>
+        <w:t>appointment</w:t>
+      </w:r>
+      <w:r>
+        <w:rPr>
+          <w:rFonts w:ascii="Times New Roman" w:hAnsi="Times New Roman" w:cs="Times New Roman"/>
+          <w:sz w:val="24"/>
+          <w:szCs w:val="24"/>
+        </w:rPr>
+        <w:t xml:space="preserve">. Each line is able to store all required attributes about a particular </w:t>
+      </w:r>
+      <w:r>
+        <w:rPr>
+          <w:rFonts w:ascii="Times New Roman" w:hAnsi="Times New Roman" w:cs="Times New Roman"/>
+          <w:sz w:val="24"/>
+          <w:szCs w:val="24"/>
+        </w:rPr>
+        <w:t>entit</w:t>
+      </w:r>
+      <w:r>
+        <w:rPr>
+          <w:rFonts w:ascii="Times New Roman" w:hAnsi="Times New Roman" w:cs="Times New Roman"/>
+          <w:sz w:val="24"/>
+          <w:szCs w:val="24"/>
+        </w:rPr>
+        <w:t>y, such as strings, integers, and even arrays, stored by using square brackets</w:t>
+      </w:r>
+      <w:r>
+        <w:rPr>
+          <w:rFonts w:ascii="Times New Roman" w:hAnsi="Times New Roman" w:cs="Times New Roman"/>
+          <w:sz w:val="24"/>
+          <w:szCs w:val="24"/>
+        </w:rPr>
+        <w:t xml:space="preserve"> </w:t>
+      </w:r>
+      <w:r>
+        <w:rPr>
+          <w:rFonts w:ascii="Times New Roman" w:hAnsi="Times New Roman" w:cs="Times New Roman"/>
+          <w:sz w:val="24"/>
+          <w:szCs w:val="24"/>
+        </w:rPr>
+        <w:t>as separators since it is crucial that the CSV file remains comma-separated about their columns.</w:t>
+      </w:r>
+    </w:p>
+    <w:p>
+      <w:pPr>
+        <w:pStyle w:val="ListParagraph"/>
+        <w:spacing w:after="0" w:line="360" w:lineRule="auto"/>
+        <w:rPr>
+          <w:rFonts w:ascii="Times New Roman" w:hAnsi="Times New Roman" w:cs="Times New Roman"/>
+          <w:sz w:val="24"/>
+          <w:szCs w:val="24"/>
+        </w:rPr>
+      </w:pPr>
+    </w:p>
+    <w:p>
+      <w:pPr>
+        <w:pStyle w:val="ListParagraph"/>
+        <w:spacing w:after="0" w:line="360" w:lineRule="auto"/>
+        <w:rPr>
+          <w:rFonts w:ascii="Times New Roman" w:hAnsi="Times New Roman" w:cs="Times New Roman"/>
+          <w:sz w:val="24"/>
+          <w:szCs w:val="24"/>
+        </w:rPr>
+      </w:pPr>
+      <w:r>
+        <w:rPr>
+          <w:rFonts w:ascii="Times New Roman" w:hAnsi="Times New Roman" w:cs="Times New Roman"/>
+          <w:sz w:val="24"/>
+          <w:szCs w:val="24"/>
+        </w:rPr>
+        <w:t xml:space="preserve">To convert the data into entity classes, control classes </w:t>
+      </w:r>
+      <w:r>
+        <w:rPr>
+          <w:rFonts w:ascii="Times New Roman" w:hAnsi="Times New Roman" w:cs="Times New Roman"/>
+          <w:sz w:val="24"/>
+          <w:szCs w:val="24"/>
+        </w:rPr>
+        <w:t xml:space="preserve">also </w:t>
+      </w:r>
+      <w:r>
+        <w:rPr>
+          <w:rFonts w:ascii="Times New Roman" w:hAnsi="Times New Roman" w:cs="Times New Roman"/>
+          <w:sz w:val="24"/>
+          <w:szCs w:val="24"/>
+        </w:rPr>
+        <w:t xml:space="preserve">known as database managers inherit from the </w:t>
+      </w:r>
+      <w:proofErr w:type="spellStart"/>
+      <w:r>
+        <w:rPr>
+          <w:rFonts w:ascii="Times New Roman" w:hAnsi="Times New Roman" w:cs="Times New Roman"/>
+          <w:sz w:val="24"/>
+          <w:szCs w:val="24"/>
+        </w:rPr>
+        <w:t>CSVHandler</w:t>
+      </w:r>
+      <w:proofErr w:type="spellEnd"/>
+      <w:r>
+        <w:rPr>
+          <w:rFonts w:ascii="Times New Roman" w:hAnsi="Times New Roman" w:cs="Times New Roman"/>
+          <w:sz w:val="24"/>
+          <w:szCs w:val="24"/>
+        </w:rPr>
+        <w:t xml:space="preserve"> class to transform each line returned by its functions into corresponding entity classes, and vice versa. For instance, the </w:t>
+      </w:r>
+      <w:proofErr w:type="spellStart"/>
+      <w:r>
+        <w:rPr>
+          <w:rFonts w:ascii="Times New Roman" w:hAnsi="Times New Roman" w:cs="Times New Roman"/>
+          <w:sz w:val="24"/>
+          <w:szCs w:val="24"/>
+        </w:rPr>
+        <w:t>AppointmentManagement</w:t>
+      </w:r>
+      <w:proofErr w:type="spellEnd"/>
+      <w:r>
+        <w:rPr>
+          <w:rFonts w:ascii="Times New Roman" w:hAnsi="Times New Roman" w:cs="Times New Roman"/>
+          <w:sz w:val="24"/>
+          <w:szCs w:val="24"/>
+        </w:rPr>
+        <w:t xml:space="preserve"> class reads the Appointment_Log.csv file, allowing it to return an array of Appointment classes, each containing information about individual appointments. The </w:t>
+      </w:r>
+      <w:proofErr w:type="spellStart"/>
+      <w:r>
+        <w:rPr>
+          <w:rFonts w:ascii="Times New Roman" w:hAnsi="Times New Roman" w:cs="Times New Roman"/>
+          <w:sz w:val="24"/>
+          <w:szCs w:val="24"/>
+        </w:rPr>
+        <w:t>AppointmentHandler</w:t>
+      </w:r>
+      <w:proofErr w:type="spellEnd"/>
+      <w:r>
+        <w:rPr>
+          <w:rFonts w:ascii="Times New Roman" w:hAnsi="Times New Roman" w:cs="Times New Roman"/>
+          <w:sz w:val="24"/>
+          <w:szCs w:val="24"/>
+        </w:rPr>
+        <w:t xml:space="preserve"> class, distinct from </w:t>
+      </w:r>
+      <w:proofErr w:type="spellStart"/>
+      <w:r>
+        <w:rPr>
+          <w:rFonts w:ascii="Times New Roman" w:hAnsi="Times New Roman" w:cs="Times New Roman"/>
+          <w:sz w:val="24"/>
+          <w:szCs w:val="24"/>
+        </w:rPr>
+        <w:t>AppointmentManagement</w:t>
+      </w:r>
+      <w:proofErr w:type="spellEnd"/>
+      <w:r>
+        <w:rPr>
+          <w:rFonts w:ascii="Times New Roman" w:hAnsi="Times New Roman" w:cs="Times New Roman"/>
+          <w:sz w:val="24"/>
+          <w:szCs w:val="24"/>
+        </w:rPr>
+        <w:t xml:space="preserve">, aids in processing data from the </w:t>
+      </w:r>
+      <w:proofErr w:type="spellStart"/>
+      <w:r>
+        <w:rPr>
+          <w:rFonts w:ascii="Times New Roman" w:hAnsi="Times New Roman" w:cs="Times New Roman"/>
+          <w:sz w:val="24"/>
+          <w:szCs w:val="24"/>
+        </w:rPr>
+        <w:t>AppointmentManagement</w:t>
+      </w:r>
+      <w:proofErr w:type="spellEnd"/>
+      <w:r>
+        <w:rPr>
+          <w:rFonts w:ascii="Times New Roman" w:hAnsi="Times New Roman" w:cs="Times New Roman"/>
+          <w:sz w:val="24"/>
+          <w:szCs w:val="24"/>
+        </w:rPr>
+        <w:t xml:space="preserve"> and offers specialized methods for appointment operations. This design helps prevent class bloat and adheres to the Single Responsibility Principle.</w:t>
+      </w:r>
+    </w:p>
+    <w:p>
+      <w:pPr>
+        <w:pStyle w:val="ListParagraph"/>
+        <w:spacing w:after="0" w:line="360" w:lineRule="auto"/>
+        <w:rPr>
+          <w:rFonts w:ascii="Times New Roman" w:hAnsi="Times New Roman" w:cs="Times New Roman"/>
+          <w:sz w:val="24"/>
+          <w:szCs w:val="24"/>
+        </w:rPr>
+      </w:pPr>
+    </w:p>
+    <w:p>
+      <w:pPr>
+        <w:pStyle w:val="ListParagraph"/>
+        <w:spacing w:after="0" w:line="360" w:lineRule="auto"/>
+        <w:rPr>
+          <w:rFonts w:ascii="Times New Roman" w:hAnsi="Times New Roman" w:cs="Times New Roman"/>
+          <w:sz w:val="24"/>
+          <w:szCs w:val="24"/>
+        </w:rPr>
+      </w:pPr>
+      <w:r>
+        <w:rPr>
+          <w:rFonts w:ascii="Times New Roman" w:hAnsi="Times New Roman" w:cs="Times New Roman"/>
+          <w:sz w:val="24"/>
+          <w:szCs w:val="24"/>
+        </w:rPr>
+        <w:t xml:space="preserve">The use of these control classes facilitates dependency injection for classes reliant on entity classes. For example, a </w:t>
+      </w:r>
+      <w:proofErr w:type="gramStart"/>
+      <w:r>
+        <w:rPr>
+          <w:rFonts w:ascii="Times New Roman" w:hAnsi="Times New Roman" w:cs="Times New Roman"/>
+          <w:sz w:val="24"/>
+          <w:szCs w:val="24"/>
+        </w:rPr>
+        <w:t>U</w:t>
+      </w:r>
+      <w:r>
+        <w:rPr>
+          <w:rFonts w:ascii="Times New Roman" w:hAnsi="Times New Roman" w:cs="Times New Roman"/>
+          <w:sz w:val="24"/>
+          <w:szCs w:val="24"/>
+        </w:rPr>
+        <w:t>ser</w:t>
+      </w:r>
+      <w:proofErr w:type="gramEnd"/>
+      <w:r>
+        <w:rPr>
+          <w:rFonts w:ascii="Times New Roman" w:hAnsi="Times New Roman" w:cs="Times New Roman"/>
+          <w:sz w:val="24"/>
+          <w:szCs w:val="24"/>
+        </w:rPr>
+        <w:t xml:space="preserve"> class might need to retrieve a list of available appointments for selection. </w:t>
+      </w:r>
       <w:r>
         <w:rPr>
           <w:rFonts w:ascii="Times New Roman" w:hAnsi="Times New Roman" w:cs="Times New Roman"/>
@@ -264,237 +1448,1239 @@
         </w:rPr>
         <w:t>I</w:t>
       </w:r>
-    </w:p>
-    <w:p>
-      <w:pPr>
-        <w:spacing w:after="0" w:line="360" w:lineRule="auto"/>
-        <w:rPr>
-          <w:rFonts w:ascii="Times New Roman" w:hAnsi="Times New Roman" w:cs="Times New Roman"/>
-          <w:sz w:val="24"/>
-          <w:szCs w:val="24"/>
-        </w:rPr>
-      </w:pPr>
-      <w:r>
-        <w:rPr>
-          <w:rFonts w:ascii="Times New Roman" w:hAnsi="Times New Roman" w:cs="Times New Roman"/>
-          <w:sz w:val="24"/>
-          <w:szCs w:val="24"/>
-        </w:rPr>
-        <w:t>D</w:t>
-      </w:r>
-    </w:p>
-    <w:p>
-      <w:pPr>
-        <w:spacing w:after="0" w:line="360" w:lineRule="auto"/>
-        <w:rPr>
-          <w:rFonts w:ascii="Times New Roman" w:hAnsi="Times New Roman" w:cs="Times New Roman"/>
-          <w:sz w:val="24"/>
-          <w:szCs w:val="24"/>
-        </w:rPr>
-      </w:pPr>
-    </w:p>
-    <w:p>
-      <w:pPr>
-        <w:spacing w:after="0" w:line="360" w:lineRule="auto"/>
-        <w:rPr>
-          <w:rFonts w:ascii="Times New Roman" w:hAnsi="Times New Roman" w:cs="Times New Roman"/>
-          <w:sz w:val="24"/>
-          <w:szCs w:val="24"/>
-        </w:rPr>
-      </w:pPr>
-    </w:p>
-    <w:p>
-      <w:pPr>
-        <w:spacing w:after="0" w:line="360" w:lineRule="auto"/>
-        <w:rPr>
-          <w:rFonts w:ascii="Times New Roman" w:hAnsi="Times New Roman" w:cs="Times New Roman"/>
-          <w:sz w:val="24"/>
-          <w:szCs w:val="24"/>
-        </w:rPr>
-      </w:pPr>
-    </w:p>
-    <w:p>
-      <w:pPr>
-        <w:spacing w:after="0" w:line="360" w:lineRule="auto"/>
-        <w:rPr>
-          <w:rFonts w:ascii="Times New Roman" w:hAnsi="Times New Roman" w:cs="Times New Roman"/>
-          <w:sz w:val="24"/>
-          <w:szCs w:val="24"/>
-        </w:rPr>
-      </w:pPr>
-    </w:p>
-    <w:p>
-      <w:pPr>
-        <w:spacing w:after="0" w:line="360" w:lineRule="auto"/>
-        <w:rPr>
-          <w:rFonts w:ascii="Times New Roman" w:hAnsi="Times New Roman" w:cs="Times New Roman"/>
-          <w:sz w:val="24"/>
-          <w:szCs w:val="24"/>
-        </w:rPr>
-      </w:pPr>
-    </w:p>
-    <w:p>
-      <w:pPr>
-        <w:spacing w:after="0" w:line="360" w:lineRule="auto"/>
-        <w:rPr>
-          <w:rFonts w:ascii="Times New Roman" w:hAnsi="Times New Roman" w:cs="Times New Roman"/>
-          <w:sz w:val="24"/>
-          <w:szCs w:val="24"/>
-        </w:rPr>
-      </w:pPr>
-    </w:p>
-    <w:p>
-      <w:pPr>
-        <w:spacing w:after="0" w:line="360" w:lineRule="auto"/>
-        <w:rPr>
-          <w:rFonts w:ascii="Times New Roman" w:hAnsi="Times New Roman" w:cs="Times New Roman"/>
-          <w:sz w:val="24"/>
-          <w:szCs w:val="24"/>
-        </w:rPr>
-      </w:pPr>
-    </w:p>
-    <w:p>
-      <w:pPr>
-        <w:spacing w:after="0" w:line="360" w:lineRule="auto"/>
-        <w:rPr>
-          <w:rFonts w:ascii="Times New Roman" w:hAnsi="Times New Roman" w:cs="Times New Roman"/>
-          <w:sz w:val="24"/>
-          <w:szCs w:val="24"/>
-        </w:rPr>
-      </w:pPr>
-    </w:p>
-    <w:p>
-      <w:pPr>
-        <w:spacing w:after="0" w:line="360" w:lineRule="auto"/>
-        <w:rPr>
-          <w:rFonts w:ascii="Times New Roman" w:hAnsi="Times New Roman" w:cs="Times New Roman"/>
-          <w:sz w:val="24"/>
-          <w:szCs w:val="24"/>
-        </w:rPr>
-      </w:pPr>
-    </w:p>
-    <w:p>
-      <w:pPr>
-        <w:spacing w:after="0" w:line="360" w:lineRule="auto"/>
-        <w:rPr>
-          <w:rFonts w:ascii="Times New Roman" w:hAnsi="Times New Roman" w:cs="Times New Roman"/>
-          <w:sz w:val="24"/>
-          <w:szCs w:val="24"/>
-        </w:rPr>
-      </w:pPr>
-    </w:p>
-    <w:p>
-      <w:pPr>
-        <w:spacing w:after="0" w:line="360" w:lineRule="auto"/>
-        <w:rPr>
-          <w:rFonts w:ascii="Times New Roman" w:hAnsi="Times New Roman" w:cs="Times New Roman"/>
-          <w:sz w:val="24"/>
-          <w:szCs w:val="24"/>
-        </w:rPr>
-      </w:pPr>
-    </w:p>
-    <w:p>
-      <w:pPr>
-        <w:spacing w:after="0" w:line="360" w:lineRule="auto"/>
-        <w:rPr>
-          <w:rFonts w:ascii="Times New Roman" w:hAnsi="Times New Roman" w:cs="Times New Roman"/>
-          <w:sz w:val="24"/>
-          <w:szCs w:val="24"/>
-        </w:rPr>
-      </w:pPr>
-    </w:p>
-    <w:p>
-      <w:pPr>
-        <w:spacing w:after="0" w:line="360" w:lineRule="auto"/>
-        <w:rPr>
-          <w:rFonts w:ascii="Times New Roman" w:hAnsi="Times New Roman" w:cs="Times New Roman"/>
-          <w:sz w:val="24"/>
-          <w:szCs w:val="24"/>
-        </w:rPr>
-      </w:pPr>
-    </w:p>
-    <w:p>
-      <w:pPr>
-        <w:spacing w:after="0" w:line="360" w:lineRule="auto"/>
-        <w:rPr>
-          <w:rFonts w:ascii="Times New Roman" w:hAnsi="Times New Roman" w:cs="Times New Roman"/>
-          <w:sz w:val="24"/>
-          <w:szCs w:val="24"/>
-        </w:rPr>
-      </w:pPr>
-    </w:p>
-    <w:p>
-      <w:pPr>
-        <w:spacing w:after="0" w:line="360" w:lineRule="auto"/>
-        <w:rPr>
-          <w:rFonts w:ascii="Times New Roman" w:hAnsi="Times New Roman" w:cs="Times New Roman"/>
-          <w:sz w:val="24"/>
-          <w:szCs w:val="24"/>
-        </w:rPr>
-      </w:pPr>
-    </w:p>
-    <w:p>
-      <w:pPr>
-        <w:spacing w:after="0" w:line="360" w:lineRule="auto"/>
-        <w:rPr>
-          <w:rFonts w:ascii="Times New Roman" w:hAnsi="Times New Roman" w:cs="Times New Roman"/>
-          <w:sz w:val="24"/>
-          <w:szCs w:val="24"/>
-        </w:rPr>
-      </w:pPr>
-    </w:p>
-    <w:p>
-      <w:pPr>
-        <w:spacing w:after="0" w:line="360" w:lineRule="auto"/>
-        <w:rPr>
-          <w:rFonts w:ascii="Times New Roman" w:hAnsi="Times New Roman" w:cs="Times New Roman"/>
-          <w:sz w:val="24"/>
-          <w:szCs w:val="24"/>
-        </w:rPr>
-      </w:pPr>
-    </w:p>
-    <w:p>
-      <w:pPr>
-        <w:spacing w:after="0" w:line="360" w:lineRule="auto"/>
-        <w:rPr>
-          <w:rFonts w:ascii="Times New Roman" w:hAnsi="Times New Roman" w:cs="Times New Roman"/>
-          <w:sz w:val="24"/>
-          <w:szCs w:val="24"/>
-        </w:rPr>
-      </w:pPr>
-    </w:p>
-    <w:p>
-      <w:pPr>
-        <w:spacing w:after="0" w:line="360" w:lineRule="auto"/>
-        <w:rPr>
-          <w:rFonts w:ascii="Times New Roman" w:hAnsi="Times New Roman" w:cs="Times New Roman"/>
-          <w:sz w:val="24"/>
-          <w:szCs w:val="24"/>
-        </w:rPr>
-      </w:pPr>
-    </w:p>
-    <w:p>
-      <w:pPr>
-        <w:spacing w:after="0" w:line="360" w:lineRule="auto"/>
-        <w:rPr>
-          <w:rFonts w:ascii="Times New Roman" w:hAnsi="Times New Roman" w:cs="Times New Roman"/>
-          <w:sz w:val="24"/>
-          <w:szCs w:val="24"/>
-        </w:rPr>
-      </w:pPr>
-    </w:p>
-    <w:p>
-      <w:pPr>
-        <w:spacing w:after="0" w:line="360" w:lineRule="auto"/>
-        <w:rPr>
-          <w:rFonts w:ascii="Times New Roman" w:hAnsi="Times New Roman" w:cs="Times New Roman"/>
-          <w:sz w:val="24"/>
-          <w:szCs w:val="24"/>
-        </w:rPr>
-      </w:pPr>
-      <w:r>
-        <w:rPr>
-          <w:rFonts w:ascii="Times New Roman" w:hAnsi="Times New Roman" w:cs="Times New Roman"/>
+      <w:r>
+        <w:rPr>
+          <w:rFonts w:ascii="Times New Roman" w:hAnsi="Times New Roman" w:cs="Times New Roman"/>
+          <w:sz w:val="24"/>
+          <w:szCs w:val="24"/>
+        </w:rPr>
+        <w:t xml:space="preserve">nstead of directly creating </w:t>
+      </w:r>
+      <w:r>
+        <w:rPr>
+          <w:rFonts w:ascii="Times New Roman" w:hAnsi="Times New Roman" w:cs="Times New Roman"/>
+          <w:sz w:val="24"/>
+          <w:szCs w:val="24"/>
+        </w:rPr>
+        <w:t>a</w:t>
+      </w:r>
+      <w:r>
+        <w:rPr>
+          <w:rFonts w:ascii="Times New Roman" w:hAnsi="Times New Roman" w:cs="Times New Roman"/>
+          <w:sz w:val="24"/>
+          <w:szCs w:val="24"/>
+        </w:rPr>
+        <w:t xml:space="preserve">ppointment classes within the user-related functions, the list of appointments provided by </w:t>
+      </w:r>
+      <w:proofErr w:type="spellStart"/>
+      <w:r>
+        <w:rPr>
+          <w:rFonts w:ascii="Times New Roman" w:hAnsi="Times New Roman" w:cs="Times New Roman"/>
+          <w:sz w:val="24"/>
+          <w:szCs w:val="24"/>
+        </w:rPr>
+        <w:t>AppointmentManagement</w:t>
+      </w:r>
+      <w:proofErr w:type="spellEnd"/>
+      <w:r>
+        <w:rPr>
+          <w:rFonts w:ascii="Times New Roman" w:hAnsi="Times New Roman" w:cs="Times New Roman"/>
+          <w:sz w:val="24"/>
+          <w:szCs w:val="24"/>
+        </w:rPr>
+        <w:t xml:space="preserve"> can be </w:t>
+      </w:r>
+      <w:r>
+        <w:rPr>
+          <w:rFonts w:ascii="Times New Roman" w:hAnsi="Times New Roman" w:cs="Times New Roman"/>
+          <w:sz w:val="24"/>
+          <w:szCs w:val="24"/>
+        </w:rPr>
+        <w:t>inserted</w:t>
+      </w:r>
+      <w:r>
+        <w:rPr>
+          <w:rFonts w:ascii="Times New Roman" w:hAnsi="Times New Roman" w:cs="Times New Roman"/>
+          <w:sz w:val="24"/>
+          <w:szCs w:val="24"/>
+        </w:rPr>
+        <w:t xml:space="preserve"> into the user methods. This approach streamlines the code, minimizes future modifications, and simplifies the workflow for developers working on the User class.</w:t>
+      </w:r>
+    </w:p>
+    <w:p>
+      <w:pPr>
+        <w:pStyle w:val="ListParagraph"/>
+        <w:spacing w:after="0" w:line="360" w:lineRule="auto"/>
+        <w:rPr>
+          <w:rFonts w:ascii="Times New Roman" w:hAnsi="Times New Roman" w:cs="Times New Roman"/>
+          <w:sz w:val="24"/>
+          <w:szCs w:val="24"/>
+        </w:rPr>
+      </w:pPr>
+    </w:p>
+    <w:p>
+      <w:pPr>
+        <w:pStyle w:val="ListParagraph"/>
+        <w:spacing w:after="0" w:line="360" w:lineRule="auto"/>
+        <w:rPr>
+          <w:rFonts w:ascii="Times New Roman" w:hAnsi="Times New Roman" w:cs="Times New Roman"/>
+          <w:i/>
+          <w:iCs/>
+          <w:sz w:val="24"/>
+          <w:szCs w:val="24"/>
+        </w:rPr>
+      </w:pPr>
+      <w:r>
+        <w:rPr>
+          <w:rFonts w:ascii="Times New Roman" w:hAnsi="Times New Roman" w:cs="Times New Roman"/>
+          <w:i/>
+          <w:iCs/>
+          <w:sz w:val="24"/>
+          <w:szCs w:val="24"/>
+        </w:rPr>
+        <w:t>User Roles: Patient, Doctor, Pharmacist and Administrator</w:t>
+      </w:r>
+    </w:p>
+    <w:p>
+      <w:pPr>
+        <w:pStyle w:val="ListParagraph"/>
+        <w:spacing w:after="0" w:line="360" w:lineRule="auto"/>
+        <w:rPr>
+          <w:rFonts w:ascii="Times New Roman" w:hAnsi="Times New Roman" w:cs="Times New Roman"/>
+          <w:sz w:val="24"/>
+          <w:szCs w:val="24"/>
+        </w:rPr>
+      </w:pPr>
+      <w:r>
+        <w:rPr>
+          <w:rFonts w:ascii="Times New Roman" w:hAnsi="Times New Roman" w:cs="Times New Roman"/>
+          <w:sz w:val="24"/>
+          <w:szCs w:val="24"/>
+        </w:rPr>
+        <w:t>The Patient, Doctor, Pharmacist and Administrator</w:t>
+      </w:r>
+      <w:r>
+        <w:rPr>
+          <w:rFonts w:ascii="Times New Roman" w:hAnsi="Times New Roman" w:cs="Times New Roman"/>
+          <w:sz w:val="24"/>
+          <w:szCs w:val="24"/>
+        </w:rPr>
+        <w:t xml:space="preserve"> </w:t>
+      </w:r>
+      <w:r>
+        <w:rPr>
+          <w:rFonts w:ascii="Times New Roman" w:hAnsi="Times New Roman" w:cs="Times New Roman"/>
+          <w:sz w:val="24"/>
+          <w:szCs w:val="24"/>
+        </w:rPr>
+        <w:t>classes inherit from User and they contain methods only specific to their role</w:t>
+      </w:r>
+      <w:r>
+        <w:rPr>
+          <w:rFonts w:ascii="Times New Roman" w:hAnsi="Times New Roman" w:cs="Times New Roman"/>
+          <w:sz w:val="24"/>
+          <w:szCs w:val="24"/>
+        </w:rPr>
+        <w:t xml:space="preserve">. This shows our first SOLID design principle which is </w:t>
+      </w:r>
+      <w:r>
+        <w:rPr>
+          <w:rFonts w:ascii="Times New Roman" w:hAnsi="Times New Roman" w:cs="Times New Roman"/>
+          <w:sz w:val="24"/>
+          <w:szCs w:val="24"/>
+        </w:rPr>
+        <w:t>the Single Responsibility Principle</w:t>
+      </w:r>
+      <w:r>
+        <w:rPr>
+          <w:rFonts w:ascii="Times New Roman" w:hAnsi="Times New Roman" w:cs="Times New Roman"/>
+          <w:sz w:val="24"/>
+          <w:szCs w:val="24"/>
+        </w:rPr>
+        <w:t xml:space="preserve"> which is the first SOLID design principle. </w:t>
+      </w:r>
+      <w:r>
+        <w:rPr>
+          <w:rFonts w:ascii="Times New Roman" w:hAnsi="Times New Roman" w:cs="Times New Roman"/>
+          <w:sz w:val="24"/>
+          <w:szCs w:val="24"/>
+        </w:rPr>
+        <w:t xml:space="preserve">Since </w:t>
+      </w:r>
+      <w:r>
+        <w:rPr>
+          <w:rFonts w:ascii="Times New Roman" w:hAnsi="Times New Roman" w:cs="Times New Roman"/>
+          <w:sz w:val="24"/>
+          <w:szCs w:val="24"/>
+        </w:rPr>
+        <w:t>the User class</w:t>
+      </w:r>
+      <w:r>
+        <w:rPr>
+          <w:rFonts w:ascii="Times New Roman" w:hAnsi="Times New Roman" w:cs="Times New Roman"/>
+          <w:sz w:val="24"/>
+          <w:szCs w:val="24"/>
+        </w:rPr>
+        <w:t xml:space="preserve"> </w:t>
+      </w:r>
+      <w:r>
+        <w:rPr>
+          <w:rFonts w:ascii="Times New Roman" w:hAnsi="Times New Roman" w:cs="Times New Roman"/>
+          <w:sz w:val="24"/>
+          <w:szCs w:val="24"/>
+        </w:rPr>
+        <w:t>has the basic attributes of each role, each role is able to inherit from User thus they can access User methods.</w:t>
+      </w:r>
+    </w:p>
+    <w:p>
+      <w:pPr>
+        <w:pStyle w:val="ListParagraph"/>
+        <w:spacing w:after="0" w:line="360" w:lineRule="auto"/>
+        <w:rPr>
+          <w:rFonts w:ascii="Times New Roman" w:hAnsi="Times New Roman" w:cs="Times New Roman"/>
+          <w:sz w:val="24"/>
+          <w:szCs w:val="24"/>
+        </w:rPr>
+      </w:pPr>
+    </w:p>
+    <w:p>
+      <w:pPr>
+        <w:pStyle w:val="ListParagraph"/>
+        <w:spacing w:after="0" w:line="360" w:lineRule="auto"/>
+        <w:rPr>
+          <w:rFonts w:ascii="Times New Roman" w:hAnsi="Times New Roman" w:cs="Times New Roman"/>
+          <w:i/>
+          <w:iCs/>
+          <w:sz w:val="24"/>
+          <w:szCs w:val="24"/>
+        </w:rPr>
+      </w:pPr>
+      <w:r>
+        <w:rPr>
+          <w:rFonts w:ascii="Times New Roman" w:hAnsi="Times New Roman" w:cs="Times New Roman"/>
+          <w:i/>
+          <w:iCs/>
+          <w:sz w:val="24"/>
+          <w:szCs w:val="24"/>
+        </w:rPr>
+        <w:t>POLYMORPHISM</w:t>
+      </w:r>
+      <w:r>
+        <w:rPr>
+          <w:rFonts w:ascii="Times New Roman" w:hAnsi="Times New Roman" w:cs="Times New Roman"/>
+          <w:i/>
+          <w:iCs/>
+          <w:sz w:val="24"/>
+          <w:szCs w:val="24"/>
+        </w:rPr>
+        <w:t xml:space="preserve"> (need to wait for code</w:t>
+      </w:r>
+      <w:r>
+        <w:rPr>
+          <w:rFonts w:ascii="Times New Roman" w:hAnsi="Times New Roman" w:cs="Times New Roman"/>
+          <w:i/>
+          <w:iCs/>
+          <w:sz w:val="24"/>
+          <w:szCs w:val="24"/>
+        </w:rPr>
+        <w:t xml:space="preserve"> to write</w:t>
+      </w:r>
+      <w:r>
+        <w:rPr>
+          <w:rFonts w:ascii="Times New Roman" w:hAnsi="Times New Roman" w:cs="Times New Roman"/>
+          <w:i/>
+          <w:iCs/>
+          <w:sz w:val="24"/>
+          <w:szCs w:val="24"/>
+        </w:rPr>
+        <w:t>)</w:t>
+      </w:r>
+      <w:r>
+        <w:rPr>
+          <w:rFonts w:ascii="Times New Roman" w:hAnsi="Times New Roman" w:cs="Times New Roman"/>
+          <w:i/>
+          <w:iCs/>
+          <w:sz w:val="24"/>
+          <w:szCs w:val="24"/>
+        </w:rPr>
+        <w:t xml:space="preserve"> </w:t>
+      </w:r>
+    </w:p>
+    <w:p>
+      <w:pPr>
+        <w:pStyle w:val="ListParagraph"/>
+        <w:spacing w:after="0" w:line="360" w:lineRule="auto"/>
+        <w:rPr>
+          <w:rFonts w:ascii="Times New Roman" w:hAnsi="Times New Roman" w:cs="Times New Roman"/>
+          <w:sz w:val="24"/>
+          <w:szCs w:val="24"/>
+        </w:rPr>
+      </w:pPr>
+      <w:r>
+        <w:rPr>
+          <w:rFonts w:ascii="Times New Roman" w:hAnsi="Times New Roman" w:cs="Times New Roman"/>
+          <w:sz w:val="24"/>
+          <w:szCs w:val="24"/>
+        </w:rPr>
+        <w:t xml:space="preserve">Method overriding </w:t>
+      </w:r>
+      <w:r>
+        <w:rPr>
+          <w:rFonts w:ascii="Times New Roman" w:hAnsi="Times New Roman" w:cs="Times New Roman"/>
+          <w:b/>
+          <w:bCs/>
+          <w:sz w:val="24"/>
+          <w:szCs w:val="24"/>
+        </w:rPr>
+        <w:t>-</w:t>
+      </w:r>
+      <w:r>
+        <w:rPr>
+          <w:rFonts w:ascii="Times New Roman" w:hAnsi="Times New Roman" w:cs="Times New Roman"/>
+          <w:sz w:val="24"/>
+          <w:szCs w:val="24"/>
+        </w:rPr>
+        <w:t xml:space="preserve"> a method in a derived class has the same name, return type, and parameters as a method in its parent class</w:t>
+      </w:r>
+    </w:p>
+    <w:p>
+      <w:pPr>
+        <w:pStyle w:val="ListParagraph"/>
+        <w:spacing w:after="0" w:line="360" w:lineRule="auto"/>
+        <w:rPr>
+          <w:rFonts w:ascii="Times New Roman" w:hAnsi="Times New Roman" w:cs="Times New Roman"/>
+          <w:sz w:val="24"/>
+          <w:szCs w:val="24"/>
+        </w:rPr>
+      </w:pPr>
+      <w:r>
+        <w:rPr>
+          <w:rFonts w:ascii="Times New Roman" w:hAnsi="Times New Roman" w:cs="Times New Roman"/>
+          <w:sz w:val="24"/>
+          <w:szCs w:val="24"/>
+        </w:rPr>
+        <w:t xml:space="preserve">Method overloading </w:t>
+      </w:r>
+      <w:r>
+        <w:rPr>
+          <w:rFonts w:ascii="Times New Roman" w:hAnsi="Times New Roman" w:cs="Times New Roman"/>
+          <w:b/>
+          <w:bCs/>
+          <w:sz w:val="24"/>
+          <w:szCs w:val="24"/>
+        </w:rPr>
+        <w:t>-</w:t>
+      </w:r>
+      <w:r>
+        <w:rPr>
+          <w:rFonts w:ascii="Times New Roman" w:hAnsi="Times New Roman" w:cs="Times New Roman"/>
+          <w:b/>
+          <w:bCs/>
+          <w:sz w:val="24"/>
+          <w:szCs w:val="24"/>
+        </w:rPr>
+        <w:t xml:space="preserve"> </w:t>
+      </w:r>
+      <w:r>
+        <w:rPr>
+          <w:rFonts w:ascii="Times New Roman" w:hAnsi="Times New Roman" w:cs="Times New Roman"/>
+          <w:sz w:val="24"/>
+          <w:szCs w:val="24"/>
+        </w:rPr>
+        <w:t>allows different methods to have the same name, but different signatures where the signature can differ by the number of input parameters or type of input parameters, or a mixture of both.</w:t>
+      </w:r>
+    </w:p>
+    <w:p>
+      <w:pPr>
+        <w:spacing w:after="0" w:line="360" w:lineRule="auto"/>
+        <w:rPr>
+          <w:rFonts w:ascii="Times New Roman" w:hAnsi="Times New Roman" w:cs="Times New Roman"/>
+          <w:sz w:val="24"/>
+          <w:szCs w:val="24"/>
+        </w:rPr>
+      </w:pPr>
+    </w:p>
+    <w:p>
+      <w:pPr>
+        <w:pStyle w:val="ListParagraph"/>
+        <w:spacing w:after="0" w:line="360" w:lineRule="auto"/>
+        <w:rPr>
+          <w:rFonts w:ascii="Times New Roman" w:hAnsi="Times New Roman" w:cs="Times New Roman"/>
+          <w:i/>
+          <w:iCs/>
+          <w:sz w:val="24"/>
+          <w:szCs w:val="24"/>
+        </w:rPr>
+      </w:pPr>
+      <w:r>
+        <w:rPr>
+          <w:rFonts w:ascii="Times New Roman" w:hAnsi="Times New Roman" w:cs="Times New Roman"/>
+          <w:i/>
+          <w:iCs/>
+          <w:sz w:val="24"/>
+          <w:szCs w:val="24"/>
+        </w:rPr>
+        <w:t>Creating Entities</w:t>
+      </w:r>
+    </w:p>
+    <w:p>
+      <w:pPr>
+        <w:pStyle w:val="ListParagraph"/>
+        <w:spacing w:after="0" w:line="360" w:lineRule="auto"/>
+        <w:rPr>
+          <w:rFonts w:ascii="Times New Roman" w:hAnsi="Times New Roman" w:cs="Times New Roman"/>
+          <w:sz w:val="24"/>
+          <w:szCs w:val="24"/>
+        </w:rPr>
+      </w:pPr>
+      <w:r>
+        <w:rPr>
+          <w:rFonts w:ascii="Times New Roman" w:hAnsi="Times New Roman" w:cs="Times New Roman"/>
+          <w:sz w:val="24"/>
+          <w:szCs w:val="24"/>
+        </w:rPr>
+        <w:t xml:space="preserve">To be able to add entities into the CSV database, such as appointments, medicine and inventory, a method </w:t>
+      </w:r>
+      <w:r>
+        <w:rPr>
+          <w:rFonts w:ascii="Times New Roman" w:hAnsi="Times New Roman" w:cs="Times New Roman"/>
+          <w:sz w:val="24"/>
+          <w:szCs w:val="24"/>
+        </w:rPr>
+        <w:t xml:space="preserve">is </w:t>
+      </w:r>
+      <w:r>
+        <w:rPr>
+          <w:rFonts w:ascii="Times New Roman" w:hAnsi="Times New Roman" w:cs="Times New Roman"/>
+          <w:sz w:val="24"/>
+          <w:szCs w:val="24"/>
+        </w:rPr>
+        <w:t>invoked</w:t>
+      </w:r>
+      <w:r>
+        <w:rPr>
+          <w:rFonts w:ascii="Times New Roman" w:hAnsi="Times New Roman" w:cs="Times New Roman"/>
+          <w:sz w:val="24"/>
+          <w:szCs w:val="24"/>
+        </w:rPr>
+        <w:t xml:space="preserve"> </w:t>
+      </w:r>
+      <w:r>
+        <w:rPr>
+          <w:rFonts w:ascii="Times New Roman" w:hAnsi="Times New Roman" w:cs="Times New Roman"/>
+          <w:sz w:val="24"/>
+          <w:szCs w:val="24"/>
+        </w:rPr>
+        <w:t xml:space="preserve">within their respective </w:t>
+      </w:r>
+      <w:r>
+        <w:rPr>
+          <w:rFonts w:ascii="Times New Roman" w:hAnsi="Times New Roman" w:cs="Times New Roman"/>
+          <w:sz w:val="24"/>
+          <w:szCs w:val="24"/>
+        </w:rPr>
+        <w:t xml:space="preserve">management </w:t>
+      </w:r>
+      <w:r>
+        <w:rPr>
+          <w:rFonts w:ascii="Times New Roman" w:hAnsi="Times New Roman" w:cs="Times New Roman"/>
+          <w:sz w:val="24"/>
+          <w:szCs w:val="24"/>
+        </w:rPr>
+        <w:t>package</w:t>
+      </w:r>
+      <w:r>
+        <w:rPr>
+          <w:rFonts w:ascii="Times New Roman" w:hAnsi="Times New Roman" w:cs="Times New Roman"/>
+          <w:sz w:val="24"/>
+          <w:szCs w:val="24"/>
+        </w:rPr>
+        <w:t>s</w:t>
+      </w:r>
+      <w:r>
+        <w:rPr>
+          <w:rFonts w:ascii="Times New Roman" w:hAnsi="Times New Roman" w:cs="Times New Roman"/>
+          <w:sz w:val="24"/>
+          <w:szCs w:val="24"/>
+        </w:rPr>
+        <w:t xml:space="preserve"> </w:t>
+      </w:r>
+      <w:r>
+        <w:rPr>
+          <w:rFonts w:ascii="Times New Roman" w:hAnsi="Times New Roman" w:cs="Times New Roman"/>
+          <w:sz w:val="24"/>
+          <w:szCs w:val="24"/>
+        </w:rPr>
+        <w:t>to</w:t>
+      </w:r>
+      <w:r>
+        <w:rPr>
+          <w:rFonts w:ascii="Times New Roman" w:hAnsi="Times New Roman" w:cs="Times New Roman"/>
+          <w:sz w:val="24"/>
+          <w:szCs w:val="24"/>
+        </w:rPr>
+        <w:t xml:space="preserve"> create </w:t>
+      </w:r>
+      <w:r>
+        <w:rPr>
+          <w:rFonts w:ascii="Times New Roman" w:hAnsi="Times New Roman" w:cs="Times New Roman"/>
+          <w:sz w:val="24"/>
+          <w:szCs w:val="24"/>
+        </w:rPr>
+        <w:t xml:space="preserve">a </w:t>
+      </w:r>
+      <w:r>
+        <w:rPr>
+          <w:rFonts w:ascii="Times New Roman" w:hAnsi="Times New Roman" w:cs="Times New Roman"/>
+          <w:sz w:val="24"/>
+          <w:szCs w:val="24"/>
+        </w:rPr>
+        <w:t>new entity object</w:t>
+      </w:r>
+      <w:r>
+        <w:rPr>
+          <w:rFonts w:ascii="Times New Roman" w:hAnsi="Times New Roman" w:cs="Times New Roman"/>
+          <w:sz w:val="24"/>
+          <w:szCs w:val="24"/>
+        </w:rPr>
+        <w:t>.</w:t>
+      </w:r>
+      <w:r>
+        <w:rPr>
+          <w:rFonts w:ascii="Times New Roman" w:hAnsi="Times New Roman" w:cs="Times New Roman"/>
+          <w:sz w:val="24"/>
+          <w:szCs w:val="24"/>
+        </w:rPr>
+        <w:t xml:space="preserve"> </w:t>
+      </w:r>
+      <w:r>
+        <w:rPr>
+          <w:rFonts w:ascii="Times New Roman" w:hAnsi="Times New Roman" w:cs="Times New Roman"/>
+          <w:sz w:val="24"/>
+          <w:szCs w:val="24"/>
+        </w:rPr>
+        <w:t>This method converts the entity into a CSV line format and appends that line to the corresponding CSV file, enabling the storage and retrieval of entire entities.</w:t>
+      </w:r>
+    </w:p>
+    <w:p>
+      <w:pPr>
+        <w:pStyle w:val="ListParagraph"/>
+        <w:spacing w:after="0" w:line="360" w:lineRule="auto"/>
+        <w:rPr>
+          <w:rFonts w:ascii="Times New Roman" w:hAnsi="Times New Roman" w:cs="Times New Roman"/>
+          <w:sz w:val="24"/>
+          <w:szCs w:val="24"/>
+        </w:rPr>
+      </w:pPr>
+    </w:p>
+    <w:p>
+      <w:pPr>
+        <w:pStyle w:val="ListParagraph"/>
+        <w:spacing w:after="0" w:line="360" w:lineRule="auto"/>
+        <w:rPr>
+          <w:rFonts w:ascii="Times New Roman" w:hAnsi="Times New Roman" w:cs="Times New Roman"/>
+          <w:sz w:val="24"/>
+          <w:szCs w:val="24"/>
+        </w:rPr>
+      </w:pPr>
+      <w:r>
+        <w:rPr>
+          <w:rFonts w:ascii="Times New Roman" w:hAnsi="Times New Roman" w:cs="Times New Roman"/>
+          <w:sz w:val="24"/>
+          <w:szCs w:val="24"/>
+        </w:rPr>
+        <w:t xml:space="preserve">Once an entity is created in the database, it contains a unique </w:t>
+      </w:r>
+      <w:r>
+        <w:rPr>
+          <w:rFonts w:ascii="Times New Roman" w:hAnsi="Times New Roman" w:cs="Times New Roman"/>
+          <w:sz w:val="24"/>
+          <w:szCs w:val="24"/>
+        </w:rPr>
+        <w:t>identifi</w:t>
+      </w:r>
+      <w:r>
+        <w:rPr>
+          <w:rFonts w:ascii="Times New Roman" w:hAnsi="Times New Roman" w:cs="Times New Roman"/>
+          <w:sz w:val="24"/>
+          <w:szCs w:val="24"/>
+        </w:rPr>
+        <w:t>er</w:t>
+      </w:r>
+      <w:r>
+        <w:rPr>
+          <w:rFonts w:ascii="Times New Roman" w:hAnsi="Times New Roman" w:cs="Times New Roman"/>
+          <w:sz w:val="24"/>
+          <w:szCs w:val="24"/>
+        </w:rPr>
+        <w:t xml:space="preserve">, such as </w:t>
+      </w:r>
+      <w:proofErr w:type="spellStart"/>
+      <w:r>
+        <w:rPr>
+          <w:rFonts w:ascii="Times New Roman" w:hAnsi="Times New Roman" w:cs="Times New Roman"/>
+          <w:sz w:val="24"/>
+          <w:szCs w:val="24"/>
+        </w:rPr>
+        <w:t>AppointmentID</w:t>
+      </w:r>
+      <w:proofErr w:type="spellEnd"/>
+      <w:r>
+        <w:rPr>
+          <w:rFonts w:ascii="Times New Roman" w:hAnsi="Times New Roman" w:cs="Times New Roman"/>
+          <w:sz w:val="24"/>
+          <w:szCs w:val="24"/>
+        </w:rPr>
+        <w:t xml:space="preserve"> or </w:t>
+      </w:r>
+      <w:proofErr w:type="spellStart"/>
+      <w:r>
+        <w:rPr>
+          <w:rFonts w:ascii="Times New Roman" w:hAnsi="Times New Roman" w:cs="Times New Roman"/>
+          <w:sz w:val="24"/>
+          <w:szCs w:val="24"/>
+        </w:rPr>
+        <w:t>MedicineID</w:t>
+      </w:r>
+      <w:proofErr w:type="spellEnd"/>
+      <w:r>
+        <w:rPr>
+          <w:rFonts w:ascii="Times New Roman" w:hAnsi="Times New Roman" w:cs="Times New Roman"/>
+          <w:sz w:val="24"/>
+          <w:szCs w:val="24"/>
+        </w:rPr>
+        <w:t>,</w:t>
+      </w:r>
+      <w:r>
+        <w:rPr>
+          <w:rFonts w:ascii="Times New Roman" w:hAnsi="Times New Roman" w:cs="Times New Roman"/>
+          <w:sz w:val="24"/>
+          <w:szCs w:val="24"/>
+        </w:rPr>
+        <w:t xml:space="preserve"> so that we are able to reference them in the future</w:t>
+      </w:r>
+      <w:r>
+        <w:rPr>
+          <w:rFonts w:ascii="Times New Roman" w:hAnsi="Times New Roman" w:cs="Times New Roman"/>
+          <w:sz w:val="24"/>
+          <w:szCs w:val="24"/>
+        </w:rPr>
+        <w:t xml:space="preserve">. They also contain the </w:t>
+      </w:r>
+      <w:proofErr w:type="spellStart"/>
+      <w:r>
+        <w:rPr>
+          <w:rFonts w:ascii="Times New Roman" w:hAnsi="Times New Roman" w:cs="Times New Roman"/>
+          <w:sz w:val="24"/>
+          <w:szCs w:val="24"/>
+        </w:rPr>
+        <w:t>UserID</w:t>
+      </w:r>
+      <w:proofErr w:type="spellEnd"/>
+      <w:r>
+        <w:rPr>
+          <w:rFonts w:ascii="Times New Roman" w:hAnsi="Times New Roman" w:cs="Times New Roman"/>
+          <w:sz w:val="24"/>
+          <w:szCs w:val="24"/>
+        </w:rPr>
+        <w:t xml:space="preserve"> of the person who made the entity, such as the </w:t>
+      </w:r>
+      <w:r>
+        <w:rPr>
+          <w:rFonts w:ascii="Times New Roman" w:hAnsi="Times New Roman" w:cs="Times New Roman"/>
+          <w:sz w:val="24"/>
+          <w:szCs w:val="24"/>
+        </w:rPr>
+        <w:t xml:space="preserve">staff member who is managing appointments. It is saved in the </w:t>
+      </w:r>
+      <w:proofErr w:type="spellStart"/>
+      <w:r>
+        <w:rPr>
+          <w:rFonts w:ascii="Times New Roman" w:hAnsi="Times New Roman" w:cs="Times New Roman"/>
+          <w:sz w:val="24"/>
+          <w:szCs w:val="24"/>
+        </w:rPr>
+        <w:t>Appointment_Log</w:t>
+      </w:r>
+      <w:proofErr w:type="spellEnd"/>
+      <w:r>
+        <w:rPr>
+          <w:rFonts w:ascii="Times New Roman" w:hAnsi="Times New Roman" w:cs="Times New Roman"/>
+          <w:sz w:val="24"/>
+          <w:szCs w:val="24"/>
+        </w:rPr>
+        <w:t xml:space="preserve"> CSV for appointments. This helps in identifying and tracking the entities created by different users.</w:t>
+      </w:r>
+    </w:p>
+    <w:p>
+      <w:pPr>
+        <w:pStyle w:val="ListParagraph"/>
+        <w:spacing w:after="0" w:line="360" w:lineRule="auto"/>
+        <w:rPr>
+          <w:rFonts w:ascii="Times New Roman" w:hAnsi="Times New Roman" w:cs="Times New Roman"/>
+          <w:sz w:val="24"/>
+          <w:szCs w:val="24"/>
+        </w:rPr>
+      </w:pPr>
+    </w:p>
+    <w:p>
+      <w:pPr>
+        <w:pStyle w:val="ListParagraph"/>
+        <w:spacing w:after="0" w:line="360" w:lineRule="auto"/>
+        <w:rPr>
+          <w:rFonts w:ascii="Times New Roman" w:hAnsi="Times New Roman" w:cs="Times New Roman"/>
+          <w:sz w:val="24"/>
+          <w:szCs w:val="24"/>
+        </w:rPr>
+      </w:pPr>
+      <w:r>
+        <w:rPr>
+          <w:rFonts w:ascii="Times New Roman" w:hAnsi="Times New Roman" w:cs="Times New Roman"/>
+          <w:sz w:val="24"/>
+          <w:szCs w:val="24"/>
+        </w:rPr>
+        <w:t xml:space="preserve">It is worth noting that all data managers inherit from the </w:t>
+      </w:r>
+      <w:proofErr w:type="spellStart"/>
+      <w:r>
+        <w:rPr>
+          <w:rFonts w:ascii="Times New Roman" w:hAnsi="Times New Roman" w:cs="Times New Roman"/>
+          <w:sz w:val="24"/>
+          <w:szCs w:val="24"/>
+        </w:rPr>
+        <w:t>CSV</w:t>
+      </w:r>
+      <w:r>
+        <w:rPr>
+          <w:rFonts w:ascii="Times New Roman" w:hAnsi="Times New Roman" w:cs="Times New Roman"/>
+          <w:sz w:val="24"/>
+          <w:szCs w:val="24"/>
+        </w:rPr>
+        <w:t>Handle</w:t>
+      </w:r>
+      <w:r>
+        <w:rPr>
+          <w:rFonts w:ascii="Times New Roman" w:hAnsi="Times New Roman" w:cs="Times New Roman"/>
+          <w:sz w:val="24"/>
+          <w:szCs w:val="24"/>
+        </w:rPr>
+        <w:t>r</w:t>
+      </w:r>
+      <w:proofErr w:type="spellEnd"/>
+      <w:r>
+        <w:rPr>
+          <w:rFonts w:ascii="Times New Roman" w:hAnsi="Times New Roman" w:cs="Times New Roman"/>
+          <w:sz w:val="24"/>
+          <w:szCs w:val="24"/>
+        </w:rPr>
+        <w:t xml:space="preserve"> class, since </w:t>
+      </w:r>
+      <w:r>
+        <w:rPr>
+          <w:rFonts w:ascii="Times New Roman" w:hAnsi="Times New Roman" w:cs="Times New Roman"/>
+          <w:sz w:val="24"/>
+          <w:szCs w:val="24"/>
+        </w:rPr>
+        <w:t xml:space="preserve">they </w:t>
+      </w:r>
+      <w:r>
+        <w:rPr>
+          <w:rFonts w:ascii="Times New Roman" w:hAnsi="Times New Roman" w:cs="Times New Roman"/>
+          <w:sz w:val="24"/>
+          <w:szCs w:val="24"/>
+        </w:rPr>
+        <w:t xml:space="preserve">require the reading and writing of CSV files. This </w:t>
+      </w:r>
+      <w:r>
+        <w:rPr>
+          <w:rFonts w:ascii="Times New Roman" w:hAnsi="Times New Roman" w:cs="Times New Roman"/>
+          <w:sz w:val="24"/>
+          <w:szCs w:val="24"/>
+        </w:rPr>
+        <w:t>design adheres to</w:t>
+      </w:r>
+      <w:r>
+        <w:rPr>
+          <w:rFonts w:ascii="Times New Roman" w:hAnsi="Times New Roman" w:cs="Times New Roman"/>
+          <w:sz w:val="24"/>
+          <w:szCs w:val="24"/>
+        </w:rPr>
+        <w:t xml:space="preserve"> the Open-Close</w:t>
+      </w:r>
+      <w:r>
+        <w:rPr>
+          <w:rFonts w:ascii="Times New Roman" w:hAnsi="Times New Roman" w:cs="Times New Roman"/>
+          <w:sz w:val="24"/>
+          <w:szCs w:val="24"/>
+        </w:rPr>
+        <w:t>d</w:t>
+      </w:r>
+      <w:r>
+        <w:rPr>
+          <w:rFonts w:ascii="Times New Roman" w:hAnsi="Times New Roman" w:cs="Times New Roman"/>
+          <w:sz w:val="24"/>
+          <w:szCs w:val="24"/>
+        </w:rPr>
+        <w:t xml:space="preserve"> Principle, because if we wanted to create a new database in the future, such as that for </w:t>
+      </w:r>
+      <w:r>
+        <w:rPr>
+          <w:rFonts w:ascii="Times New Roman" w:hAnsi="Times New Roman" w:cs="Times New Roman"/>
+          <w:sz w:val="24"/>
+          <w:szCs w:val="24"/>
+        </w:rPr>
+        <w:lastRenderedPageBreak/>
+        <w:t xml:space="preserve">comments or camp checklists, for example, we can just extend from the </w:t>
+      </w:r>
+      <w:proofErr w:type="spellStart"/>
+      <w:r>
+        <w:rPr>
+          <w:rFonts w:ascii="Times New Roman" w:hAnsi="Times New Roman" w:cs="Times New Roman"/>
+          <w:sz w:val="24"/>
+          <w:szCs w:val="24"/>
+        </w:rPr>
+        <w:t>CSVReader</w:t>
+      </w:r>
+      <w:proofErr w:type="spellEnd"/>
+      <w:r>
+        <w:rPr>
+          <w:rFonts w:ascii="Times New Roman" w:hAnsi="Times New Roman" w:cs="Times New Roman"/>
+          <w:sz w:val="24"/>
+          <w:szCs w:val="24"/>
+        </w:rPr>
+        <w:t xml:space="preserve"> again to access database editing capabilities, without the need to modify the inner workings of the </w:t>
+      </w:r>
+      <w:proofErr w:type="spellStart"/>
+      <w:r>
+        <w:rPr>
+          <w:rFonts w:ascii="Times New Roman" w:hAnsi="Times New Roman" w:cs="Times New Roman"/>
+          <w:sz w:val="24"/>
+          <w:szCs w:val="24"/>
+        </w:rPr>
+        <w:t>CSVReader</w:t>
+      </w:r>
+      <w:proofErr w:type="spellEnd"/>
+      <w:r>
+        <w:rPr>
+          <w:rFonts w:ascii="Times New Roman" w:hAnsi="Times New Roman" w:cs="Times New Roman"/>
+          <w:sz w:val="24"/>
+          <w:szCs w:val="24"/>
+        </w:rPr>
+        <w:t>.</w:t>
+      </w:r>
+    </w:p>
+    <w:p>
+      <w:pPr>
+        <w:pStyle w:val="ListParagraph"/>
+        <w:spacing w:after="0" w:line="360" w:lineRule="auto"/>
+        <w:rPr>
+          <w:rFonts w:ascii="Times New Roman" w:hAnsi="Times New Roman" w:cs="Times New Roman"/>
+          <w:sz w:val="24"/>
+          <w:szCs w:val="24"/>
+        </w:rPr>
+      </w:pPr>
+      <w:r>
+        <w:rPr>
+          <w:rFonts w:ascii="Times New Roman" w:hAnsi="Times New Roman" w:cs="Times New Roman"/>
+          <w:sz w:val="24"/>
+          <w:szCs w:val="24"/>
+        </w:rPr>
+        <w:t>//</w:t>
+      </w:r>
+      <w:r>
+        <w:rPr>
+          <w:rFonts w:ascii="Times New Roman" w:hAnsi="Times New Roman" w:cs="Times New Roman"/>
+          <w:sz w:val="24"/>
+          <w:szCs w:val="24"/>
+        </w:rPr>
+        <w:t>Patient Filtering and Viewing</w:t>
+      </w:r>
+    </w:p>
+    <w:p>
+      <w:pPr>
+        <w:pStyle w:val="ListParagraph"/>
+        <w:spacing w:after="0" w:line="360" w:lineRule="auto"/>
+        <w:rPr>
+          <w:rFonts w:ascii="Times New Roman" w:hAnsi="Times New Roman" w:cs="Times New Roman"/>
+          <w:i/>
+          <w:iCs/>
+          <w:sz w:val="24"/>
+          <w:szCs w:val="24"/>
+        </w:rPr>
+      </w:pPr>
+      <w:r>
+        <w:rPr>
+          <w:rFonts w:ascii="Times New Roman" w:hAnsi="Times New Roman" w:cs="Times New Roman"/>
+          <w:i/>
+          <w:iCs/>
+          <w:sz w:val="24"/>
+          <w:szCs w:val="24"/>
+        </w:rPr>
+        <w:t>Appointment Details</w:t>
+      </w:r>
+    </w:p>
+    <w:p>
+      <w:pPr>
+        <w:pStyle w:val="ListParagraph"/>
+        <w:spacing w:after="0" w:line="360" w:lineRule="auto"/>
+        <w:rPr>
+          <w:rFonts w:ascii="Times New Roman" w:hAnsi="Times New Roman" w:cs="Times New Roman"/>
+          <w:i/>
+          <w:iCs/>
+          <w:sz w:val="24"/>
+          <w:szCs w:val="24"/>
+        </w:rPr>
+      </w:pPr>
+      <w:r>
+        <w:rPr>
+          <w:rFonts w:ascii="Times New Roman" w:hAnsi="Times New Roman" w:cs="Times New Roman"/>
+          <w:i/>
+          <w:iCs/>
+          <w:sz w:val="24"/>
+          <w:szCs w:val="24"/>
+        </w:rPr>
+        <w:t>Assumptions Made</w:t>
+      </w:r>
+    </w:p>
+    <w:p>
+      <w:pPr>
+        <w:pStyle w:val="ListParagraph"/>
+        <w:numPr>
+          <w:ilvl w:val="0"/>
+          <w:numId w:val="23"/>
+        </w:numPr>
+        <w:spacing w:after="0" w:line="360" w:lineRule="auto"/>
+        <w:rPr>
+          <w:rFonts w:ascii="Times New Roman" w:hAnsi="Times New Roman" w:cs="Times New Roman"/>
+          <w:sz w:val="24"/>
+          <w:szCs w:val="24"/>
+        </w:rPr>
+      </w:pPr>
+      <w:r>
+        <w:rPr>
+          <w:rFonts w:ascii="Times New Roman" w:hAnsi="Times New Roman" w:cs="Times New Roman"/>
+          <w:sz w:val="24"/>
+          <w:szCs w:val="24"/>
+        </w:rPr>
+        <w:t>There will not be multiple users logged in at the same time using the application as it may lead to data inconsistency from the delay in changes within the database.</w:t>
+      </w:r>
+    </w:p>
+    <w:p>
+      <w:pPr>
+        <w:pStyle w:val="ListParagraph"/>
+        <w:numPr>
+          <w:ilvl w:val="0"/>
+          <w:numId w:val="23"/>
+        </w:numPr>
+        <w:spacing w:after="0" w:line="360" w:lineRule="auto"/>
+        <w:rPr>
+          <w:rFonts w:ascii="Times New Roman" w:hAnsi="Times New Roman" w:cs="Times New Roman"/>
+          <w:sz w:val="24"/>
+          <w:szCs w:val="24"/>
+        </w:rPr>
+      </w:pPr>
+      <w:r>
+        <w:rPr>
+          <w:rFonts w:ascii="Times New Roman" w:hAnsi="Times New Roman" w:cs="Times New Roman"/>
+          <w:sz w:val="24"/>
+          <w:szCs w:val="24"/>
+        </w:rPr>
+        <w:t>The data should always be available and is never corrupted to ensure readable data.</w:t>
+      </w:r>
+    </w:p>
+    <w:p>
+      <w:pPr>
+        <w:pStyle w:val="ListParagraph"/>
+        <w:numPr>
+          <w:ilvl w:val="0"/>
+          <w:numId w:val="23"/>
+        </w:numPr>
+        <w:spacing w:after="0" w:line="360" w:lineRule="auto"/>
+        <w:rPr>
+          <w:rFonts w:ascii="Times New Roman" w:hAnsi="Times New Roman" w:cs="Times New Roman"/>
+          <w:sz w:val="24"/>
+          <w:szCs w:val="24"/>
+        </w:rPr>
+      </w:pPr>
+      <w:r>
+        <w:rPr>
+          <w:rFonts w:ascii="Times New Roman" w:hAnsi="Times New Roman" w:cs="Times New Roman"/>
+          <w:sz w:val="24"/>
+          <w:szCs w:val="24"/>
+        </w:rPr>
+        <w:t xml:space="preserve">Database is securely protected in a safe location as </w:t>
+      </w:r>
+      <w:r>
+        <w:rPr>
+          <w:rFonts w:ascii="Times New Roman" w:hAnsi="Times New Roman" w:cs="Times New Roman"/>
+          <w:sz w:val="24"/>
+          <w:szCs w:val="24"/>
+        </w:rPr>
+        <w:t xml:space="preserve">it contains sensitive information about users in plaintext </w:t>
+      </w:r>
+      <w:r>
+        <w:rPr>
+          <w:rFonts w:ascii="Times New Roman" w:hAnsi="Times New Roman" w:cs="Times New Roman"/>
+          <w:sz w:val="24"/>
+          <w:szCs w:val="24"/>
+        </w:rPr>
+        <w:t xml:space="preserve">for the </w:t>
+      </w:r>
+      <w:r>
+        <w:rPr>
+          <w:rFonts w:ascii="Times New Roman" w:hAnsi="Times New Roman" w:cs="Times New Roman"/>
+          <w:sz w:val="24"/>
+          <w:szCs w:val="24"/>
+        </w:rPr>
+        <w:t>CSV</w:t>
+      </w:r>
+      <w:r>
+        <w:rPr>
+          <w:rFonts w:ascii="Times New Roman" w:hAnsi="Times New Roman" w:cs="Times New Roman"/>
+          <w:sz w:val="24"/>
+          <w:szCs w:val="24"/>
+        </w:rPr>
+        <w:t xml:space="preserve"> files</w:t>
+      </w:r>
+      <w:r>
+        <w:rPr>
+          <w:rFonts w:ascii="Times New Roman" w:hAnsi="Times New Roman" w:cs="Times New Roman"/>
+          <w:sz w:val="24"/>
+          <w:szCs w:val="24"/>
+        </w:rPr>
+        <w:t>.</w:t>
+      </w:r>
+    </w:p>
+    <w:p>
+      <w:pPr>
+        <w:pStyle w:val="ListParagraph"/>
+        <w:numPr>
+          <w:ilvl w:val="0"/>
+          <w:numId w:val="23"/>
+        </w:numPr>
+        <w:spacing w:after="0" w:line="360" w:lineRule="auto"/>
+        <w:rPr>
+          <w:rFonts w:ascii="Times New Roman" w:hAnsi="Times New Roman" w:cs="Times New Roman"/>
+          <w:sz w:val="24"/>
+          <w:szCs w:val="24"/>
+        </w:rPr>
+      </w:pPr>
+      <w:r>
+        <w:rPr>
+          <w:rFonts w:ascii="Times New Roman" w:hAnsi="Times New Roman" w:cs="Times New Roman"/>
+          <w:sz w:val="24"/>
+          <w:szCs w:val="24"/>
+        </w:rPr>
+        <w:t>The doctors will work 9am to 6pm every day.</w:t>
+      </w:r>
+    </w:p>
+    <w:p>
+      <w:pPr>
+        <w:pStyle w:val="ListParagraph"/>
+        <w:spacing w:after="0" w:line="360" w:lineRule="auto"/>
+        <w:rPr>
+          <w:rFonts w:ascii="Times New Roman" w:hAnsi="Times New Roman" w:cs="Times New Roman"/>
+          <w:i/>
+          <w:iCs/>
+          <w:sz w:val="24"/>
+          <w:szCs w:val="24"/>
+        </w:rPr>
+      </w:pPr>
+      <w:r>
+        <w:rPr>
+          <w:rFonts w:ascii="Times New Roman" w:hAnsi="Times New Roman" w:cs="Times New Roman"/>
+          <w:sz w:val="24"/>
+          <w:szCs w:val="24"/>
+        </w:rPr>
+        <w:t>Singleton pattern</w:t>
+      </w:r>
+    </w:p>
+    <w:p>
+      <w:pPr>
+        <w:spacing w:after="0" w:line="360" w:lineRule="auto"/>
+        <w:rPr>
+          <w:rFonts w:ascii="Times New Roman" w:hAnsi="Times New Roman" w:cs="Times New Roman"/>
+          <w:sz w:val="24"/>
+          <w:szCs w:val="24"/>
+        </w:rPr>
+      </w:pPr>
+    </w:p>
+    <w:p>
+      <w:pPr>
+        <w:spacing w:after="0" w:line="360" w:lineRule="auto"/>
+        <w:rPr>
+          <w:rFonts w:ascii="Times New Roman" w:hAnsi="Times New Roman" w:cs="Times New Roman"/>
+          <w:sz w:val="24"/>
+          <w:szCs w:val="24"/>
+        </w:rPr>
+      </w:pPr>
+    </w:p>
+    <w:p>
+      <w:pPr>
+        <w:spacing w:after="0" w:line="360" w:lineRule="auto"/>
+        <w:rPr>
+          <w:rFonts w:ascii="Times New Roman" w:hAnsi="Times New Roman" w:cs="Times New Roman"/>
+          <w:sz w:val="24"/>
+          <w:szCs w:val="24"/>
+        </w:rPr>
+      </w:pPr>
+    </w:p>
+    <w:p>
+      <w:pPr>
+        <w:spacing w:after="0" w:line="360" w:lineRule="auto"/>
+        <w:rPr>
+          <w:rFonts w:ascii="Times New Roman" w:hAnsi="Times New Roman" w:cs="Times New Roman"/>
+          <w:sz w:val="24"/>
+          <w:szCs w:val="24"/>
+        </w:rPr>
+      </w:pPr>
+    </w:p>
+    <w:p>
+      <w:pPr>
+        <w:spacing w:after="0" w:line="360" w:lineRule="auto"/>
+        <w:rPr>
+          <w:rFonts w:ascii="Times New Roman" w:hAnsi="Times New Roman" w:cs="Times New Roman"/>
+          <w:sz w:val="24"/>
+          <w:szCs w:val="24"/>
+        </w:rPr>
+      </w:pPr>
+    </w:p>
+    <w:p>
+      <w:pPr>
+        <w:spacing w:after="0" w:line="360" w:lineRule="auto"/>
+        <w:rPr>
+          <w:rFonts w:ascii="Times New Roman" w:hAnsi="Times New Roman" w:cs="Times New Roman"/>
+          <w:sz w:val="24"/>
+          <w:szCs w:val="24"/>
+        </w:rPr>
+      </w:pPr>
+    </w:p>
+    <w:p>
+      <w:pPr>
+        <w:spacing w:after="0" w:line="360" w:lineRule="auto"/>
+        <w:rPr>
+          <w:rFonts w:ascii="Times New Roman" w:hAnsi="Times New Roman" w:cs="Times New Roman"/>
+          <w:sz w:val="24"/>
+          <w:szCs w:val="24"/>
+        </w:rPr>
+      </w:pPr>
+    </w:p>
+    <w:p>
+      <w:pPr>
+        <w:spacing w:after="0" w:line="360" w:lineRule="auto"/>
+        <w:rPr>
+          <w:rFonts w:ascii="Times New Roman" w:hAnsi="Times New Roman" w:cs="Times New Roman"/>
+          <w:sz w:val="24"/>
+          <w:szCs w:val="24"/>
+        </w:rPr>
+      </w:pPr>
+    </w:p>
+    <w:p>
+      <w:pPr>
+        <w:spacing w:after="0" w:line="360" w:lineRule="auto"/>
+        <w:rPr>
+          <w:rFonts w:ascii="Times New Roman" w:hAnsi="Times New Roman" w:cs="Times New Roman"/>
+          <w:sz w:val="24"/>
+          <w:szCs w:val="24"/>
+        </w:rPr>
+      </w:pPr>
+    </w:p>
+    <w:p>
+      <w:pPr>
+        <w:spacing w:after="0" w:line="360" w:lineRule="auto"/>
+        <w:rPr>
+          <w:rFonts w:ascii="Times New Roman" w:hAnsi="Times New Roman" w:cs="Times New Roman"/>
+          <w:sz w:val="24"/>
+          <w:szCs w:val="24"/>
+        </w:rPr>
+      </w:pPr>
+    </w:p>
+    <w:p>
+      <w:pPr>
+        <w:spacing w:after="0" w:line="360" w:lineRule="auto"/>
+        <w:rPr>
+          <w:rFonts w:ascii="Times New Roman" w:hAnsi="Times New Roman" w:cs="Times New Roman"/>
+          <w:sz w:val="24"/>
+          <w:szCs w:val="24"/>
+        </w:rPr>
+      </w:pPr>
+    </w:p>
+    <w:p>
+      <w:pPr>
+        <w:spacing w:after="0" w:line="360" w:lineRule="auto"/>
+        <w:rPr>
+          <w:rFonts w:ascii="Times New Roman" w:hAnsi="Times New Roman" w:cs="Times New Roman"/>
+          <w:sz w:val="24"/>
+          <w:szCs w:val="24"/>
+        </w:rPr>
+      </w:pPr>
+    </w:p>
+    <w:p>
+      <w:pPr>
+        <w:spacing w:after="0" w:line="360" w:lineRule="auto"/>
+        <w:rPr>
+          <w:rFonts w:ascii="Times New Roman" w:hAnsi="Times New Roman" w:cs="Times New Roman"/>
+          <w:sz w:val="24"/>
+          <w:szCs w:val="24"/>
+        </w:rPr>
+      </w:pPr>
+    </w:p>
+    <w:p>
+      <w:pPr>
+        <w:spacing w:after="0" w:line="360" w:lineRule="auto"/>
+        <w:rPr>
+          <w:rFonts w:ascii="Times New Roman" w:hAnsi="Times New Roman" w:cs="Times New Roman"/>
+          <w:sz w:val="24"/>
+          <w:szCs w:val="24"/>
+        </w:rPr>
+      </w:pPr>
+    </w:p>
+    <w:p>
+      <w:pPr>
+        <w:spacing w:after="0" w:line="360" w:lineRule="auto"/>
+        <w:rPr>
+          <w:rFonts w:ascii="Times New Roman" w:hAnsi="Times New Roman" w:cs="Times New Roman"/>
+          <w:sz w:val="24"/>
+          <w:szCs w:val="24"/>
+        </w:rPr>
+      </w:pPr>
+    </w:p>
+    <w:p>
+      <w:pPr>
+        <w:spacing w:after="0" w:line="360" w:lineRule="auto"/>
+        <w:rPr>
+          <w:rFonts w:ascii="Times New Roman" w:hAnsi="Times New Roman" w:cs="Times New Roman"/>
+          <w:sz w:val="24"/>
+          <w:szCs w:val="24"/>
+        </w:rPr>
+      </w:pPr>
+    </w:p>
+    <w:p>
+      <w:pPr>
+        <w:spacing w:after="0" w:line="360" w:lineRule="auto"/>
+        <w:rPr>
+          <w:rFonts w:ascii="Times New Roman" w:hAnsi="Times New Roman" w:cs="Times New Roman"/>
+          <w:sz w:val="24"/>
+          <w:szCs w:val="24"/>
+        </w:rPr>
+      </w:pPr>
+    </w:p>
+    <w:p>
+      <w:pPr>
+        <w:spacing w:after="0" w:line="360" w:lineRule="auto"/>
+        <w:rPr>
+          <w:rFonts w:ascii="Times New Roman" w:hAnsi="Times New Roman" w:cs="Times New Roman"/>
+          <w:b/>
+          <w:bCs/>
+          <w:sz w:val="24"/>
+          <w:szCs w:val="24"/>
+        </w:rPr>
+      </w:pPr>
+      <w:r>
+        <w:rPr>
+          <w:rFonts w:ascii="Times New Roman" w:hAnsi="Times New Roman" w:cs="Times New Roman"/>
+          <w:b/>
+          <w:bCs/>
           <w:sz w:val="24"/>
           <w:szCs w:val="24"/>
         </w:rPr>
@@ -504,6 +2690,8 @@
       <w:r>
         <w:rPr>
           <w:rFonts w:ascii="Times New Roman" w:hAnsi="Times New Roman" w:cs="Times New Roman"/>
+          <w:b/>
+          <w:bCs/>
           <w:sz w:val="24"/>
           <w:szCs w:val="24"/>
         </w:rPr>
@@ -816,13 +3004,17 @@
         <w:spacing w:after="0" w:line="360" w:lineRule="auto"/>
         <w:rPr>
           <w:rFonts w:ascii="Times New Roman" w:hAnsi="Times New Roman" w:cs="Times New Roman"/>
-          <w:sz w:val="24"/>
-          <w:szCs w:val="24"/>
-        </w:rPr>
-      </w:pPr>
-      <w:r>
-        <w:rPr>
-          <w:rFonts w:ascii="Times New Roman" w:hAnsi="Times New Roman" w:cs="Times New Roman"/>
+          <w:b/>
+          <w:bCs/>
+          <w:sz w:val="24"/>
+          <w:szCs w:val="24"/>
+        </w:rPr>
+      </w:pPr>
+      <w:r>
+        <w:rPr>
+          <w:rFonts w:ascii="Times New Roman" w:hAnsi="Times New Roman" w:cs="Times New Roman"/>
+          <w:b/>
+          <w:bCs/>
           <w:sz w:val="24"/>
           <w:szCs w:val="24"/>
         </w:rPr>
@@ -832,6 +3024,8 @@
       <w:r>
         <w:rPr>
           <w:rFonts w:ascii="Times New Roman" w:hAnsi="Times New Roman" w:cs="Times New Roman"/>
+          <w:b/>
+          <w:bCs/>
           <w:sz w:val="24"/>
           <w:szCs w:val="24"/>
         </w:rPr>
@@ -872,25 +3066,21 @@
         <w:spacing w:line="360" w:lineRule="auto"/>
         <w:rPr>
           <w:rFonts w:ascii="Times New Roman" w:hAnsi="Times New Roman" w:cs="Times New Roman"/>
-          <w:sz w:val="24"/>
-          <w:szCs w:val="24"/>
-        </w:rPr>
-      </w:pPr>
-      <w:r>
-        <w:rPr>
-          <w:rFonts w:ascii="Times New Roman" w:hAnsi="Times New Roman" w:cs="Times New Roman"/>
-          <w:sz w:val="24"/>
-          <w:szCs w:val="24"/>
-        </w:rPr>
-        <w:t>Logi</w:t>
-      </w:r>
-      <w:r>
-        <w:rPr>
-          <w:rFonts w:ascii="Times New Roman" w:hAnsi="Times New Roman" w:cs="Times New Roman"/>
-          <w:sz w:val="24"/>
-          <w:szCs w:val="24"/>
-        </w:rPr>
-        <w:t>n</w:t>
+          <w:i/>
+          <w:iCs/>
+          <w:sz w:val="24"/>
+          <w:szCs w:val="24"/>
+        </w:rPr>
+      </w:pPr>
+      <w:r>
+        <w:rPr>
+          <w:rFonts w:ascii="Times New Roman" w:hAnsi="Times New Roman" w:cs="Times New Roman"/>
+          <w:i/>
+          <w:iCs/>
+          <w:sz w:val="24"/>
+          <w:szCs w:val="24"/>
+        </w:rPr>
+        <w:t>Login</w:t>
       </w:r>
     </w:p>
     <w:p>
@@ -1897,33 +4087,17 @@
     </w:p>
     <w:p>
       <w:pPr>
-        <w:pStyle w:val="ListParagraph"/>
         <w:spacing w:line="360" w:lineRule="auto"/>
-        <w:ind w:left="1080"/>
-        <w:rPr>
-          <w:rFonts w:ascii="Times New Roman" w:hAnsi="Times New Roman" w:cs="Times New Roman"/>
-          <w:sz w:val="24"/>
-          <w:szCs w:val="24"/>
-        </w:rPr>
-      </w:pPr>
-    </w:p>
-    <w:p>
-      <w:pPr>
-        <w:pStyle w:val="ListParagraph"/>
+        <w:rPr>
+          <w:rFonts w:ascii="Times New Roman" w:hAnsi="Times New Roman" w:cs="Times New Roman"/>
+          <w:sz w:val="24"/>
+          <w:szCs w:val="24"/>
+        </w:rPr>
+      </w:pPr>
+    </w:p>
+    <w:p>
+      <w:pPr>
         <w:spacing w:line="360" w:lineRule="auto"/>
-        <w:ind w:left="1080"/>
-        <w:rPr>
-          <w:rFonts w:ascii="Times New Roman" w:hAnsi="Times New Roman" w:cs="Times New Roman"/>
-          <w:sz w:val="24"/>
-          <w:szCs w:val="24"/>
-        </w:rPr>
-      </w:pPr>
-    </w:p>
-    <w:p>
-      <w:pPr>
-        <w:pStyle w:val="ListParagraph"/>
-        <w:spacing w:line="360" w:lineRule="auto"/>
-        <w:ind w:left="1080"/>
         <w:rPr>
           <w:rFonts w:ascii="Times New Roman" w:hAnsi="Times New Roman" w:cs="Times New Roman"/>
           <w:sz w:val="24"/>
@@ -2717,7 +4891,6 @@
     <w:p>
       <w:pPr>
         <w:spacing w:line="360" w:lineRule="auto"/>
-        <w:ind w:left="1080"/>
         <w:rPr>
           <w:rFonts w:ascii="Times New Roman" w:hAnsi="Times New Roman" w:cs="Times New Roman"/>
           <w:sz w:val="24"/>
@@ -2738,7 +4911,6 @@
     <w:p>
       <w:pPr>
         <w:spacing w:line="360" w:lineRule="auto"/>
-        <w:ind w:left="1080"/>
         <w:rPr>
           <w:rFonts w:ascii="Times New Roman" w:hAnsi="Times New Roman" w:cs="Times New Roman"/>
           <w:sz w:val="24"/>
@@ -3884,13 +6056,17 @@
         <w:spacing w:after="0" w:line="360" w:lineRule="auto"/>
         <w:rPr>
           <w:rFonts w:ascii="Times New Roman" w:hAnsi="Times New Roman" w:cs="Times New Roman"/>
-          <w:sz w:val="24"/>
-          <w:szCs w:val="24"/>
-        </w:rPr>
-      </w:pPr>
-      <w:r>
-        <w:rPr>
-          <w:rFonts w:ascii="Times New Roman" w:hAnsi="Times New Roman" w:cs="Times New Roman"/>
+          <w:b/>
+          <w:bCs/>
+          <w:sz w:val="24"/>
+          <w:szCs w:val="24"/>
+        </w:rPr>
+      </w:pPr>
+      <w:r>
+        <w:rPr>
+          <w:rFonts w:ascii="Times New Roman" w:hAnsi="Times New Roman" w:cs="Times New Roman"/>
+          <w:b/>
+          <w:bCs/>
           <w:sz w:val="24"/>
           <w:szCs w:val="24"/>
         </w:rPr>
@@ -3900,6 +6076,8 @@
       <w:r>
         <w:rPr>
           <w:rFonts w:ascii="Times New Roman" w:hAnsi="Times New Roman" w:cs="Times New Roman"/>
+          <w:b/>
+          <w:bCs/>
           <w:sz w:val="24"/>
           <w:szCs w:val="24"/>
         </w:rPr>
@@ -3908,6 +6086,8 @@
       <w:r>
         <w:rPr>
           <w:rFonts w:ascii="Times New Roman" w:hAnsi="Times New Roman" w:cs="Times New Roman"/>
+          <w:b/>
+          <w:bCs/>
           <w:sz w:val="24"/>
           <w:szCs w:val="24"/>
         </w:rPr>
@@ -3949,6 +6129,14 @@
           <w:szCs w:val="24"/>
         </w:rPr>
         <w:tab/>
+      </w:r>
+      <w:r>
+        <w:rPr>
+          <w:rFonts w:ascii="Times New Roman" w:hAnsi="Times New Roman" w:cs="Times New Roman"/>
+          <w:sz w:val="24"/>
+          <w:szCs w:val="24"/>
+          <w:u w:val="single"/>
+        </w:rPr>
         <w:t>Difficulties Faced</w:t>
       </w:r>
     </w:p>
@@ -4261,15 +6449,13 @@
           <w:rFonts w:ascii="Times New Roman" w:hAnsi="Times New Roman" w:cs="Times New Roman"/>
           <w:sz w:val="24"/>
           <w:szCs w:val="24"/>
-          <w:highlight w:val="yellow"/>
-        </w:rPr>
-      </w:pPr>
-      <w:r>
-        <w:rPr>
-          <w:rFonts w:ascii="Times New Roman" w:hAnsi="Times New Roman" w:cs="Times New Roman"/>
-          <w:sz w:val="24"/>
-          <w:szCs w:val="24"/>
-          <w:highlight w:val="yellow"/>
+        </w:rPr>
+      </w:pPr>
+      <w:r>
+        <w:rPr>
+          <w:rFonts w:ascii="Times New Roman" w:hAnsi="Times New Roman" w:cs="Times New Roman"/>
+          <w:sz w:val="24"/>
+          <w:szCs w:val="24"/>
         </w:rPr>
         <w:t>b</w:t>
       </w:r>
@@ -4278,7 +6464,6 @@
           <w:rFonts w:ascii="Times New Roman" w:hAnsi="Times New Roman" w:cs="Times New Roman"/>
           <w:sz w:val="24"/>
           <w:szCs w:val="24"/>
-          <w:highlight w:val="yellow"/>
         </w:rPr>
         <w:t>.</w:t>
       </w:r>
@@ -4287,182 +6472,16 @@
           <w:rFonts w:ascii="Times New Roman" w:hAnsi="Times New Roman" w:cs="Times New Roman"/>
           <w:sz w:val="24"/>
           <w:szCs w:val="24"/>
-          <w:highlight w:val="yellow"/>
         </w:rPr>
         <w:tab/>
-        <w:t>Implementation of Design Principles</w:t>
-      </w:r>
-      <w:r>
-        <w:rPr>
-          <w:rFonts w:ascii="Times New Roman" w:hAnsi="Times New Roman" w:cs="Times New Roman"/>
-          <w:sz w:val="24"/>
-          <w:szCs w:val="24"/>
-          <w:highlight w:val="yellow"/>
-        </w:rPr>
-        <w:t xml:space="preserve"> //Can be put at the design part</w:t>
-      </w:r>
-    </w:p>
-    <w:p>
-      <w:pPr>
-        <w:spacing w:after="0" w:line="360" w:lineRule="auto"/>
-        <w:rPr>
-          <w:rFonts w:ascii="Times New Roman" w:hAnsi="Times New Roman" w:cs="Times New Roman"/>
-          <w:sz w:val="24"/>
-          <w:szCs w:val="24"/>
-          <w:highlight w:val="yellow"/>
-        </w:rPr>
-      </w:pPr>
-      <w:r>
-        <w:rPr>
-          <w:rFonts w:ascii="Times New Roman" w:hAnsi="Times New Roman" w:cs="Times New Roman"/>
-          <w:sz w:val="24"/>
-          <w:szCs w:val="24"/>
-          <w:highlight w:val="yellow"/>
-        </w:rPr>
-        <w:t>S</w:t>
-      </w:r>
-    </w:p>
-    <w:p>
-      <w:pPr>
-        <w:spacing w:after="0" w:line="360" w:lineRule="auto"/>
-        <w:rPr>
-          <w:rFonts w:ascii="Times New Roman" w:hAnsi="Times New Roman" w:cs="Times New Roman"/>
-          <w:sz w:val="24"/>
-          <w:szCs w:val="24"/>
-          <w:highlight w:val="yellow"/>
-        </w:rPr>
-      </w:pPr>
-      <w:r>
-        <w:rPr>
-          <w:rFonts w:ascii="Times New Roman" w:hAnsi="Times New Roman" w:cs="Times New Roman"/>
-          <w:sz w:val="24"/>
-          <w:szCs w:val="24"/>
-          <w:highlight w:val="yellow"/>
-        </w:rPr>
-        <w:t>O</w:t>
-      </w:r>
-    </w:p>
-    <w:p>
-      <w:pPr>
-        <w:spacing w:after="0" w:line="360" w:lineRule="auto"/>
-        <w:rPr>
-          <w:rFonts w:ascii="Times New Roman" w:hAnsi="Times New Roman" w:cs="Times New Roman"/>
-          <w:sz w:val="24"/>
-          <w:szCs w:val="24"/>
-          <w:highlight w:val="yellow"/>
-        </w:rPr>
-      </w:pPr>
-      <w:r>
-        <w:rPr>
-          <w:rFonts w:ascii="Times New Roman" w:hAnsi="Times New Roman" w:cs="Times New Roman"/>
-          <w:sz w:val="24"/>
-          <w:szCs w:val="24"/>
-          <w:highlight w:val="yellow"/>
-        </w:rPr>
-        <w:t>L</w:t>
-      </w:r>
-    </w:p>
-    <w:p>
-      <w:pPr>
-        <w:spacing w:after="0" w:line="360" w:lineRule="auto"/>
-        <w:rPr>
-          <w:rFonts w:ascii="Times New Roman" w:hAnsi="Times New Roman" w:cs="Times New Roman"/>
-          <w:sz w:val="24"/>
-          <w:szCs w:val="24"/>
-          <w:highlight w:val="yellow"/>
-        </w:rPr>
-      </w:pPr>
-      <w:r>
-        <w:rPr>
-          <w:rFonts w:ascii="Times New Roman" w:hAnsi="Times New Roman" w:cs="Times New Roman"/>
-          <w:sz w:val="24"/>
-          <w:szCs w:val="24"/>
-          <w:highlight w:val="yellow"/>
-        </w:rPr>
-        <w:t>I</w:t>
-      </w:r>
-    </w:p>
-    <w:p>
-      <w:pPr>
-        <w:spacing w:after="0" w:line="360" w:lineRule="auto"/>
-        <w:rPr>
-          <w:rFonts w:ascii="Times New Roman" w:hAnsi="Times New Roman" w:cs="Times New Roman"/>
-          <w:sz w:val="24"/>
-          <w:szCs w:val="24"/>
-          <w:highlight w:val="yellow"/>
-        </w:rPr>
-      </w:pPr>
-      <w:r>
-        <w:rPr>
-          <w:rFonts w:ascii="Times New Roman" w:hAnsi="Times New Roman" w:cs="Times New Roman"/>
-          <w:sz w:val="24"/>
-          <w:szCs w:val="24"/>
-          <w:highlight w:val="yellow"/>
-        </w:rPr>
-        <w:t>D</w:t>
-      </w:r>
-    </w:p>
-    <w:p>
-      <w:pPr>
-        <w:spacing w:after="0" w:line="360" w:lineRule="auto"/>
-        <w:rPr>
-          <w:rFonts w:ascii="Times New Roman" w:hAnsi="Times New Roman" w:cs="Times New Roman"/>
-          <w:sz w:val="24"/>
-          <w:szCs w:val="24"/>
-        </w:rPr>
-      </w:pPr>
-      <w:r>
-        <w:rPr>
-          <w:rFonts w:ascii="Times New Roman" w:hAnsi="Times New Roman" w:cs="Times New Roman"/>
-          <w:sz w:val="24"/>
-          <w:szCs w:val="24"/>
-          <w:highlight w:val="yellow"/>
-        </w:rPr>
-        <w:t>We then had to optimize and modify our code so that we are able implement the design principles while applying OO concepts.</w:t>
-      </w:r>
-    </w:p>
-    <w:p>
-      <w:pPr>
-        <w:spacing w:after="0" w:line="360" w:lineRule="auto"/>
-        <w:rPr>
-          <w:rFonts w:ascii="Times New Roman" w:hAnsi="Times New Roman" w:cs="Times New Roman"/>
-          <w:sz w:val="24"/>
-          <w:szCs w:val="24"/>
-        </w:rPr>
-      </w:pPr>
-    </w:p>
-    <w:p>
-      <w:pPr>
-        <w:spacing w:after="0" w:line="360" w:lineRule="auto"/>
-        <w:rPr>
-          <w:rFonts w:ascii="Times New Roman" w:hAnsi="Times New Roman" w:cs="Times New Roman"/>
-          <w:sz w:val="24"/>
-          <w:szCs w:val="24"/>
-        </w:rPr>
-      </w:pPr>
-      <w:r>
-        <w:rPr>
-          <w:rFonts w:ascii="Times New Roman" w:hAnsi="Times New Roman" w:cs="Times New Roman"/>
-          <w:sz w:val="24"/>
-          <w:szCs w:val="24"/>
-        </w:rPr>
-        <w:t>c</w:t>
-      </w:r>
-      <w:r>
-        <w:rPr>
-          <w:rFonts w:ascii="Times New Roman" w:hAnsi="Times New Roman" w:cs="Times New Roman"/>
-          <w:sz w:val="24"/>
-          <w:szCs w:val="24"/>
-        </w:rPr>
-        <w:t>.</w:t>
-      </w:r>
-      <w:r>
-        <w:rPr>
-          <w:rFonts w:ascii="Times New Roman" w:hAnsi="Times New Roman" w:cs="Times New Roman"/>
-          <w:sz w:val="24"/>
-          <w:szCs w:val="24"/>
-        </w:rPr>
-        <w:tab/>
+      </w:r>
+      <w:r>
+        <w:rPr>
+          <w:rFonts w:ascii="Times New Roman" w:hAnsi="Times New Roman" w:cs="Times New Roman"/>
+          <w:sz w:val="24"/>
+          <w:szCs w:val="24"/>
+          <w:u w:val="single"/>
+        </w:rPr>
         <w:t>Knowledge learnt from this course</w:t>
       </w:r>
     </w:p>
@@ -4649,16 +6668,7 @@
           <w:sz w:val="24"/>
           <w:szCs w:val="24"/>
         </w:rPr>
-        <w:t xml:space="preserve"> </w:t>
-      </w:r>
-      <w:r>
-        <w:rPr>
-          <w:rFonts w:ascii="Times New Roman" w:hAnsi="Times New Roman" w:cs="Times New Roman"/>
-          <w:sz w:val="24"/>
-          <w:szCs w:val="24"/>
-        </w:rPr>
-        <w:lastRenderedPageBreak/>
-        <w:t xml:space="preserve">techniques so that we are able to do the </w:t>
+        <w:t xml:space="preserve"> techniques so that we are able to do the </w:t>
       </w:r>
       <w:r>
         <w:rPr>
@@ -4786,6 +6796,105 @@
           <w:sz w:val="24"/>
           <w:szCs w:val="24"/>
         </w:rPr>
+        <w:t>c</w:t>
+      </w:r>
+      <w:r>
+        <w:rPr>
+          <w:rFonts w:ascii="Times New Roman" w:hAnsi="Times New Roman" w:cs="Times New Roman"/>
+          <w:sz w:val="24"/>
+          <w:szCs w:val="24"/>
+        </w:rPr>
+        <w:t>.</w:t>
+      </w:r>
+      <w:r>
+        <w:rPr>
+          <w:rFonts w:ascii="Times New Roman" w:hAnsi="Times New Roman" w:cs="Times New Roman"/>
+          <w:sz w:val="24"/>
+          <w:szCs w:val="24"/>
+        </w:rPr>
+        <w:tab/>
+      </w:r>
+      <w:r>
+        <w:rPr>
+          <w:rFonts w:ascii="Times New Roman" w:hAnsi="Times New Roman" w:cs="Times New Roman"/>
+          <w:sz w:val="24"/>
+          <w:szCs w:val="24"/>
+          <w:u w:val="single"/>
+        </w:rPr>
+        <w:t>Area of improvements for the course</w:t>
+      </w:r>
+    </w:p>
+    <w:p>
+      <w:pPr>
+        <w:spacing w:after="0" w:line="360" w:lineRule="auto"/>
+        <w:rPr>
+          <w:rFonts w:ascii="Times New Roman" w:hAnsi="Times New Roman" w:cs="Times New Roman"/>
+          <w:sz w:val="24"/>
+          <w:szCs w:val="24"/>
+        </w:rPr>
+      </w:pPr>
+      <w:r>
+        <w:rPr>
+          <w:rFonts w:ascii="Times New Roman" w:hAnsi="Times New Roman" w:cs="Times New Roman"/>
+          <w:sz w:val="24"/>
+          <w:szCs w:val="24"/>
+        </w:rPr>
+        <w:t>The</w:t>
+      </w:r>
+      <w:r>
+        <w:rPr>
+          <w:rFonts w:ascii="Times New Roman" w:hAnsi="Times New Roman" w:cs="Times New Roman"/>
+          <w:sz w:val="24"/>
+          <w:szCs w:val="24"/>
+        </w:rPr>
+        <w:t>re</w:t>
+      </w:r>
+      <w:r>
+        <w:rPr>
+          <w:rFonts w:ascii="Times New Roman" w:hAnsi="Times New Roman" w:cs="Times New Roman"/>
+          <w:sz w:val="24"/>
+          <w:szCs w:val="24"/>
+        </w:rPr>
+        <w:t xml:space="preserve"> were</w:t>
+      </w:r>
+      <w:r>
+        <w:rPr>
+          <w:rFonts w:ascii="Times New Roman" w:hAnsi="Times New Roman" w:cs="Times New Roman"/>
+          <w:sz w:val="24"/>
+          <w:szCs w:val="24"/>
+        </w:rPr>
+        <w:t xml:space="preserve"> project specifications and descriptions</w:t>
+      </w:r>
+      <w:r>
+        <w:rPr>
+          <w:rFonts w:ascii="Times New Roman" w:hAnsi="Times New Roman" w:cs="Times New Roman"/>
+          <w:sz w:val="24"/>
+          <w:szCs w:val="24"/>
+        </w:rPr>
+        <w:t xml:space="preserve"> which were</w:t>
+      </w:r>
+      <w:r>
+        <w:rPr>
+          <w:rFonts w:ascii="Times New Roman" w:hAnsi="Times New Roman" w:cs="Times New Roman"/>
+          <w:sz w:val="24"/>
+          <w:szCs w:val="24"/>
+        </w:rPr>
+        <w:t xml:space="preserve"> vague and unclear. This </w:t>
+      </w:r>
+      <w:r>
+        <w:rPr>
+          <w:rFonts w:ascii="Times New Roman" w:hAnsi="Times New Roman" w:cs="Times New Roman"/>
+          <w:sz w:val="24"/>
+          <w:szCs w:val="24"/>
+        </w:rPr>
+        <w:t>made us confuse</w:t>
+      </w:r>
+      <w:r>
+        <w:rPr>
+          <w:rFonts w:ascii="Times New Roman" w:hAnsi="Times New Roman" w:cs="Times New Roman"/>
+          <w:sz w:val="24"/>
+          <w:szCs w:val="24"/>
+        </w:rPr>
         <w:t>d.</w:t>
       </w:r>
       <w:r>
@@ -4794,73 +6903,6 @@
           <w:sz w:val="24"/>
           <w:szCs w:val="24"/>
         </w:rPr>
-        <w:tab/>
-        <w:t>Area of improvements for the course</w:t>
-      </w:r>
-    </w:p>
-    <w:p>
-      <w:pPr>
-        <w:spacing w:after="0" w:line="360" w:lineRule="auto"/>
-        <w:rPr>
-          <w:rFonts w:ascii="Times New Roman" w:hAnsi="Times New Roman" w:cs="Times New Roman"/>
-          <w:sz w:val="24"/>
-          <w:szCs w:val="24"/>
-        </w:rPr>
-      </w:pPr>
-      <w:r>
-        <w:rPr>
-          <w:rFonts w:ascii="Times New Roman" w:hAnsi="Times New Roman" w:cs="Times New Roman"/>
-          <w:sz w:val="24"/>
-          <w:szCs w:val="24"/>
-        </w:rPr>
-        <w:t>They were</w:t>
-      </w:r>
-      <w:r>
-        <w:rPr>
-          <w:rFonts w:ascii="Times New Roman" w:hAnsi="Times New Roman" w:cs="Times New Roman"/>
-          <w:sz w:val="24"/>
-          <w:szCs w:val="24"/>
-        </w:rPr>
-        <w:t xml:space="preserve"> project specifications and descriptions</w:t>
-      </w:r>
-      <w:r>
-        <w:rPr>
-          <w:rFonts w:ascii="Times New Roman" w:hAnsi="Times New Roman" w:cs="Times New Roman"/>
-          <w:sz w:val="24"/>
-          <w:szCs w:val="24"/>
-        </w:rPr>
-        <w:t xml:space="preserve"> which were</w:t>
-      </w:r>
-      <w:r>
-        <w:rPr>
-          <w:rFonts w:ascii="Times New Roman" w:hAnsi="Times New Roman" w:cs="Times New Roman"/>
-          <w:sz w:val="24"/>
-          <w:szCs w:val="24"/>
-        </w:rPr>
-        <w:t xml:space="preserve"> vague and unclear. This </w:t>
-      </w:r>
-      <w:r>
-        <w:rPr>
-          <w:rFonts w:ascii="Times New Roman" w:hAnsi="Times New Roman" w:cs="Times New Roman"/>
-          <w:sz w:val="24"/>
-          <w:szCs w:val="24"/>
-        </w:rPr>
-        <w:t>made us confuse</w:t>
-      </w:r>
-      <w:r>
-        <w:rPr>
-          <w:rFonts w:ascii="Times New Roman" w:hAnsi="Times New Roman" w:cs="Times New Roman"/>
-          <w:sz w:val="24"/>
-          <w:szCs w:val="24"/>
-        </w:rPr>
-        <w:t>d.</w:t>
-      </w:r>
-      <w:r>
-        <w:rPr>
-          <w:rFonts w:ascii="Times New Roman" w:hAnsi="Times New Roman" w:cs="Times New Roman"/>
-          <w:sz w:val="24"/>
-          <w:szCs w:val="24"/>
-        </w:rPr>
         <w:t xml:space="preserve"> </w:t>
       </w:r>
       <w:r>
@@ -4959,7 +7001,32 @@
           <w:sz w:val="24"/>
           <w:szCs w:val="24"/>
         </w:rPr>
-        <w:t xml:space="preserve"> format which was incompatible with the java.io library. We had to email the professor to ensure that we did not go against any restrictions that was preplaced for the project</w:t>
+        <w:t xml:space="preserve"> format which was incompatible with the java.io library. We had to email the professor to ensure that we </w:t>
+      </w:r>
+      <w:r>
+        <w:rPr>
+          <w:rFonts w:ascii="Times New Roman" w:hAnsi="Times New Roman" w:cs="Times New Roman"/>
+          <w:sz w:val="24"/>
+          <w:szCs w:val="24"/>
+        </w:rPr>
+        <w:lastRenderedPageBreak/>
+        <w:t>did not go against any restrictions that w</w:t>
+      </w:r>
+      <w:r>
+        <w:rPr>
+          <w:rFonts w:ascii="Times New Roman" w:hAnsi="Times New Roman" w:cs="Times New Roman"/>
+          <w:sz w:val="24"/>
+          <w:szCs w:val="24"/>
+        </w:rPr>
+        <w:t>ere</w:t>
+      </w:r>
+      <w:r>
+        <w:rPr>
+          <w:rFonts w:ascii="Times New Roman" w:hAnsi="Times New Roman" w:cs="Times New Roman"/>
+          <w:sz w:val="24"/>
+          <w:szCs w:val="24"/>
+        </w:rPr>
+        <w:t xml:space="preserve"> preplaced for the project</w:t>
       </w:r>
       <w:r>
         <w:rPr>
@@ -4999,7 +7066,31 @@
           <w:sz w:val="24"/>
           <w:szCs w:val="24"/>
         </w:rPr>
-        <w:t xml:space="preserve"> not aligned to the features required of the application. </w:t>
+        <w:t xml:space="preserve"> </w:t>
+      </w:r>
+      <w:r>
+        <w:rPr>
+          <w:rFonts w:ascii="Times New Roman" w:hAnsi="Times New Roman" w:cs="Times New Roman"/>
+          <w:sz w:val="24"/>
+          <w:szCs w:val="24"/>
+        </w:rPr>
+        <w:t xml:space="preserve">also </w:t>
+      </w:r>
+      <w:r>
+        <w:rPr>
+          <w:rFonts w:ascii="Times New Roman" w:hAnsi="Times New Roman" w:cs="Times New Roman"/>
+          <w:sz w:val="24"/>
+          <w:szCs w:val="24"/>
+        </w:rPr>
+        <w:t>not aligned to the features required of the application</w:t>
+      </w:r>
+      <w:r>
+        <w:rPr>
+          <w:rFonts w:ascii="Times New Roman" w:hAnsi="Times New Roman" w:cs="Times New Roman"/>
+          <w:sz w:val="24"/>
+          <w:szCs w:val="24"/>
+        </w:rPr>
+        <w:t xml:space="preserve">. </w:t>
       </w:r>
       <w:r>
         <w:rPr>
@@ -5107,10 +7198,10 @@
           <w:szCs w:val="24"/>
         </w:rPr>
         <w:drawing>
-          <wp:inline distT="0" distB="0" distL="0" distR="0" wp14:anchorId="1C57AD3F" wp14:editId="0EB1E802">
-            <wp:extent cx="2667000" cy="4316057"/>
-            <wp:effectExtent l="0" t="0" r="0" b="8890"/>
-            <wp:docPr id="1698236583" name="Picture 1"/>
+          <wp:inline distT="0" distB="0" distL="0" distR="0" wp14:anchorId="3BB3DFA8" wp14:editId="42C36117">
+            <wp:extent cx="6098969" cy="1529659"/>
+            <wp:effectExtent l="76200" t="76200" r="130810" b="128270"/>
+            <wp:docPr id="502988937" name="Picture 1"/>
             <wp:cNvGraphicFramePr>
               <a:graphicFrameLocks xmlns:a="http://schemas.openxmlformats.org/drawingml/2006/main" noChangeAspect="1"/>
             </wp:cNvGraphicFramePr>
@@ -5118,7 +7209,7 @@
               <a:graphicData uri="http://schemas.openxmlformats.org/drawingml/2006/picture">
                 <pic:pic xmlns:pic="http://schemas.openxmlformats.org/drawingml/2006/picture">
                   <pic:nvPicPr>
-                    <pic:cNvPr id="1698236583" name=""/>
+                    <pic:cNvPr id="502988937" name=""/>
                     <pic:cNvPicPr/>
                   </pic:nvPicPr>
                   <pic:blipFill>
@@ -5130,11 +7221,25 @@
                   <pic:spPr>
                     <a:xfrm>
                       <a:off x="0" y="0"/>
-                      <a:ext cx="2672130" cy="4324359"/>
+                      <a:ext cx="6116758" cy="1534121"/>
                     </a:xfrm>
                     <a:prstGeom prst="rect">
                       <a:avLst/>
                     </a:prstGeom>
+                    <a:ln w="38100" cap="sq">
+                      <a:solidFill>
+                        <a:srgbClr val="000000"/>
+                      </a:solidFill>
+                      <a:prstDash val="solid"/>
+                      <a:miter lim="800000"/>
+                    </a:ln>
+                    <a:effectLst>
+                      <a:outerShdw blurRad="50800" dist="38100" dir="2700000" algn="tl" rotWithShape="0">
+                        <a:srgbClr val="000000">
+                          <a:alpha val="43000"/>
+                        </a:srgbClr>
+                      </a:outerShdw>
+                    </a:effectLst>
                   </pic:spPr>
                 </pic:pic>
               </a:graphicData>
@@ -5142,24 +7247,25 @@
           </wp:inline>
         </w:drawing>
       </w:r>
+    </w:p>
+    <w:p>
+      <w:pPr>
+        <w:spacing w:after="0" w:line="360" w:lineRule="auto"/>
+        <w:rPr>
+          <w:rFonts w:ascii="Times New Roman" w:hAnsi="Times New Roman" w:cs="Times New Roman"/>
+          <w:sz w:val="24"/>
+          <w:szCs w:val="24"/>
+        </w:rPr>
+      </w:pPr>
       <w:r>
         <w:rPr>
           <w:noProof/>
         </w:rPr>
-        <w:t xml:space="preserve"> </w:t>
-      </w:r>
-      <w:r>
-        <w:rPr>
-          <w:rFonts w:ascii="Times New Roman" w:hAnsi="Times New Roman" w:cs="Times New Roman"/>
-          <w:noProof/>
-          <w:sz w:val="24"/>
-          <w:szCs w:val="24"/>
-        </w:rPr>
         <w:drawing>
-          <wp:inline distT="0" distB="0" distL="0" distR="0" wp14:anchorId="0C3064E7" wp14:editId="4C7201B8">
-            <wp:extent cx="2886075" cy="4207510"/>
-            <wp:effectExtent l="0" t="0" r="9525" b="2540"/>
-            <wp:docPr id="1633263435" name="Picture 1"/>
+          <wp:inline distT="0" distB="0" distL="0" distR="0" wp14:anchorId="0413EAD7" wp14:editId="00E815F4">
+            <wp:extent cx="6122822" cy="4798827"/>
+            <wp:effectExtent l="76200" t="76200" r="125730" b="135255"/>
+            <wp:docPr id="609510882" name="Picture 1"/>
             <wp:cNvGraphicFramePr>
               <a:graphicFrameLocks xmlns:a="http://schemas.openxmlformats.org/drawingml/2006/main" noChangeAspect="1"/>
             </wp:cNvGraphicFramePr>
@@ -5167,7 +7273,7 @@
               <a:graphicData uri="http://schemas.openxmlformats.org/drawingml/2006/picture">
                 <pic:pic xmlns:pic="http://schemas.openxmlformats.org/drawingml/2006/picture">
                   <pic:nvPicPr>
-                    <pic:cNvPr id="1633263435" name=""/>
+                    <pic:cNvPr id="609510882" name=""/>
                     <pic:cNvPicPr/>
                   </pic:nvPicPr>
                   <pic:blipFill>
@@ -5179,17 +7285,37 @@
                   <pic:spPr>
                     <a:xfrm>
                       <a:off x="0" y="0"/>
-                      <a:ext cx="2886075" cy="4207510"/>
+                      <a:ext cx="6125573" cy="4800983"/>
                     </a:xfrm>
                     <a:prstGeom prst="rect">
                       <a:avLst/>
                     </a:prstGeom>
+                    <a:ln w="38100" cap="sq">
+                      <a:solidFill>
+                        <a:srgbClr val="000000"/>
+                      </a:solidFill>
+                      <a:prstDash val="solid"/>
+                      <a:miter lim="800000"/>
+                    </a:ln>
+                    <a:effectLst>
+                      <a:outerShdw blurRad="50800" dist="38100" dir="2700000" algn="tl" rotWithShape="0">
+                        <a:srgbClr val="000000">
+                          <a:alpha val="43000"/>
+                        </a:srgbClr>
+                      </a:outerShdw>
+                    </a:effectLst>
                   </pic:spPr>
                 </pic:pic>
               </a:graphicData>
             </a:graphic>
           </wp:inline>
         </w:drawing>
+      </w:r>
+      <w:r>
+        <w:rPr>
+          <w:noProof/>
+        </w:rPr>
+        <w:t xml:space="preserve"> </w:t>
       </w:r>
     </w:p>
     <w:sectPr>
@@ -5204,6 +7330,95 @@
 <file path=word/numbering.xml><?xml version="1.0" encoding="utf-8"?>
 <w:numbering xmlns:wpc="http://schemas.microsoft.com/office/word/2010/wordprocessingCanvas" xmlns:cx="http://schemas.microsoft.com/office/drawing/2014/chartex" xmlns:cx1="http://schemas.microsoft.com/office/drawing/2015/9/8/chartex" xmlns:cx2="http://schemas.microsoft.com/office/drawing/2015/10/21/chartex" xmlns:cx3="http://schemas.microsoft.com/office/drawing/2016/5/9/chartex" xmlns:cx4="http://schemas.microsoft.com/office/drawing/2016/5/10/chartex" xmlns:cx5="http://schemas.microsoft.com/office/drawing/2016/5/11/chartex" xmlns:cx6="http://schemas.microsoft.com/office/drawing/2016/5/12/chartex" xmlns:cx7="http://schemas.microsoft.com/office/drawing/2016/5/13/chartex" xmlns:cx8="http://schemas.microsoft.com/office/drawing/2016/5/14/chartex" xmlns:mc="http://schemas.openxmlformats.org/markup-compatibility/2006" xmlns:aink="http://schemas.microsoft.com/office/drawing/2016/ink" xmlns:am3d="http://schemas.microsoft.com/office/drawing/2017/model3d" xmlns:o="urn:schemas-microsoft-com:office:office" xmlns:oel="http://schemas.microsoft.com/office/2019/extlst" xmlns:r="http://schemas.openxmlformats.org/officeDocument/2006/relationships" xmlns:m="http://schemas.openxmlformats.org/officeDocument/2006/math" xmlns:v="urn:schemas-microsoft-com:vml" xmlns:wp14="http://schemas.microsoft.com/office/word/2010/wordprocessingDrawing" xmlns:wp="http://schemas.openxmlformats.org/drawingml/2006/wordprocessingDrawing" xmlns:w10="urn:schemas-microsoft-com:office:word" xmlns:w="http://schemas.openxmlformats.org/wordprocessingml/2006/main" xmlns:w14="http://schemas.microsoft.com/office/word/2010/wordml" xmlns:w15="http://schemas.microsoft.com/office/word/2012/wordml" xmlns:w16cex="http://schemas.microsoft.com/office/word/2018/wordml/cex" xmlns:w16cid="http://schemas.microsoft.com/office/word/2016/wordml/cid" xmlns:w16="http://schemas.microsoft.com/office/word/2018/wordml" xmlns:w16du="http://schemas.microsoft.com/office/word/2023/wordml/word16du" xmlns:w16sdtdh="http://schemas.microsoft.com/office/word/2020/wordml/sdtdatahash" xmlns:w16se="http://schemas.microsoft.com/office/word/2015/wordml/symex" xmlns:wpg="http://schemas.microsoft.com/office/word/2010/wordprocessingGroup" xmlns:wpi="http://schemas.microsoft.com/office/word/2010/wordprocessingInk" xmlns:wne="http://schemas.microsoft.com/office/word/2006/wordml" xmlns:wps="http://schemas.microsoft.com/office/word/2010/wordprocessingShape" mc:Ignorable="w14 w15 w16se w16cid w16 w16cex w16sdtdh w16du wp14">
   <w:abstractNum w:abstractNumId="0" w15:restartNumberingAfterBreak="0">
+    <w:nsid w:val="036730E7"/>
+    <w:multiLevelType w:val="hybridMultilevel"/>
+    <w:tmpl w:val="F872D85A"/>
+    <w:lvl w:ilvl="0" w:tplc="48090019">
+      <w:start w:val="1"/>
+      <w:numFmt w:val="lowerLetter"/>
+      <w:lvlText w:val="%1."/>
+      <w:lvlJc w:val="left"/>
+      <w:pPr>
+        <w:ind w:left="720" w:hanging="360"/>
+      </w:pPr>
+      <w:rPr>
+        <w:rFonts w:hint="default"/>
+      </w:rPr>
+    </w:lvl>
+    <w:lvl w:ilvl="1" w:tplc="48090019" w:tentative="1">
+      <w:start w:val="1"/>
+      <w:numFmt w:val="lowerLetter"/>
+      <w:lvlText w:val="%2."/>
+      <w:lvlJc w:val="left"/>
+      <w:pPr>
+        <w:ind w:left="1440" w:hanging="360"/>
+      </w:pPr>
+    </w:lvl>
+    <w:lvl w:ilvl="2" w:tplc="4809001B" w:tentative="1">
+      <w:start w:val="1"/>
+      <w:numFmt w:val="lowerRoman"/>
+      <w:lvlText w:val="%3."/>
+      <w:lvlJc w:val="right"/>
+      <w:pPr>
+        <w:ind w:left="2160" w:hanging="180"/>
+      </w:pPr>
+    </w:lvl>
+    <w:lvl w:ilvl="3" w:tplc="4809000F" w:tentative="1">
+      <w:start w:val="1"/>
+      <w:numFmt w:val="decimal"/>
+      <w:lvlText w:val="%4."/>
+      <w:lvlJc w:val="left"/>
+      <w:pPr>
+        <w:ind w:left="2880" w:hanging="360"/>
+      </w:pPr>
+    </w:lvl>
+    <w:lvl w:ilvl="4" w:tplc="48090019" w:tentative="1">
+      <w:start w:val="1"/>
+      <w:numFmt w:val="lowerLetter"/>
+      <w:lvlText w:val="%5."/>
+      <w:lvlJc w:val="left"/>
+      <w:pPr>
+        <w:ind w:left="3600" w:hanging="360"/>
+      </w:pPr>
+    </w:lvl>
+    <w:lvl w:ilvl="5" w:tplc="4809001B" w:tentative="1">
+      <w:start w:val="1"/>
+      <w:numFmt w:val="lowerRoman"/>
+      <w:lvlText w:val="%6."/>
+      <w:lvlJc w:val="right"/>
+      <w:pPr>
+        <w:ind w:left="4320" w:hanging="180"/>
+      </w:pPr>
+    </w:lvl>
+    <w:lvl w:ilvl="6" w:tplc="4809000F" w:tentative="1">
+      <w:start w:val="1"/>
+      <w:numFmt w:val="decimal"/>
+      <w:lvlText w:val="%7."/>
+      <w:lvlJc w:val="left"/>
+      <w:pPr>
+        <w:ind w:left="5040" w:hanging="360"/>
+      </w:pPr>
+    </w:lvl>
+    <w:lvl w:ilvl="7" w:tplc="48090019" w:tentative="1">
+      <w:start w:val="1"/>
+      <w:numFmt w:val="lowerLetter"/>
+      <w:lvlText w:val="%8."/>
+      <w:lvlJc w:val="left"/>
+      <w:pPr>
+        <w:ind w:left="5760" w:hanging="360"/>
+      </w:pPr>
+    </w:lvl>
+    <w:lvl w:ilvl="8" w:tplc="4809001B" w:tentative="1">
+      <w:start w:val="1"/>
+      <w:numFmt w:val="lowerRoman"/>
+      <w:lvlText w:val="%9."/>
+      <w:lvlJc w:val="right"/>
+      <w:pPr>
+        <w:ind w:left="6480" w:hanging="180"/>
+      </w:pPr>
+    </w:lvl>
+  </w:abstractNum>
+  <w:abstractNum w:abstractNumId="1" w15:restartNumberingAfterBreak="0">
     <w:nsid w:val="06424AB8"/>
     <w:multiLevelType w:val="hybridMultilevel"/>
     <w:tmpl w:val="E9E0C7FE"/>
@@ -5292,7 +7507,7 @@
       </w:pPr>
     </w:lvl>
   </w:abstractNum>
-  <w:abstractNum w:abstractNumId="1" w15:restartNumberingAfterBreak="0">
+  <w:abstractNum w:abstractNumId="2" w15:restartNumberingAfterBreak="0">
     <w:nsid w:val="09F05B31"/>
     <w:multiLevelType w:val="hybridMultilevel"/>
     <w:tmpl w:val="EFE01D92"/>
@@ -5381,7 +7596,319 @@
       </w:pPr>
     </w:lvl>
   </w:abstractNum>
-  <w:abstractNum w:abstractNumId="2" w15:restartNumberingAfterBreak="0">
+  <w:abstractNum w:abstractNumId="3" w15:restartNumberingAfterBreak="0">
+    <w:nsid w:val="0B81035C"/>
+    <w:multiLevelType w:val="hybridMultilevel"/>
+    <w:tmpl w:val="FE0A75FE"/>
+    <w:lvl w:ilvl="0" w:tplc="48090001">
+      <w:start w:val="1"/>
+      <w:numFmt w:val="bullet"/>
+      <w:lvlText w:val=""/>
+      <w:lvlJc w:val="left"/>
+      <w:pPr>
+        <w:ind w:left="720" w:hanging="360"/>
+      </w:pPr>
+      <w:rPr>
+        <w:rFonts w:ascii="Symbol" w:hAnsi="Symbol" w:hint="default"/>
+      </w:rPr>
+    </w:lvl>
+    <w:lvl w:ilvl="1" w:tplc="48090003" w:tentative="1">
+      <w:start w:val="1"/>
+      <w:numFmt w:val="bullet"/>
+      <w:lvlText w:val="o"/>
+      <w:lvlJc w:val="left"/>
+      <w:pPr>
+        <w:ind w:left="1440" w:hanging="360"/>
+      </w:pPr>
+      <w:rPr>
+        <w:rFonts w:ascii="Courier New" w:hAnsi="Courier New" w:cs="Courier New" w:hint="default"/>
+      </w:rPr>
+    </w:lvl>
+    <w:lvl w:ilvl="2" w:tplc="48090005" w:tentative="1">
+      <w:start w:val="1"/>
+      <w:numFmt w:val="bullet"/>
+      <w:lvlText w:val=""/>
+      <w:lvlJc w:val="left"/>
+      <w:pPr>
+        <w:ind w:left="2160" w:hanging="360"/>
+      </w:pPr>
+      <w:rPr>
+        <w:rFonts w:ascii="Wingdings" w:hAnsi="Wingdings" w:hint="default"/>
+      </w:rPr>
+    </w:lvl>
+    <w:lvl w:ilvl="3" w:tplc="48090001" w:tentative="1">
+      <w:start w:val="1"/>
+      <w:numFmt w:val="bullet"/>
+      <w:lvlText w:val=""/>
+      <w:lvlJc w:val="left"/>
+      <w:pPr>
+        <w:ind w:left="2880" w:hanging="360"/>
+      </w:pPr>
+      <w:rPr>
+        <w:rFonts w:ascii="Symbol" w:hAnsi="Symbol" w:hint="default"/>
+      </w:rPr>
+    </w:lvl>
+    <w:lvl w:ilvl="4" w:tplc="48090003" w:tentative="1">
+      <w:start w:val="1"/>
+      <w:numFmt w:val="bullet"/>
+      <w:lvlText w:val="o"/>
+      <w:lvlJc w:val="left"/>
+      <w:pPr>
+        <w:ind w:left="3600" w:hanging="360"/>
+      </w:pPr>
+      <w:rPr>
+        <w:rFonts w:ascii="Courier New" w:hAnsi="Courier New" w:cs="Courier New" w:hint="default"/>
+      </w:rPr>
+    </w:lvl>
+    <w:lvl w:ilvl="5" w:tplc="48090005" w:tentative="1">
+      <w:start w:val="1"/>
+      <w:numFmt w:val="bullet"/>
+      <w:lvlText w:val=""/>
+      <w:lvlJc w:val="left"/>
+      <w:pPr>
+        <w:ind w:left="4320" w:hanging="360"/>
+      </w:pPr>
+      <w:rPr>
+        <w:rFonts w:ascii="Wingdings" w:hAnsi="Wingdings" w:hint="default"/>
+      </w:rPr>
+    </w:lvl>
+    <w:lvl w:ilvl="6" w:tplc="48090001" w:tentative="1">
+      <w:start w:val="1"/>
+      <w:numFmt w:val="bullet"/>
+      <w:lvlText w:val=""/>
+      <w:lvlJc w:val="left"/>
+      <w:pPr>
+        <w:ind w:left="5040" w:hanging="360"/>
+      </w:pPr>
+      <w:rPr>
+        <w:rFonts w:ascii="Symbol" w:hAnsi="Symbol" w:hint="default"/>
+      </w:rPr>
+    </w:lvl>
+    <w:lvl w:ilvl="7" w:tplc="48090003" w:tentative="1">
+      <w:start w:val="1"/>
+      <w:numFmt w:val="bullet"/>
+      <w:lvlText w:val="o"/>
+      <w:lvlJc w:val="left"/>
+      <w:pPr>
+        <w:ind w:left="5760" w:hanging="360"/>
+      </w:pPr>
+      <w:rPr>
+        <w:rFonts w:ascii="Courier New" w:hAnsi="Courier New" w:cs="Courier New" w:hint="default"/>
+      </w:rPr>
+    </w:lvl>
+    <w:lvl w:ilvl="8" w:tplc="48090005" w:tentative="1">
+      <w:start w:val="1"/>
+      <w:numFmt w:val="bullet"/>
+      <w:lvlText w:val=""/>
+      <w:lvlJc w:val="left"/>
+      <w:pPr>
+        <w:ind w:left="6480" w:hanging="360"/>
+      </w:pPr>
+      <w:rPr>
+        <w:rFonts w:ascii="Wingdings" w:hAnsi="Wingdings" w:hint="default"/>
+      </w:rPr>
+    </w:lvl>
+  </w:abstractNum>
+  <w:abstractNum w:abstractNumId="4" w15:restartNumberingAfterBreak="0">
+    <w:nsid w:val="18BE5A63"/>
+    <w:multiLevelType w:val="hybridMultilevel"/>
+    <w:tmpl w:val="A6629EFC"/>
+    <w:lvl w:ilvl="0" w:tplc="48090001">
+      <w:start w:val="1"/>
+      <w:numFmt w:val="bullet"/>
+      <w:lvlText w:val=""/>
+      <w:lvlJc w:val="left"/>
+      <w:pPr>
+        <w:ind w:left="720" w:hanging="360"/>
+      </w:pPr>
+      <w:rPr>
+        <w:rFonts w:ascii="Symbol" w:hAnsi="Symbol" w:hint="default"/>
+      </w:rPr>
+    </w:lvl>
+    <w:lvl w:ilvl="1" w:tplc="48090003" w:tentative="1">
+      <w:start w:val="1"/>
+      <w:numFmt w:val="bullet"/>
+      <w:lvlText w:val="o"/>
+      <w:lvlJc w:val="left"/>
+      <w:pPr>
+        <w:ind w:left="1440" w:hanging="360"/>
+      </w:pPr>
+      <w:rPr>
+        <w:rFonts w:ascii="Courier New" w:hAnsi="Courier New" w:cs="Courier New" w:hint="default"/>
+      </w:rPr>
+    </w:lvl>
+    <w:lvl w:ilvl="2" w:tplc="48090005" w:tentative="1">
+      <w:start w:val="1"/>
+      <w:numFmt w:val="bullet"/>
+      <w:lvlText w:val=""/>
+      <w:lvlJc w:val="left"/>
+      <w:pPr>
+        <w:ind w:left="2160" w:hanging="360"/>
+      </w:pPr>
+      <w:rPr>
+        <w:rFonts w:ascii="Wingdings" w:hAnsi="Wingdings" w:hint="default"/>
+      </w:rPr>
+    </w:lvl>
+    <w:lvl w:ilvl="3" w:tplc="48090001" w:tentative="1">
+      <w:start w:val="1"/>
+      <w:numFmt w:val="bullet"/>
+      <w:lvlText w:val=""/>
+      <w:lvlJc w:val="left"/>
+      <w:pPr>
+        <w:ind w:left="2880" w:hanging="360"/>
+      </w:pPr>
+      <w:rPr>
+        <w:rFonts w:ascii="Symbol" w:hAnsi="Symbol" w:hint="default"/>
+      </w:rPr>
+    </w:lvl>
+    <w:lvl w:ilvl="4" w:tplc="48090003" w:tentative="1">
+      <w:start w:val="1"/>
+      <w:numFmt w:val="bullet"/>
+      <w:lvlText w:val="o"/>
+      <w:lvlJc w:val="left"/>
+      <w:pPr>
+        <w:ind w:left="3600" w:hanging="360"/>
+      </w:pPr>
+      <w:rPr>
+        <w:rFonts w:ascii="Courier New" w:hAnsi="Courier New" w:cs="Courier New" w:hint="default"/>
+      </w:rPr>
+    </w:lvl>
+    <w:lvl w:ilvl="5" w:tplc="48090005" w:tentative="1">
+      <w:start w:val="1"/>
+      <w:numFmt w:val="bullet"/>
+      <w:lvlText w:val=""/>
+      <w:lvlJc w:val="left"/>
+      <w:pPr>
+        <w:ind w:left="4320" w:hanging="360"/>
+      </w:pPr>
+      <w:rPr>
+        <w:rFonts w:ascii="Wingdings" w:hAnsi="Wingdings" w:hint="default"/>
+      </w:rPr>
+    </w:lvl>
+    <w:lvl w:ilvl="6" w:tplc="48090001" w:tentative="1">
+      <w:start w:val="1"/>
+      <w:numFmt w:val="bullet"/>
+      <w:lvlText w:val=""/>
+      <w:lvlJc w:val="left"/>
+      <w:pPr>
+        <w:ind w:left="5040" w:hanging="360"/>
+      </w:pPr>
+      <w:rPr>
+        <w:rFonts w:ascii="Symbol" w:hAnsi="Symbol" w:hint="default"/>
+      </w:rPr>
+    </w:lvl>
+    <w:lvl w:ilvl="7" w:tplc="48090003" w:tentative="1">
+      <w:start w:val="1"/>
+      <w:numFmt w:val="bullet"/>
+      <w:lvlText w:val="o"/>
+      <w:lvlJc w:val="left"/>
+      <w:pPr>
+        <w:ind w:left="5760" w:hanging="360"/>
+      </w:pPr>
+      <w:rPr>
+        <w:rFonts w:ascii="Courier New" w:hAnsi="Courier New" w:cs="Courier New" w:hint="default"/>
+      </w:rPr>
+    </w:lvl>
+    <w:lvl w:ilvl="8" w:tplc="48090005" w:tentative="1">
+      <w:start w:val="1"/>
+      <w:numFmt w:val="bullet"/>
+      <w:lvlText w:val=""/>
+      <w:lvlJc w:val="left"/>
+      <w:pPr>
+        <w:ind w:left="6480" w:hanging="360"/>
+      </w:pPr>
+      <w:rPr>
+        <w:rFonts w:ascii="Wingdings" w:hAnsi="Wingdings" w:hint="default"/>
+      </w:rPr>
+    </w:lvl>
+  </w:abstractNum>
+  <w:abstractNum w:abstractNumId="5" w15:restartNumberingAfterBreak="0">
+    <w:nsid w:val="1D213C1B"/>
+    <w:multiLevelType w:val="hybridMultilevel"/>
+    <w:tmpl w:val="16BEEB4E"/>
+    <w:lvl w:ilvl="0" w:tplc="4809000F">
+      <w:start w:val="1"/>
+      <w:numFmt w:val="decimal"/>
+      <w:lvlText w:val="%1."/>
+      <w:lvlJc w:val="left"/>
+      <w:pPr>
+        <w:ind w:left="720" w:hanging="360"/>
+      </w:pPr>
+    </w:lvl>
+    <w:lvl w:ilvl="1" w:tplc="48090019" w:tentative="1">
+      <w:start w:val="1"/>
+      <w:numFmt w:val="lowerLetter"/>
+      <w:lvlText w:val="%2."/>
+      <w:lvlJc w:val="left"/>
+      <w:pPr>
+        <w:ind w:left="1440" w:hanging="360"/>
+      </w:pPr>
+    </w:lvl>
+    <w:lvl w:ilvl="2" w:tplc="4809001B" w:tentative="1">
+      <w:start w:val="1"/>
+      <w:numFmt w:val="lowerRoman"/>
+      <w:lvlText w:val="%3."/>
+      <w:lvlJc w:val="right"/>
+      <w:pPr>
+        <w:ind w:left="2160" w:hanging="180"/>
+      </w:pPr>
+    </w:lvl>
+    <w:lvl w:ilvl="3" w:tplc="4809000F" w:tentative="1">
+      <w:start w:val="1"/>
+      <w:numFmt w:val="decimal"/>
+      <w:lvlText w:val="%4."/>
+      <w:lvlJc w:val="left"/>
+      <w:pPr>
+        <w:ind w:left="2880" w:hanging="360"/>
+      </w:pPr>
+    </w:lvl>
+    <w:lvl w:ilvl="4" w:tplc="48090019" w:tentative="1">
+      <w:start w:val="1"/>
+      <w:numFmt w:val="lowerLetter"/>
+      <w:lvlText w:val="%5."/>
+      <w:lvlJc w:val="left"/>
+      <w:pPr>
+        <w:ind w:left="3600" w:hanging="360"/>
+      </w:pPr>
+    </w:lvl>
+    <w:lvl w:ilvl="5" w:tplc="4809001B" w:tentative="1">
+      <w:start w:val="1"/>
+      <w:numFmt w:val="lowerRoman"/>
+      <w:lvlText w:val="%6."/>
+      <w:lvlJc w:val="right"/>
+      <w:pPr>
+        <w:ind w:left="4320" w:hanging="180"/>
+      </w:pPr>
+    </w:lvl>
+    <w:lvl w:ilvl="6" w:tplc="4809000F" w:tentative="1">
+      <w:start w:val="1"/>
+      <w:numFmt w:val="decimal"/>
+      <w:lvlText w:val="%7."/>
+      <w:lvlJc w:val="left"/>
+      <w:pPr>
+        <w:ind w:left="5040" w:hanging="360"/>
+      </w:pPr>
+    </w:lvl>
+    <w:lvl w:ilvl="7" w:tplc="48090019" w:tentative="1">
+      <w:start w:val="1"/>
+      <w:numFmt w:val="lowerLetter"/>
+      <w:lvlText w:val="%8."/>
+      <w:lvlJc w:val="left"/>
+      <w:pPr>
+        <w:ind w:left="5760" w:hanging="360"/>
+      </w:pPr>
+    </w:lvl>
+    <w:lvl w:ilvl="8" w:tplc="4809001B" w:tentative="1">
+      <w:start w:val="1"/>
+      <w:numFmt w:val="lowerRoman"/>
+      <w:lvlText w:val="%9."/>
+      <w:lvlJc w:val="right"/>
+      <w:pPr>
+        <w:ind w:left="6480" w:hanging="180"/>
+      </w:pPr>
+    </w:lvl>
+  </w:abstractNum>
+  <w:abstractNum w:abstractNumId="6" w15:restartNumberingAfterBreak="0">
     <w:nsid w:val="26677CBB"/>
     <w:multiLevelType w:val="hybridMultilevel"/>
     <w:tmpl w:val="AF6C5A38"/>
@@ -5593,7 +8120,7 @@
       </w:rPr>
     </w:lvl>
   </w:abstractNum>
-  <w:abstractNum w:abstractNumId="3" w15:restartNumberingAfterBreak="0">
+  <w:abstractNum w:abstractNumId="7" w15:restartNumberingAfterBreak="0">
     <w:nsid w:val="271765F5"/>
     <w:multiLevelType w:val="hybridMultilevel"/>
     <w:tmpl w:val="B7C24162"/>
@@ -5682,7 +8209,7 @@
       </w:pPr>
     </w:lvl>
   </w:abstractNum>
-  <w:abstractNum w:abstractNumId="4" w15:restartNumberingAfterBreak="0">
+  <w:abstractNum w:abstractNumId="8" w15:restartNumberingAfterBreak="0">
     <w:nsid w:val="30141BFA"/>
     <w:multiLevelType w:val="hybridMultilevel"/>
     <w:tmpl w:val="955697E4"/>
@@ -5771,7 +8298,7 @@
       </w:pPr>
     </w:lvl>
   </w:abstractNum>
-  <w:abstractNum w:abstractNumId="5" w15:restartNumberingAfterBreak="0">
+  <w:abstractNum w:abstractNumId="9" w15:restartNumberingAfterBreak="0">
     <w:nsid w:val="36C14D38"/>
     <w:multiLevelType w:val="hybridMultilevel"/>
     <w:tmpl w:val="23A849B0"/>
@@ -5860,7 +8387,209 @@
       </w:pPr>
     </w:lvl>
   </w:abstractNum>
-  <w:abstractNum w:abstractNumId="6" w15:restartNumberingAfterBreak="0">
+  <w:abstractNum w:abstractNumId="10" w15:restartNumberingAfterBreak="0">
+    <w:nsid w:val="388745A8"/>
+    <w:multiLevelType w:val="hybridMultilevel"/>
+    <w:tmpl w:val="69204CB0"/>
+    <w:lvl w:ilvl="0" w:tplc="48090019">
+      <w:start w:val="1"/>
+      <w:numFmt w:val="lowerLetter"/>
+      <w:lvlText w:val="%1."/>
+      <w:lvlJc w:val="left"/>
+      <w:pPr>
+        <w:ind w:left="720" w:hanging="360"/>
+      </w:pPr>
+      <w:rPr>
+        <w:rFonts w:hint="default"/>
+      </w:rPr>
+    </w:lvl>
+    <w:lvl w:ilvl="1" w:tplc="48090019" w:tentative="1">
+      <w:start w:val="1"/>
+      <w:numFmt w:val="lowerLetter"/>
+      <w:lvlText w:val="%2."/>
+      <w:lvlJc w:val="left"/>
+      <w:pPr>
+        <w:ind w:left="1440" w:hanging="360"/>
+      </w:pPr>
+    </w:lvl>
+    <w:lvl w:ilvl="2" w:tplc="4809001B" w:tentative="1">
+      <w:start w:val="1"/>
+      <w:numFmt w:val="lowerRoman"/>
+      <w:lvlText w:val="%3."/>
+      <w:lvlJc w:val="right"/>
+      <w:pPr>
+        <w:ind w:left="2160" w:hanging="180"/>
+      </w:pPr>
+    </w:lvl>
+    <w:lvl w:ilvl="3" w:tplc="4809000F" w:tentative="1">
+      <w:start w:val="1"/>
+      <w:numFmt w:val="decimal"/>
+      <w:lvlText w:val="%4."/>
+      <w:lvlJc w:val="left"/>
+      <w:pPr>
+        <w:ind w:left="2880" w:hanging="360"/>
+      </w:pPr>
+    </w:lvl>
+    <w:lvl w:ilvl="4" w:tplc="48090019" w:tentative="1">
+      <w:start w:val="1"/>
+      <w:numFmt w:val="lowerLetter"/>
+      <w:lvlText w:val="%5."/>
+      <w:lvlJc w:val="left"/>
+      <w:pPr>
+        <w:ind w:left="3600" w:hanging="360"/>
+      </w:pPr>
+    </w:lvl>
+    <w:lvl w:ilvl="5" w:tplc="4809001B" w:tentative="1">
+      <w:start w:val="1"/>
+      <w:numFmt w:val="lowerRoman"/>
+      <w:lvlText w:val="%6."/>
+      <w:lvlJc w:val="right"/>
+      <w:pPr>
+        <w:ind w:left="4320" w:hanging="180"/>
+      </w:pPr>
+    </w:lvl>
+    <w:lvl w:ilvl="6" w:tplc="4809000F" w:tentative="1">
+      <w:start w:val="1"/>
+      <w:numFmt w:val="decimal"/>
+      <w:lvlText w:val="%7."/>
+      <w:lvlJc w:val="left"/>
+      <w:pPr>
+        <w:ind w:left="5040" w:hanging="360"/>
+      </w:pPr>
+    </w:lvl>
+    <w:lvl w:ilvl="7" w:tplc="48090019" w:tentative="1">
+      <w:start w:val="1"/>
+      <w:numFmt w:val="lowerLetter"/>
+      <w:lvlText w:val="%8."/>
+      <w:lvlJc w:val="left"/>
+      <w:pPr>
+        <w:ind w:left="5760" w:hanging="360"/>
+      </w:pPr>
+    </w:lvl>
+    <w:lvl w:ilvl="8" w:tplc="4809001B" w:tentative="1">
+      <w:start w:val="1"/>
+      <w:numFmt w:val="lowerRoman"/>
+      <w:lvlText w:val="%9."/>
+      <w:lvlJc w:val="right"/>
+      <w:pPr>
+        <w:ind w:left="6480" w:hanging="180"/>
+      </w:pPr>
+    </w:lvl>
+  </w:abstractNum>
+  <w:abstractNum w:abstractNumId="11" w15:restartNumberingAfterBreak="0">
+    <w:nsid w:val="39A40989"/>
+    <w:multiLevelType w:val="hybridMultilevel"/>
+    <w:tmpl w:val="E000F11A"/>
+    <w:lvl w:ilvl="0" w:tplc="48090001">
+      <w:start w:val="1"/>
+      <w:numFmt w:val="bullet"/>
+      <w:lvlText w:val=""/>
+      <w:lvlJc w:val="left"/>
+      <w:pPr>
+        <w:ind w:left="1440" w:hanging="360"/>
+      </w:pPr>
+      <w:rPr>
+        <w:rFonts w:ascii="Symbol" w:hAnsi="Symbol" w:hint="default"/>
+      </w:rPr>
+    </w:lvl>
+    <w:lvl w:ilvl="1" w:tplc="48090003" w:tentative="1">
+      <w:start w:val="1"/>
+      <w:numFmt w:val="bullet"/>
+      <w:lvlText w:val="o"/>
+      <w:lvlJc w:val="left"/>
+      <w:pPr>
+        <w:ind w:left="2160" w:hanging="360"/>
+      </w:pPr>
+      <w:rPr>
+        <w:rFonts w:ascii="Courier New" w:hAnsi="Courier New" w:cs="Courier New" w:hint="default"/>
+      </w:rPr>
+    </w:lvl>
+    <w:lvl w:ilvl="2" w:tplc="48090005" w:tentative="1">
+      <w:start w:val="1"/>
+      <w:numFmt w:val="bullet"/>
+      <w:lvlText w:val=""/>
+      <w:lvlJc w:val="left"/>
+      <w:pPr>
+        <w:ind w:left="2880" w:hanging="360"/>
+      </w:pPr>
+      <w:rPr>
+        <w:rFonts w:ascii="Wingdings" w:hAnsi="Wingdings" w:hint="default"/>
+      </w:rPr>
+    </w:lvl>
+    <w:lvl w:ilvl="3" w:tplc="48090001" w:tentative="1">
+      <w:start w:val="1"/>
+      <w:numFmt w:val="bullet"/>
+      <w:lvlText w:val=""/>
+      <w:lvlJc w:val="left"/>
+      <w:pPr>
+        <w:ind w:left="3600" w:hanging="360"/>
+      </w:pPr>
+      <w:rPr>
+        <w:rFonts w:ascii="Symbol" w:hAnsi="Symbol" w:hint="default"/>
+      </w:rPr>
+    </w:lvl>
+    <w:lvl w:ilvl="4" w:tplc="48090003" w:tentative="1">
+      <w:start w:val="1"/>
+      <w:numFmt w:val="bullet"/>
+      <w:lvlText w:val="o"/>
+      <w:lvlJc w:val="left"/>
+      <w:pPr>
+        <w:ind w:left="4320" w:hanging="360"/>
+      </w:pPr>
+      <w:rPr>
+        <w:rFonts w:ascii="Courier New" w:hAnsi="Courier New" w:cs="Courier New" w:hint="default"/>
+      </w:rPr>
+    </w:lvl>
+    <w:lvl w:ilvl="5" w:tplc="48090005" w:tentative="1">
+      <w:start w:val="1"/>
+      <w:numFmt w:val="bullet"/>
+      <w:lvlText w:val=""/>
+      <w:lvlJc w:val="left"/>
+      <w:pPr>
+        <w:ind w:left="5040" w:hanging="360"/>
+      </w:pPr>
+      <w:rPr>
+        <w:rFonts w:ascii="Wingdings" w:hAnsi="Wingdings" w:hint="default"/>
+      </w:rPr>
+    </w:lvl>
+    <w:lvl w:ilvl="6" w:tplc="48090001" w:tentative="1">
+      <w:start w:val="1"/>
+      <w:numFmt w:val="bullet"/>
+      <w:lvlText w:val=""/>
+      <w:lvlJc w:val="left"/>
+      <w:pPr>
+        <w:ind w:left="5760" w:hanging="360"/>
+      </w:pPr>
+      <w:rPr>
+        <w:rFonts w:ascii="Symbol" w:hAnsi="Symbol" w:hint="default"/>
+      </w:rPr>
+    </w:lvl>
+    <w:lvl w:ilvl="7" w:tplc="48090003" w:tentative="1">
+      <w:start w:val="1"/>
+      <w:numFmt w:val="bullet"/>
+      <w:lvlText w:val="o"/>
+      <w:lvlJc w:val="left"/>
+      <w:pPr>
+        <w:ind w:left="6480" w:hanging="360"/>
+      </w:pPr>
+      <w:rPr>
+        <w:rFonts w:ascii="Courier New" w:hAnsi="Courier New" w:cs="Courier New" w:hint="default"/>
+      </w:rPr>
+    </w:lvl>
+    <w:lvl w:ilvl="8" w:tplc="48090005" w:tentative="1">
+      <w:start w:val="1"/>
+      <w:numFmt w:val="bullet"/>
+      <w:lvlText w:val=""/>
+      <w:lvlJc w:val="left"/>
+      <w:pPr>
+        <w:ind w:left="7200" w:hanging="360"/>
+      </w:pPr>
+      <w:rPr>
+        <w:rFonts w:ascii="Wingdings" w:hAnsi="Wingdings" w:hint="default"/>
+      </w:rPr>
+    </w:lvl>
+  </w:abstractNum>
+  <w:abstractNum w:abstractNumId="12" w15:restartNumberingAfterBreak="0">
     <w:nsid w:val="3A783D69"/>
     <w:multiLevelType w:val="hybridMultilevel"/>
     <w:tmpl w:val="49743DDE"/>
@@ -5949,7 +8678,7 @@
       </w:pPr>
     </w:lvl>
   </w:abstractNum>
-  <w:abstractNum w:abstractNumId="7" w15:restartNumberingAfterBreak="0">
+  <w:abstractNum w:abstractNumId="13" w15:restartNumberingAfterBreak="0">
     <w:nsid w:val="4071786F"/>
     <w:multiLevelType w:val="hybridMultilevel"/>
     <w:tmpl w:val="5DBEBF3A"/>
@@ -6038,7 +8767,7 @@
       </w:pPr>
     </w:lvl>
   </w:abstractNum>
-  <w:abstractNum w:abstractNumId="8" w15:restartNumberingAfterBreak="0">
+  <w:abstractNum w:abstractNumId="14" w15:restartNumberingAfterBreak="0">
     <w:nsid w:val="439A3314"/>
     <w:multiLevelType w:val="hybridMultilevel"/>
     <w:tmpl w:val="5F1ACF2A"/>
@@ -6127,7 +8856,7 @@
       </w:pPr>
     </w:lvl>
   </w:abstractNum>
-  <w:abstractNum w:abstractNumId="9" w15:restartNumberingAfterBreak="0">
+  <w:abstractNum w:abstractNumId="15" w15:restartNumberingAfterBreak="0">
     <w:nsid w:val="4F8E41DD"/>
     <w:multiLevelType w:val="hybridMultilevel"/>
     <w:tmpl w:val="D7F21528"/>
@@ -6240,7 +8969,7 @@
       </w:rPr>
     </w:lvl>
   </w:abstractNum>
-  <w:abstractNum w:abstractNumId="10" w15:restartNumberingAfterBreak="0">
+  <w:abstractNum w:abstractNumId="16" w15:restartNumberingAfterBreak="0">
     <w:nsid w:val="5DEF5892"/>
     <w:multiLevelType w:val="hybridMultilevel"/>
     <w:tmpl w:val="37C601F6"/>
@@ -6329,7 +9058,7 @@
       </w:pPr>
     </w:lvl>
   </w:abstractNum>
-  <w:abstractNum w:abstractNumId="11" w15:restartNumberingAfterBreak="0">
+  <w:abstractNum w:abstractNumId="17" w15:restartNumberingAfterBreak="0">
     <w:nsid w:val="5E762406"/>
     <w:multiLevelType w:val="hybridMultilevel"/>
     <w:tmpl w:val="C68C847E"/>
@@ -6418,7 +9147,7 @@
       </w:pPr>
     </w:lvl>
   </w:abstractNum>
-  <w:abstractNum w:abstractNumId="12" w15:restartNumberingAfterBreak="0">
+  <w:abstractNum w:abstractNumId="18" w15:restartNumberingAfterBreak="0">
     <w:nsid w:val="647B0FF1"/>
     <w:multiLevelType w:val="hybridMultilevel"/>
     <w:tmpl w:val="B7C24162"/>
@@ -6507,7 +9236,7 @@
       </w:pPr>
     </w:lvl>
   </w:abstractNum>
-  <w:abstractNum w:abstractNumId="13" w15:restartNumberingAfterBreak="0">
+  <w:abstractNum w:abstractNumId="19" w15:restartNumberingAfterBreak="0">
     <w:nsid w:val="6B3D4A89"/>
     <w:multiLevelType w:val="hybridMultilevel"/>
     <w:tmpl w:val="E24624A8"/>
@@ -6596,7 +9325,7 @@
       </w:pPr>
     </w:lvl>
   </w:abstractNum>
-  <w:abstractNum w:abstractNumId="14" w15:restartNumberingAfterBreak="0">
+  <w:abstractNum w:abstractNumId="20" w15:restartNumberingAfterBreak="0">
     <w:nsid w:val="7AD64061"/>
     <w:multiLevelType w:val="hybridMultilevel"/>
     <w:tmpl w:val="AFD64D54"/>
@@ -6685,7 +9414,120 @@
       </w:pPr>
     </w:lvl>
   </w:abstractNum>
-  <w:abstractNum w:abstractNumId="15" w15:restartNumberingAfterBreak="0">
+  <w:abstractNum w:abstractNumId="21" w15:restartNumberingAfterBreak="0">
+    <w:nsid w:val="7CFC1200"/>
+    <w:multiLevelType w:val="hybridMultilevel"/>
+    <w:tmpl w:val="5F7442FC"/>
+    <w:lvl w:ilvl="0" w:tplc="48090001">
+      <w:start w:val="1"/>
+      <w:numFmt w:val="bullet"/>
+      <w:lvlText w:val=""/>
+      <w:lvlJc w:val="left"/>
+      <w:pPr>
+        <w:ind w:left="720" w:hanging="360"/>
+      </w:pPr>
+      <w:rPr>
+        <w:rFonts w:ascii="Symbol" w:hAnsi="Symbol" w:hint="default"/>
+      </w:rPr>
+    </w:lvl>
+    <w:lvl w:ilvl="1" w:tplc="48090003" w:tentative="1">
+      <w:start w:val="1"/>
+      <w:numFmt w:val="bullet"/>
+      <w:lvlText w:val="o"/>
+      <w:lvlJc w:val="left"/>
+      <w:pPr>
+        <w:ind w:left="1440" w:hanging="360"/>
+      </w:pPr>
+      <w:rPr>
+        <w:rFonts w:ascii="Courier New" w:hAnsi="Courier New" w:cs="Courier New" w:hint="default"/>
+      </w:rPr>
+    </w:lvl>
+    <w:lvl w:ilvl="2" w:tplc="48090005" w:tentative="1">
+      <w:start w:val="1"/>
+      <w:numFmt w:val="bullet"/>
+      <w:lvlText w:val=""/>
+      <w:lvlJc w:val="left"/>
+      <w:pPr>
+        <w:ind w:left="2160" w:hanging="360"/>
+      </w:pPr>
+      <w:rPr>
+        <w:rFonts w:ascii="Wingdings" w:hAnsi="Wingdings" w:hint="default"/>
+      </w:rPr>
+    </w:lvl>
+    <w:lvl w:ilvl="3" w:tplc="48090001" w:tentative="1">
+      <w:start w:val="1"/>
+      <w:numFmt w:val="bullet"/>
+      <w:lvlText w:val=""/>
+      <w:lvlJc w:val="left"/>
+      <w:pPr>
+        <w:ind w:left="2880" w:hanging="360"/>
+      </w:pPr>
+      <w:rPr>
+        <w:rFonts w:ascii="Symbol" w:hAnsi="Symbol" w:hint="default"/>
+      </w:rPr>
+    </w:lvl>
+    <w:lvl w:ilvl="4" w:tplc="48090003" w:tentative="1">
+      <w:start w:val="1"/>
+      <w:numFmt w:val="bullet"/>
+      <w:lvlText w:val="o"/>
+      <w:lvlJc w:val="left"/>
+      <w:pPr>
+        <w:ind w:left="3600" w:hanging="360"/>
+      </w:pPr>
+      <w:rPr>
+        <w:rFonts w:ascii="Courier New" w:hAnsi="Courier New" w:cs="Courier New" w:hint="default"/>
+      </w:rPr>
+    </w:lvl>
+    <w:lvl w:ilvl="5" w:tplc="48090005" w:tentative="1">
+      <w:start w:val="1"/>
+      <w:numFmt w:val="bullet"/>
+      <w:lvlText w:val=""/>
+      <w:lvlJc w:val="left"/>
+      <w:pPr>
+        <w:ind w:left="4320" w:hanging="360"/>
+      </w:pPr>
+      <w:rPr>
+        <w:rFonts w:ascii="Wingdings" w:hAnsi="Wingdings" w:hint="default"/>
+      </w:rPr>
+    </w:lvl>
+    <w:lvl w:ilvl="6" w:tplc="48090001" w:tentative="1">
+      <w:start w:val="1"/>
+      <w:numFmt w:val="bullet"/>
+      <w:lvlText w:val=""/>
+      <w:lvlJc w:val="left"/>
+      <w:pPr>
+        <w:ind w:left="5040" w:hanging="360"/>
+      </w:pPr>
+      <w:rPr>
+        <w:rFonts w:ascii="Symbol" w:hAnsi="Symbol" w:hint="default"/>
+      </w:rPr>
+    </w:lvl>
+    <w:lvl w:ilvl="7" w:tplc="48090003" w:tentative="1">
+      <w:start w:val="1"/>
+      <w:numFmt w:val="bullet"/>
+      <w:lvlText w:val="o"/>
+      <w:lvlJc w:val="left"/>
+      <w:pPr>
+        <w:ind w:left="5760" w:hanging="360"/>
+      </w:pPr>
+      <w:rPr>
+        <w:rFonts w:ascii="Courier New" w:hAnsi="Courier New" w:cs="Courier New" w:hint="default"/>
+      </w:rPr>
+    </w:lvl>
+    <w:lvl w:ilvl="8" w:tplc="48090005" w:tentative="1">
+      <w:start w:val="1"/>
+      <w:numFmt w:val="bullet"/>
+      <w:lvlText w:val=""/>
+      <w:lvlJc w:val="left"/>
+      <w:pPr>
+        <w:ind w:left="6480" w:hanging="360"/>
+      </w:pPr>
+      <w:rPr>
+        <w:rFonts w:ascii="Wingdings" w:hAnsi="Wingdings" w:hint="default"/>
+      </w:rPr>
+    </w:lvl>
+  </w:abstractNum>
+  <w:abstractNum w:abstractNumId="22" w15:restartNumberingAfterBreak="0">
     <w:nsid w:val="7ECD58B9"/>
     <w:multiLevelType w:val="hybridMultilevel"/>
     <w:tmpl w:val="1E54FDD2"/>
@@ -6775,52 +9617,73 @@
     </w:lvl>
   </w:abstractNum>
   <w:num w:numId="1" w16cid:durableId="1008681371">
+    <w:abstractNumId w:val="6"/>
+  </w:num>
+  <w:num w:numId="2" w16cid:durableId="881090543">
+    <w:abstractNumId w:val="16"/>
+  </w:num>
+  <w:num w:numId="3" w16cid:durableId="197470305">
+    <w:abstractNumId w:val="20"/>
+  </w:num>
+  <w:num w:numId="4" w16cid:durableId="200558236">
+    <w:abstractNumId w:val="9"/>
+  </w:num>
+  <w:num w:numId="5" w16cid:durableId="1841116404">
+    <w:abstractNumId w:val="14"/>
+  </w:num>
+  <w:num w:numId="6" w16cid:durableId="1962607638">
     <w:abstractNumId w:val="2"/>
   </w:num>
-  <w:num w:numId="2" w16cid:durableId="881090543">
+  <w:num w:numId="7" w16cid:durableId="346493311">
+    <w:abstractNumId w:val="1"/>
+  </w:num>
+  <w:num w:numId="8" w16cid:durableId="1839032616">
+    <w:abstractNumId w:val="17"/>
+  </w:num>
+  <w:num w:numId="9" w16cid:durableId="816217395">
+    <w:abstractNumId w:val="22"/>
+  </w:num>
+  <w:num w:numId="10" w16cid:durableId="1383675949">
+    <w:abstractNumId w:val="15"/>
+  </w:num>
+  <w:num w:numId="11" w16cid:durableId="1235044968">
+    <w:abstractNumId w:val="7"/>
+  </w:num>
+  <w:num w:numId="12" w16cid:durableId="690958394">
+    <w:abstractNumId w:val="8"/>
+  </w:num>
+  <w:num w:numId="13" w16cid:durableId="1479803102">
+    <w:abstractNumId w:val="12"/>
+  </w:num>
+  <w:num w:numId="14" w16cid:durableId="850798086">
+    <w:abstractNumId w:val="18"/>
+  </w:num>
+  <w:num w:numId="15" w16cid:durableId="2047749845">
+    <w:abstractNumId w:val="19"/>
+  </w:num>
+  <w:num w:numId="16" w16cid:durableId="1211726436">
+    <w:abstractNumId w:val="13"/>
+  </w:num>
+  <w:num w:numId="17" w16cid:durableId="2057661337">
+    <w:abstractNumId w:val="4"/>
+  </w:num>
+  <w:num w:numId="18" w16cid:durableId="2102094948">
+    <w:abstractNumId w:val="3"/>
+  </w:num>
+  <w:num w:numId="19" w16cid:durableId="313027640">
+    <w:abstractNumId w:val="21"/>
+  </w:num>
+  <w:num w:numId="20" w16cid:durableId="2005278508">
+    <w:abstractNumId w:val="5"/>
+  </w:num>
+  <w:num w:numId="21" w16cid:durableId="889994720">
+    <w:abstractNumId w:val="0"/>
+  </w:num>
+  <w:num w:numId="22" w16cid:durableId="1944654663">
     <w:abstractNumId w:val="10"/>
   </w:num>
-  <w:num w:numId="3" w16cid:durableId="197470305">
-    <w:abstractNumId w:val="14"/>
-  </w:num>
-  <w:num w:numId="4" w16cid:durableId="200558236">
-    <w:abstractNumId w:val="5"/>
-  </w:num>
-  <w:num w:numId="5" w16cid:durableId="1841116404">
-    <w:abstractNumId w:val="8"/>
-  </w:num>
-  <w:num w:numId="6" w16cid:durableId="1962607638">
-    <w:abstractNumId w:val="1"/>
-  </w:num>
-  <w:num w:numId="7" w16cid:durableId="346493311">
-    <w:abstractNumId w:val="0"/>
-  </w:num>
-  <w:num w:numId="8" w16cid:durableId="1839032616">
+  <w:num w:numId="23" w16cid:durableId="335965822">
     <w:abstractNumId w:val="11"/>
-  </w:num>
-  <w:num w:numId="9" w16cid:durableId="816217395">
-    <w:abstractNumId w:val="15"/>
-  </w:num>
-  <w:num w:numId="10" w16cid:durableId="1383675949">
-    <w:abstractNumId w:val="9"/>
-  </w:num>
-  <w:num w:numId="11" w16cid:durableId="1235044968">
-    <w:abstractNumId w:val="3"/>
-  </w:num>
-  <w:num w:numId="12" w16cid:durableId="690958394">
-    <w:abstractNumId w:val="4"/>
-  </w:num>
-  <w:num w:numId="13" w16cid:durableId="1479803102">
-    <w:abstractNumId w:val="6"/>
-  </w:num>
-  <w:num w:numId="14" w16cid:durableId="850798086">
-    <w:abstractNumId w:val="12"/>
-  </w:num>
-  <w:num w:numId="15" w16cid:durableId="2047749845">
-    <w:abstractNumId w:val="13"/>
-  </w:num>
-  <w:num w:numId="16" w16cid:durableId="1211726436">
-    <w:abstractNumId w:val="7"/>
   </w:num>
 </w:numbering>
 </file>

</xml_diff>